<commit_message>
Work on Comment 2
Added two citations, one a concrete example of differences/similarities in attractiveness between the PRC and US, and another explaining limitations of Buss's original findings, and connecting his research to Feingold (1990).
</commit_message>
<xml_diff>
--- a/Caleb Distinction/Mate Preference SUB.docx
+++ b/Caleb Distinction/Mate Preference SUB.docx
@@ -143,16 +143,8 @@
         <w:rPr>
           <w:rFonts w:ascii="Times New Roman" w:hAnsi="Times New Roman" w:cs="Times New Roman"/>
         </w:rPr>
-        <w:t xml:space="preserve">Melissa Duncan </w:t>
-      </w:r>
-      <w:proofErr w:type="spellStart"/>
-      <w:r>
-        <w:rPr>
-          <w:rFonts w:ascii="Times New Roman" w:hAnsi="Times New Roman" w:cs="Times New Roman"/>
-        </w:rPr>
-        <w:t>Fallone</w:t>
-      </w:r>
-      <w:proofErr w:type="spellEnd"/>
+        <w:t>Melissa Duncan Fallone</w:t>
+      </w:r>
     </w:p>
     <w:p>
       <w:pPr>
@@ -241,35 +233,7 @@
         <w:rPr>
           <w:rFonts w:ascii="Times New Roman" w:hAnsi="Times New Roman" w:cs="Times New Roman"/>
         </w:rPr>
-        <w:t>(</w:t>
-      </w:r>
-      <w:proofErr w:type="spellStart"/>
-      <w:r>
-        <w:rPr>
-          <w:rFonts w:ascii="Times New Roman" w:hAnsi="Times New Roman" w:cs="Times New Roman"/>
-        </w:rPr>
-        <w:t>Landauer</w:t>
-      </w:r>
-      <w:proofErr w:type="spellEnd"/>
-      <w:r>
-        <w:rPr>
-          <w:rFonts w:ascii="Times New Roman" w:hAnsi="Times New Roman" w:cs="Times New Roman"/>
-        </w:rPr>
-        <w:t xml:space="preserve"> &amp; </w:t>
-      </w:r>
-      <w:proofErr w:type="spellStart"/>
-      <w:r>
-        <w:rPr>
-          <w:rFonts w:ascii="Times New Roman" w:hAnsi="Times New Roman" w:cs="Times New Roman"/>
-        </w:rPr>
-        <w:t>Dumais</w:t>
-      </w:r>
-      <w:proofErr w:type="spellEnd"/>
-      <w:r>
-        <w:rPr>
-          <w:rFonts w:ascii="Times New Roman" w:hAnsi="Times New Roman" w:cs="Times New Roman"/>
-        </w:rPr>
-        <w:t>, 1997)</w:t>
+        <w:t>(Landauer &amp; Dumais, 1997)</w:t>
       </w:r>
       <w:r>
         <w:rPr>
@@ -347,16 +311,8 @@
         <w:rPr>
           <w:rFonts w:ascii="Times New Roman" w:hAnsi="Times New Roman" w:cs="Times New Roman"/>
         </w:rPr>
-        <w:t>completed the Big Five Personality Questionnaire Short Form (</w:t>
-      </w:r>
-      <w:proofErr w:type="spellStart"/>
-      <w:r>
-        <w:rPr>
-          <w:rFonts w:ascii="Times New Roman" w:hAnsi="Times New Roman" w:cs="Times New Roman"/>
-        </w:rPr>
-        <w:t>Morizet</w:t>
-      </w:r>
-      <w:proofErr w:type="spellEnd"/>
+        <w:t>completed the Big Five Personality Questionnaire Short Form (Morizet</w:t>
+      </w:r>
       <w:r>
         <w:rPr>
           <w:rFonts w:ascii="Times New Roman" w:hAnsi="Times New Roman" w:cs="Times New Roman"/>
@@ -727,21 +683,7 @@
         <w:rPr>
           <w:rFonts w:ascii="Times New Roman" w:hAnsi="Times New Roman" w:cs="Times New Roman"/>
         </w:rPr>
-        <w:t xml:space="preserve">and </w:t>
-      </w:r>
-      <w:proofErr w:type="spellStart"/>
-      <w:r>
-        <w:rPr>
-          <w:rFonts w:ascii="Times New Roman" w:hAnsi="Times New Roman" w:cs="Times New Roman"/>
-        </w:rPr>
-        <w:t>Gangestad</w:t>
-      </w:r>
-      <w:proofErr w:type="spellEnd"/>
-      <w:r>
-        <w:rPr>
-          <w:rFonts w:ascii="Times New Roman" w:hAnsi="Times New Roman" w:cs="Times New Roman"/>
-        </w:rPr>
-        <w:t xml:space="preserve"> (1994) showed that fluctuating asymmetry (deviations in human physiology which are not left-right</w:t>
+        <w:t>and Gangestad (1994) showed that fluctuating asymmetry (deviations in human physiology which are not left-right</w:t>
       </w:r>
       <w:r>
         <w:rPr>
@@ -768,15 +710,7 @@
         <w:rPr>
           <w:rFonts w:ascii="Times New Roman" w:hAnsi="Times New Roman" w:cs="Times New Roman"/>
         </w:rPr>
-        <w:t>Romantic preference also influences</w:t>
-      </w:r>
-      <w:bookmarkStart w:id="0" w:name="_GoBack"/>
-      <w:bookmarkEnd w:id="0"/>
-      <w:r>
-        <w:rPr>
-          <w:rFonts w:ascii="Times New Roman" w:hAnsi="Times New Roman" w:cs="Times New Roman"/>
-        </w:rPr>
-        <w:t xml:space="preserve"> our social roles and environments. For example,</w:t>
+        <w:t>Romantic preference also influences our social roles and environments. For example,</w:t>
       </w:r>
       <w:r>
         <w:rPr>
@@ -1573,277 +1507,25 @@
         <w:rPr>
           <w:rFonts w:ascii="Times New Roman" w:hAnsi="Times New Roman" w:cs="Times New Roman"/>
         </w:rPr>
-        <w:t>As an example,</w:t>
-      </w:r>
-      <w:r>
-        <w:rPr>
-          <w:rFonts w:ascii="Times New Roman" w:hAnsi="Times New Roman" w:cs="Times New Roman"/>
-        </w:rPr>
-        <w:t xml:space="preserve"> </w:t>
-      </w:r>
-      <w:r>
-        <w:rPr>
-          <w:rFonts w:ascii="Times New Roman" w:hAnsi="Times New Roman" w:cs="Times New Roman"/>
-        </w:rPr>
-        <w:t>Feingold</w:t>
-      </w:r>
-      <w:r>
-        <w:rPr>
-          <w:rFonts w:ascii="Times New Roman" w:hAnsi="Times New Roman" w:cs="Times New Roman"/>
-        </w:rPr>
-        <w:t>’s</w:t>
-      </w:r>
-      <w:r>
-        <w:rPr>
-          <w:rFonts w:ascii="Times New Roman" w:hAnsi="Times New Roman" w:cs="Times New Roman"/>
-        </w:rPr>
-        <w:t xml:space="preserve"> (1990) </w:t>
-      </w:r>
-      <w:r>
-        <w:rPr>
-          <w:rFonts w:ascii="Times New Roman" w:hAnsi="Times New Roman" w:cs="Times New Roman"/>
-        </w:rPr>
-        <w:t>meta-analysis</w:t>
-      </w:r>
-      <w:r>
-        <w:rPr>
-          <w:rFonts w:ascii="Times New Roman" w:hAnsi="Times New Roman" w:cs="Times New Roman"/>
-        </w:rPr>
-        <w:t xml:space="preserve"> explored the types</w:t>
-      </w:r>
-      <w:r>
-        <w:rPr>
-          <w:rFonts w:ascii="Times New Roman" w:hAnsi="Times New Roman" w:cs="Times New Roman"/>
-        </w:rPr>
-        <w:t xml:space="preserve"> </w:t>
-      </w:r>
-      <w:r>
-        <w:rPr>
-          <w:rFonts w:ascii="Times New Roman" w:hAnsi="Times New Roman" w:cs="Times New Roman"/>
-        </w:rPr>
-        <w:t>of empirical methodologies used to study</w:t>
-      </w:r>
-      <w:r>
-        <w:rPr>
-          <w:rFonts w:ascii="Times New Roman" w:hAnsi="Times New Roman" w:cs="Times New Roman"/>
-        </w:rPr>
-        <w:t xml:space="preserve"> romant</w:t>
-      </w:r>
-      <w:r>
-        <w:rPr>
-          <w:rFonts w:ascii="Times New Roman" w:hAnsi="Times New Roman" w:cs="Times New Roman"/>
-        </w:rPr>
-        <w:t>ic preference</w:t>
-      </w:r>
-      <w:r>
-        <w:rPr>
-          <w:rFonts w:ascii="Times New Roman" w:hAnsi="Times New Roman" w:cs="Times New Roman"/>
-        </w:rPr>
-        <w:t xml:space="preserve"> and mate choice. He also compared this meta-data with </w:t>
-      </w:r>
-      <w:r>
-        <w:rPr>
-          <w:rFonts w:ascii="Times New Roman" w:hAnsi="Times New Roman" w:cs="Times New Roman"/>
-        </w:rPr>
-        <w:t>linguistic analyses of advertisements and billboards</w:t>
-      </w:r>
-      <w:r>
-        <w:rPr>
-          <w:rFonts w:ascii="Times New Roman" w:hAnsi="Times New Roman" w:cs="Times New Roman"/>
-        </w:rPr>
-        <w:t xml:space="preserve"> targeted towards men or women specifically</w:t>
-      </w:r>
-      <w:r>
-        <w:rPr>
-          <w:rFonts w:ascii="Times New Roman" w:hAnsi="Times New Roman" w:cs="Times New Roman"/>
-        </w:rPr>
-        <w:t xml:space="preserve">. Interestingly, he </w:t>
-      </w:r>
-      <w:r>
-        <w:rPr>
-          <w:rFonts w:ascii="Times New Roman" w:hAnsi="Times New Roman" w:cs="Times New Roman"/>
-        </w:rPr>
-        <w:t xml:space="preserve">noted that </w:t>
-      </w:r>
-      <w:r>
-        <w:rPr>
-          <w:rFonts w:ascii="Times New Roman" w:hAnsi="Times New Roman" w:cs="Times New Roman"/>
-        </w:rPr>
-        <w:t>adv</w:t>
-      </w:r>
-      <w:r>
-        <w:rPr>
-          <w:rFonts w:ascii="Times New Roman" w:hAnsi="Times New Roman" w:cs="Times New Roman"/>
-        </w:rPr>
-        <w:t>ertisements targeting men focus on</w:t>
-      </w:r>
-      <w:r>
-        <w:rPr>
-          <w:rFonts w:ascii="Times New Roman" w:hAnsi="Times New Roman" w:cs="Times New Roman"/>
-        </w:rPr>
-        <w:t xml:space="preserve"> attractive</w:t>
-      </w:r>
-      <w:r>
-        <w:rPr>
-          <w:rFonts w:ascii="Times New Roman" w:hAnsi="Times New Roman" w:cs="Times New Roman"/>
-        </w:rPr>
-        <w:t xml:space="preserve"> female</w:t>
-      </w:r>
-      <w:r>
-        <w:rPr>
-          <w:rFonts w:ascii="Times New Roman" w:hAnsi="Times New Roman" w:cs="Times New Roman"/>
-        </w:rPr>
-        <w:t xml:space="preserve"> partner</w:t>
-      </w:r>
-      <w:r>
-        <w:rPr>
-          <w:rFonts w:ascii="Times New Roman" w:hAnsi="Times New Roman" w:cs="Times New Roman"/>
-        </w:rPr>
-        <w:t>s more than advertisements for women</w:t>
-      </w:r>
-      <w:r>
-        <w:rPr>
-          <w:rFonts w:ascii="Times New Roman" w:hAnsi="Times New Roman" w:cs="Times New Roman"/>
-        </w:rPr>
-        <w:t xml:space="preserve">, a </w:t>
-      </w:r>
-      <w:r>
-        <w:rPr>
-          <w:rFonts w:ascii="Times New Roman" w:hAnsi="Times New Roman" w:cs="Times New Roman"/>
-        </w:rPr>
-        <w:t>conclusion</w:t>
-      </w:r>
-      <w:r>
-        <w:rPr>
-          <w:rFonts w:ascii="Times New Roman" w:hAnsi="Times New Roman" w:cs="Times New Roman"/>
-        </w:rPr>
-        <w:t xml:space="preserve"> that mirrored Buss’ </w:t>
-      </w:r>
-      <w:r>
-        <w:rPr>
-          <w:rFonts w:ascii="Times New Roman" w:hAnsi="Times New Roman" w:cs="Times New Roman"/>
-        </w:rPr>
-        <w:t xml:space="preserve">(1989) </w:t>
-      </w:r>
-      <w:r>
-        <w:rPr>
-          <w:rFonts w:ascii="Times New Roman" w:hAnsi="Times New Roman" w:cs="Times New Roman"/>
-        </w:rPr>
-        <w:t xml:space="preserve">findings </w:t>
-      </w:r>
-      <w:r>
-        <w:rPr>
-          <w:rFonts w:ascii="Times New Roman" w:hAnsi="Times New Roman" w:cs="Times New Roman"/>
-        </w:rPr>
-        <w:t xml:space="preserve">and </w:t>
-      </w:r>
-      <w:r>
-        <w:rPr>
-          <w:rFonts w:ascii="Times New Roman" w:hAnsi="Times New Roman" w:cs="Times New Roman"/>
-        </w:rPr>
-        <w:t>meta-data collected from survey-based research in romantic preference</w:t>
-      </w:r>
-      <w:r>
-        <w:rPr>
-          <w:rFonts w:ascii="Times New Roman" w:hAnsi="Times New Roman" w:cs="Times New Roman"/>
-        </w:rPr>
-        <w:t xml:space="preserve">. </w:t>
-      </w:r>
-      <w:r>
-        <w:rPr>
-          <w:rFonts w:ascii="Times New Roman" w:hAnsi="Times New Roman" w:cs="Times New Roman"/>
-        </w:rPr>
-        <w:t>That</w:t>
-      </w:r>
-      <w:r>
-        <w:rPr>
-          <w:rFonts w:ascii="Times New Roman" w:hAnsi="Times New Roman" w:cs="Times New Roman"/>
-        </w:rPr>
-        <w:t xml:space="preserve"> advertisements dovetail with observed research </w:t>
-      </w:r>
-      <w:r>
-        <w:rPr>
-          <w:rFonts w:ascii="Times New Roman" w:hAnsi="Times New Roman" w:cs="Times New Roman"/>
-        </w:rPr>
-        <w:t>shows</w:t>
-      </w:r>
-      <w:r>
-        <w:rPr>
-          <w:rFonts w:ascii="Times New Roman" w:hAnsi="Times New Roman" w:cs="Times New Roman"/>
-        </w:rPr>
-        <w:t xml:space="preserve"> </w:t>
-      </w:r>
-      <w:r>
-        <w:rPr>
-          <w:rFonts w:ascii="Times New Roman" w:hAnsi="Times New Roman" w:cs="Times New Roman"/>
-        </w:rPr>
-        <w:t>the</w:t>
-      </w:r>
-      <w:r>
-        <w:rPr>
-          <w:rFonts w:ascii="Times New Roman" w:hAnsi="Times New Roman" w:cs="Times New Roman"/>
-        </w:rPr>
-        <w:t xml:space="preserve"> direct</w:t>
-      </w:r>
-      <w:r>
-        <w:rPr>
-          <w:rFonts w:ascii="Times New Roman" w:hAnsi="Times New Roman" w:cs="Times New Roman"/>
-        </w:rPr>
-        <w:t xml:space="preserve"> </w:t>
-      </w:r>
-      <w:r>
-        <w:rPr>
-          <w:rFonts w:ascii="Times New Roman" w:hAnsi="Times New Roman" w:cs="Times New Roman"/>
-        </w:rPr>
-        <w:t>applicability of</w:t>
-      </w:r>
-      <w:r>
-        <w:rPr>
-          <w:rFonts w:ascii="Times New Roman" w:hAnsi="Times New Roman" w:cs="Times New Roman"/>
-        </w:rPr>
-        <w:t xml:space="preserve"> empirical research in romantic preference</w:t>
-      </w:r>
-      <w:r>
-        <w:rPr>
-          <w:rFonts w:ascii="Times New Roman" w:hAnsi="Times New Roman" w:cs="Times New Roman"/>
-        </w:rPr>
-        <w:t>.</w:t>
-      </w:r>
-      <w:r>
-        <w:rPr>
-          <w:rFonts w:ascii="Times New Roman" w:hAnsi="Times New Roman" w:cs="Times New Roman"/>
-        </w:rPr>
-        <w:t xml:space="preserve"> It also reveals</w:t>
-      </w:r>
-      <w:r>
-        <w:rPr>
-          <w:rFonts w:ascii="Times New Roman" w:hAnsi="Times New Roman" w:cs="Times New Roman"/>
-        </w:rPr>
-        <w:t xml:space="preserve"> the </w:t>
-      </w:r>
-      <w:r>
-        <w:rPr>
-          <w:rFonts w:ascii="Times New Roman" w:hAnsi="Times New Roman" w:cs="Times New Roman"/>
-        </w:rPr>
-        <w:t xml:space="preserve">influence of romantic preference in </w:t>
-      </w:r>
-      <w:r>
-        <w:rPr>
-          <w:rFonts w:ascii="Times New Roman" w:hAnsi="Times New Roman" w:cs="Times New Roman"/>
-        </w:rPr>
-        <w:t>shaping ou</w:t>
-      </w:r>
-      <w:r>
-        <w:rPr>
-          <w:rFonts w:ascii="Times New Roman" w:hAnsi="Times New Roman" w:cs="Times New Roman"/>
-        </w:rPr>
-        <w:t>r understanding of desirabil</w:t>
-      </w:r>
-      <w:r>
-        <w:rPr>
-          <w:rFonts w:ascii="Times New Roman" w:hAnsi="Times New Roman" w:cs="Times New Roman"/>
-        </w:rPr>
-        <w:t>ity across two distinct genders.</w:t>
+        <w:t xml:space="preserve">Toro-Morn and Sprecher (2003) further examined Buss’s cross-cultural findings by distributing preferred mate characteristic surveys to university students in the United States of America as well as the Peoples Republic of China. </w:t>
+      </w:r>
+      <w:r>
+        <w:rPr>
+          <w:rFonts w:ascii="Times New Roman" w:hAnsi="Times New Roman" w:cs="Times New Roman"/>
+        </w:rPr>
+        <w:t xml:space="preserve">They asked participants to rate features such as, “Honest and trustworthy”, “Intelligent”, “Sexy looking”, and “Wealthy.” </w:t>
+      </w:r>
+      <w:r>
+        <w:rPr>
+          <w:rFonts w:ascii="Times New Roman" w:hAnsi="Times New Roman" w:cs="Times New Roman"/>
+        </w:rPr>
+        <w:t xml:space="preserve">Toro-Morn and Sprecher found that, although both US and PRC students valued relational attributes which contributed to long-term stability, such as honesty and health, they also had differences which were attributed to unique cultural differences. </w:t>
+      </w:r>
+      <w:r>
+        <w:rPr>
+          <w:rFonts w:ascii="Times New Roman" w:hAnsi="Times New Roman" w:cs="Times New Roman"/>
+        </w:rPr>
+        <w:t>Interestingly, between males and females, significant gender differences were observed within both the US and PRC samples.</w:t>
       </w:r>
     </w:p>
     <w:p>
@@ -1858,392 +1540,31 @@
         <w:rPr>
           <w:rFonts w:ascii="Times New Roman" w:hAnsi="Times New Roman" w:cs="Times New Roman"/>
         </w:rPr>
-        <w:t xml:space="preserve">Of course, that </w:t>
-      </w:r>
-      <w:r>
-        <w:rPr>
-          <w:rFonts w:ascii="Times New Roman" w:hAnsi="Times New Roman" w:cs="Times New Roman"/>
-        </w:rPr>
-        <w:t xml:space="preserve">romantic preference influences society suggests </w:t>
-      </w:r>
-      <w:r>
-        <w:rPr>
-          <w:rFonts w:ascii="Times New Roman" w:hAnsi="Times New Roman" w:cs="Times New Roman"/>
-        </w:rPr>
-        <w:t xml:space="preserve">it </w:t>
-      </w:r>
-      <w:r>
-        <w:rPr>
-          <w:rFonts w:ascii="Times New Roman" w:hAnsi="Times New Roman" w:cs="Times New Roman"/>
-        </w:rPr>
-        <w:t xml:space="preserve">also </w:t>
-      </w:r>
-      <w:r>
-        <w:rPr>
-          <w:rFonts w:ascii="Times New Roman" w:hAnsi="Times New Roman" w:cs="Times New Roman"/>
-        </w:rPr>
-        <w:t>motivate</w:t>
-      </w:r>
-      <w:r>
-        <w:rPr>
-          <w:rFonts w:ascii="Times New Roman" w:hAnsi="Times New Roman" w:cs="Times New Roman"/>
-        </w:rPr>
-        <w:t xml:space="preserve">s </w:t>
-      </w:r>
-      <w:r>
-        <w:rPr>
-          <w:rFonts w:ascii="Times New Roman" w:hAnsi="Times New Roman" w:cs="Times New Roman"/>
-        </w:rPr>
-        <w:t>individuals and influence</w:t>
-      </w:r>
-      <w:r>
-        <w:rPr>
-          <w:rFonts w:ascii="Times New Roman" w:hAnsi="Times New Roman" w:cs="Times New Roman"/>
-        </w:rPr>
-        <w:t>s</w:t>
-      </w:r>
-      <w:r>
-        <w:rPr>
-          <w:rFonts w:ascii="Times New Roman" w:hAnsi="Times New Roman" w:cs="Times New Roman"/>
-        </w:rPr>
-        <w:t xml:space="preserve"> their actions. </w:t>
-      </w:r>
-      <w:r>
-        <w:rPr>
-          <w:rFonts w:ascii="Times New Roman" w:hAnsi="Times New Roman" w:cs="Times New Roman"/>
-        </w:rPr>
-        <w:t xml:space="preserve"> </w:t>
-      </w:r>
-      <w:proofErr w:type="spellStart"/>
-      <w:r>
-        <w:rPr>
-          <w:rFonts w:ascii="Times New Roman" w:hAnsi="Times New Roman" w:cs="Times New Roman"/>
-        </w:rPr>
-        <w:t>Botwin</w:t>
-      </w:r>
-      <w:proofErr w:type="spellEnd"/>
-      <w:r>
-        <w:rPr>
-          <w:rFonts w:ascii="Times New Roman" w:hAnsi="Times New Roman" w:cs="Times New Roman"/>
-        </w:rPr>
-        <w:t>, Buss</w:t>
-      </w:r>
-      <w:r>
-        <w:rPr>
-          <w:rFonts w:ascii="Times New Roman" w:hAnsi="Times New Roman" w:cs="Times New Roman"/>
-        </w:rPr>
-        <w:t>,</w:t>
-      </w:r>
-      <w:r>
-        <w:rPr>
-          <w:rFonts w:ascii="Times New Roman" w:hAnsi="Times New Roman" w:cs="Times New Roman"/>
-        </w:rPr>
-        <w:t xml:space="preserve"> and Shackelford</w:t>
-      </w:r>
-      <w:r>
-        <w:rPr>
-          <w:rFonts w:ascii="Times New Roman" w:hAnsi="Times New Roman" w:cs="Times New Roman"/>
-        </w:rPr>
-        <w:t xml:space="preserve"> (1997)</w:t>
-      </w:r>
-      <w:r>
-        <w:rPr>
-          <w:rFonts w:ascii="Times New Roman" w:hAnsi="Times New Roman" w:cs="Times New Roman"/>
-        </w:rPr>
-        <w:t xml:space="preserve"> </w:t>
-      </w:r>
-      <w:r>
-        <w:rPr>
-          <w:rFonts w:ascii="Times New Roman" w:hAnsi="Times New Roman" w:cs="Times New Roman"/>
-        </w:rPr>
-        <w:t xml:space="preserve">found that </w:t>
-      </w:r>
-      <w:r>
-        <w:rPr>
-          <w:rFonts w:ascii="Times New Roman" w:hAnsi="Times New Roman" w:cs="Times New Roman"/>
-        </w:rPr>
-        <w:t>individuals from both sexes prefer romantic</w:t>
-      </w:r>
-      <w:r>
-        <w:rPr>
-          <w:rFonts w:ascii="Times New Roman" w:hAnsi="Times New Roman" w:cs="Times New Roman"/>
-        </w:rPr>
-        <w:t xml:space="preserve"> partners whose perso</w:t>
-      </w:r>
-      <w:r>
-        <w:rPr>
-          <w:rFonts w:ascii="Times New Roman" w:hAnsi="Times New Roman" w:cs="Times New Roman"/>
-        </w:rPr>
-        <w:t xml:space="preserve">nality traits mirror their own. </w:t>
-      </w:r>
-      <w:r>
-        <w:rPr>
-          <w:rFonts w:ascii="Times New Roman" w:hAnsi="Times New Roman" w:cs="Times New Roman"/>
-        </w:rPr>
-        <w:t>L</w:t>
-      </w:r>
-      <w:r>
-        <w:rPr>
-          <w:rFonts w:ascii="Times New Roman" w:hAnsi="Times New Roman" w:cs="Times New Roman"/>
-        </w:rPr>
-        <w:t>ong-term partners were likely to exhibit similar personal</w:t>
-      </w:r>
-      <w:r>
-        <w:rPr>
-          <w:rFonts w:ascii="Times New Roman" w:hAnsi="Times New Roman" w:cs="Times New Roman"/>
-        </w:rPr>
-        <w:t>ity traits</w:t>
-      </w:r>
-      <w:r>
-        <w:rPr>
-          <w:rFonts w:ascii="Times New Roman" w:hAnsi="Times New Roman" w:cs="Times New Roman"/>
-        </w:rPr>
-        <w:t>, showing a distinct connection between personality preferences in romantic partners and successful long-term romantic relationships</w:t>
-      </w:r>
-      <w:r>
-        <w:rPr>
-          <w:rFonts w:ascii="Times New Roman" w:hAnsi="Times New Roman" w:cs="Times New Roman"/>
-        </w:rPr>
-        <w:t xml:space="preserve">. </w:t>
-      </w:r>
-      <w:r>
-        <w:rPr>
-          <w:rFonts w:ascii="Times New Roman" w:hAnsi="Times New Roman" w:cs="Times New Roman"/>
-        </w:rPr>
-        <w:t xml:space="preserve">Even more, among all </w:t>
-      </w:r>
-      <w:r>
-        <w:rPr>
-          <w:rFonts w:ascii="Times New Roman" w:hAnsi="Times New Roman" w:cs="Times New Roman"/>
-        </w:rPr>
-        <w:t xml:space="preserve">participants, </w:t>
-      </w:r>
-      <w:proofErr w:type="spellStart"/>
-      <w:r>
-        <w:rPr>
-          <w:rFonts w:ascii="Times New Roman" w:hAnsi="Times New Roman" w:cs="Times New Roman"/>
-        </w:rPr>
-        <w:t>Botwin</w:t>
-      </w:r>
-      <w:proofErr w:type="spellEnd"/>
-      <w:r>
-        <w:rPr>
-          <w:rFonts w:ascii="Times New Roman" w:hAnsi="Times New Roman" w:cs="Times New Roman"/>
-        </w:rPr>
-        <w:t xml:space="preserve"> et al. </w:t>
-      </w:r>
-      <w:r>
-        <w:rPr>
-          <w:rFonts w:ascii="Times New Roman" w:hAnsi="Times New Roman" w:cs="Times New Roman"/>
-        </w:rPr>
-        <w:t xml:space="preserve">(1997) </w:t>
-      </w:r>
-      <w:r>
-        <w:rPr>
-          <w:rFonts w:ascii="Times New Roman" w:hAnsi="Times New Roman" w:cs="Times New Roman"/>
-        </w:rPr>
-        <w:t>found</w:t>
-      </w:r>
-      <w:r>
-        <w:rPr>
-          <w:rFonts w:ascii="Times New Roman" w:hAnsi="Times New Roman" w:cs="Times New Roman"/>
-        </w:rPr>
-        <w:t xml:space="preserve"> </w:t>
-      </w:r>
-      <w:r>
-        <w:rPr>
-          <w:rFonts w:ascii="Times New Roman" w:hAnsi="Times New Roman" w:cs="Times New Roman"/>
-        </w:rPr>
-        <w:t xml:space="preserve">that certain </w:t>
-      </w:r>
-      <w:r>
-        <w:rPr>
-          <w:rFonts w:ascii="Times New Roman" w:hAnsi="Times New Roman" w:cs="Times New Roman"/>
-        </w:rPr>
-        <w:t xml:space="preserve">personality </w:t>
-      </w:r>
-      <w:r>
-        <w:rPr>
-          <w:rFonts w:ascii="Times New Roman" w:hAnsi="Times New Roman" w:cs="Times New Roman"/>
-        </w:rPr>
-        <w:t>traits</w:t>
-      </w:r>
-      <w:r>
-        <w:rPr>
-          <w:rFonts w:ascii="Times New Roman" w:hAnsi="Times New Roman" w:cs="Times New Roman"/>
-        </w:rPr>
-        <w:t xml:space="preserve"> </w:t>
-      </w:r>
-      <w:r>
-        <w:rPr>
-          <w:rFonts w:ascii="Times New Roman" w:hAnsi="Times New Roman" w:cs="Times New Roman"/>
-        </w:rPr>
-        <w:t xml:space="preserve">were unappealing. </w:t>
-      </w:r>
-      <w:r>
-        <w:rPr>
-          <w:rFonts w:ascii="Times New Roman" w:hAnsi="Times New Roman" w:cs="Times New Roman"/>
-        </w:rPr>
-        <w:t xml:space="preserve">These included </w:t>
-      </w:r>
-      <w:r>
-        <w:rPr>
-          <w:rFonts w:ascii="Times New Roman" w:hAnsi="Times New Roman" w:cs="Times New Roman"/>
-        </w:rPr>
-        <w:t>low agreeableness</w:t>
-      </w:r>
-      <w:r>
-        <w:rPr>
-          <w:rFonts w:ascii="Times New Roman" w:hAnsi="Times New Roman" w:cs="Times New Roman"/>
-        </w:rPr>
-        <w:t xml:space="preserve">, </w:t>
-      </w:r>
-      <w:r>
-        <w:rPr>
-          <w:rFonts w:ascii="Times New Roman" w:hAnsi="Times New Roman" w:cs="Times New Roman"/>
-        </w:rPr>
-        <w:t xml:space="preserve">low </w:t>
-      </w:r>
-      <w:r>
-        <w:rPr>
-          <w:rFonts w:ascii="Times New Roman" w:hAnsi="Times New Roman" w:cs="Times New Roman"/>
-        </w:rPr>
-        <w:t xml:space="preserve">emotional </w:t>
-      </w:r>
-      <w:r>
-        <w:rPr>
-          <w:rFonts w:ascii="Times New Roman" w:hAnsi="Times New Roman" w:cs="Times New Roman"/>
-        </w:rPr>
-        <w:t>stability</w:t>
-      </w:r>
-      <w:r>
-        <w:rPr>
-          <w:rFonts w:ascii="Times New Roman" w:hAnsi="Times New Roman" w:cs="Times New Roman"/>
-        </w:rPr>
-        <w:t>,</w:t>
-      </w:r>
-      <w:r>
-        <w:rPr>
-          <w:rFonts w:ascii="Times New Roman" w:hAnsi="Times New Roman" w:cs="Times New Roman"/>
-        </w:rPr>
-        <w:t xml:space="preserve"> </w:t>
-      </w:r>
-      <w:r>
-        <w:rPr>
-          <w:rFonts w:ascii="Times New Roman" w:hAnsi="Times New Roman" w:cs="Times New Roman"/>
-        </w:rPr>
-        <w:lastRenderedPageBreak/>
-        <w:t xml:space="preserve">and </w:t>
-      </w:r>
-      <w:r>
-        <w:rPr>
-          <w:rFonts w:ascii="Times New Roman" w:hAnsi="Times New Roman" w:cs="Times New Roman"/>
-        </w:rPr>
-        <w:t>non-equal</w:t>
-      </w:r>
-      <w:r>
-        <w:rPr>
-          <w:rFonts w:ascii="Times New Roman" w:hAnsi="Times New Roman" w:cs="Times New Roman"/>
-        </w:rPr>
-        <w:t xml:space="preserve"> o</w:t>
-      </w:r>
-      <w:r>
-        <w:rPr>
-          <w:rFonts w:ascii="Times New Roman" w:hAnsi="Times New Roman" w:cs="Times New Roman"/>
-        </w:rPr>
-        <w:t>penne</w:t>
-      </w:r>
-      <w:r>
-        <w:rPr>
-          <w:rFonts w:ascii="Times New Roman" w:hAnsi="Times New Roman" w:cs="Times New Roman"/>
-        </w:rPr>
-        <w:t>ss</w:t>
-      </w:r>
-      <w:r>
-        <w:rPr>
-          <w:rFonts w:ascii="Times New Roman" w:hAnsi="Times New Roman" w:cs="Times New Roman"/>
-        </w:rPr>
-        <w:t xml:space="preserve"> </w:t>
-      </w:r>
-      <w:r>
-        <w:rPr>
-          <w:rFonts w:ascii="Times New Roman" w:hAnsi="Times New Roman" w:cs="Times New Roman"/>
-        </w:rPr>
-        <w:t xml:space="preserve">to experience </w:t>
-      </w:r>
-      <w:r>
-        <w:rPr>
-          <w:rFonts w:ascii="Times New Roman" w:hAnsi="Times New Roman" w:cs="Times New Roman"/>
-        </w:rPr>
-        <w:t>between partners</w:t>
-      </w:r>
-      <w:r>
-        <w:rPr>
-          <w:rFonts w:ascii="Times New Roman" w:hAnsi="Times New Roman" w:cs="Times New Roman"/>
-        </w:rPr>
-        <w:t xml:space="preserve">. Here, low agreeableness is defined as hostility or wariness towards others; low emotional stability is defined as a tendency to experience negative emotions quickly; and openness to experience is defined as creativity and willingness to enter unfamiliar situations. These are as defined in the Five Factor Model (McCrae </w:t>
-      </w:r>
-      <w:r>
-        <w:rPr>
-          <w:rFonts w:ascii="Times New Roman" w:hAnsi="Times New Roman" w:cs="Times New Roman"/>
-        </w:rPr>
-        <w:t xml:space="preserve">&amp; </w:t>
-      </w:r>
-      <w:r>
-        <w:rPr>
-          <w:rFonts w:ascii="Times New Roman" w:hAnsi="Times New Roman" w:cs="Times New Roman"/>
-        </w:rPr>
-        <w:t>John</w:t>
-      </w:r>
-      <w:r>
-        <w:rPr>
-          <w:rFonts w:ascii="Times New Roman" w:hAnsi="Times New Roman" w:cs="Times New Roman"/>
-        </w:rPr>
-        <w:t xml:space="preserve">, </w:t>
-      </w:r>
-      <w:r>
-        <w:rPr>
-          <w:rFonts w:ascii="Times New Roman" w:hAnsi="Times New Roman" w:cs="Times New Roman"/>
-        </w:rPr>
-        <w:t xml:space="preserve">1992).  </w:t>
-      </w:r>
-      <w:r>
-        <w:rPr>
-          <w:rFonts w:ascii="Times New Roman" w:hAnsi="Times New Roman" w:cs="Times New Roman"/>
-        </w:rPr>
-        <w:t>In relationships which had lasted longer than a year, personality</w:t>
-      </w:r>
-      <w:r>
-        <w:rPr>
-          <w:rFonts w:ascii="Times New Roman" w:hAnsi="Times New Roman" w:cs="Times New Roman"/>
-        </w:rPr>
-        <w:t xml:space="preserve"> differences</w:t>
-      </w:r>
-      <w:r>
-        <w:rPr>
-          <w:rFonts w:ascii="Times New Roman" w:hAnsi="Times New Roman" w:cs="Times New Roman"/>
-        </w:rPr>
-        <w:t xml:space="preserve"> were even stronger predictors of dissatisfaction (</w:t>
-      </w:r>
-      <w:proofErr w:type="spellStart"/>
-      <w:r>
-        <w:rPr>
-          <w:rFonts w:ascii="Times New Roman" w:hAnsi="Times New Roman" w:cs="Times New Roman"/>
-        </w:rPr>
-        <w:t>Botwin</w:t>
-      </w:r>
-      <w:proofErr w:type="spellEnd"/>
-      <w:r>
-        <w:rPr>
-          <w:rFonts w:ascii="Times New Roman" w:hAnsi="Times New Roman" w:cs="Times New Roman"/>
-        </w:rPr>
-        <w:t xml:space="preserve"> et al., 1997)</w:t>
-      </w:r>
-      <w:r>
-        <w:rPr>
-          <w:rFonts w:ascii="Times New Roman" w:hAnsi="Times New Roman" w:cs="Times New Roman"/>
-        </w:rPr>
-        <w:t>.</w:t>
+        <w:t xml:space="preserve">This raises an important point concerning Buss’s original findings: are results about mate preference reflective of cultural socialization or innate biological imperatives? Haufe (2008) asserts that, while </w:t>
+      </w:r>
+      <w:r>
+        <w:rPr>
+          <w:rFonts w:ascii="Times New Roman" w:hAnsi="Times New Roman" w:cs="Times New Roman"/>
+        </w:rPr>
+        <w:t xml:space="preserve">Buss demonstrated cross-cultural </w:t>
+      </w:r>
+      <w:r>
+        <w:rPr>
+          <w:rFonts w:ascii="Times New Roman" w:hAnsi="Times New Roman" w:cs="Times New Roman"/>
+        </w:rPr>
+        <w:t>similarities in romantic pr</w:t>
+      </w:r>
+      <w:r>
+        <w:rPr>
+          <w:rFonts w:ascii="Times New Roman" w:hAnsi="Times New Roman" w:cs="Times New Roman"/>
+        </w:rPr>
+        <w:t>eference, he failed to show his current results on human behavior meaningfully extrapolate to our evolutionary ancestors. In other words, while mate preferences may share certain trends across cultures, Haufe argues that there is no a priori argument that these preferences facilitated our evolutionary development as a species.</w:t>
+      </w:r>
+      <w:r>
+        <w:rPr>
+          <w:rFonts w:ascii="Times New Roman" w:hAnsi="Times New Roman" w:cs="Times New Roman"/>
+        </w:rPr>
+        <w:t xml:space="preserve"> However, within individual cultures, collective trends in romantic preference are constantly influencing our environment.</w:t>
       </w:r>
     </w:p>
     <w:p>
@@ -2254,97 +1575,186 @@
           <w:rFonts w:ascii="Times New Roman" w:hAnsi="Times New Roman" w:cs="Times New Roman"/>
         </w:rPr>
       </w:pPr>
-      <w:proofErr w:type="spellStart"/>
-      <w:r>
-        <w:rPr>
-          <w:rFonts w:ascii="Times New Roman" w:hAnsi="Times New Roman" w:cs="Times New Roman"/>
-        </w:rPr>
-        <w:t>Botwi</w:t>
-      </w:r>
-      <w:r>
-        <w:rPr>
-          <w:rFonts w:ascii="Times New Roman" w:hAnsi="Times New Roman" w:cs="Times New Roman"/>
-        </w:rPr>
-        <w:t>n</w:t>
-      </w:r>
-      <w:proofErr w:type="spellEnd"/>
-      <w:r>
-        <w:rPr>
-          <w:rFonts w:ascii="Times New Roman" w:hAnsi="Times New Roman" w:cs="Times New Roman"/>
-        </w:rPr>
-        <w:t xml:space="preserve"> et al.</w:t>
-      </w:r>
-      <w:r>
-        <w:rPr>
-          <w:rFonts w:ascii="Times New Roman" w:hAnsi="Times New Roman" w:cs="Times New Roman"/>
-        </w:rPr>
-        <w:t xml:space="preserve">’s </w:t>
-      </w:r>
-      <w:r>
-        <w:rPr>
-          <w:rFonts w:ascii="Times New Roman" w:hAnsi="Times New Roman" w:cs="Times New Roman"/>
-        </w:rPr>
-        <w:t>(</w:t>
-      </w:r>
-      <w:r>
-        <w:rPr>
-          <w:rFonts w:ascii="Times New Roman" w:hAnsi="Times New Roman" w:cs="Times New Roman"/>
-        </w:rPr>
-        <w:t>1997</w:t>
-      </w:r>
-      <w:r>
-        <w:rPr>
-          <w:rFonts w:ascii="Times New Roman" w:hAnsi="Times New Roman" w:cs="Times New Roman"/>
-        </w:rPr>
-        <w:t xml:space="preserve">) </w:t>
-      </w:r>
-      <w:r>
-        <w:rPr>
-          <w:rFonts w:ascii="Times New Roman" w:hAnsi="Times New Roman" w:cs="Times New Roman"/>
-        </w:rPr>
-        <w:t xml:space="preserve">results </w:t>
-      </w:r>
-      <w:r>
-        <w:rPr>
-          <w:rFonts w:ascii="Times New Roman" w:hAnsi="Times New Roman" w:cs="Times New Roman"/>
-        </w:rPr>
-        <w:t>suggest a relationship between mate</w:t>
-      </w:r>
-      <w:r>
-        <w:rPr>
-          <w:rFonts w:ascii="Times New Roman" w:hAnsi="Times New Roman" w:cs="Times New Roman"/>
-        </w:rPr>
-        <w:t xml:space="preserve"> preference a</w:t>
-      </w:r>
-      <w:r>
-        <w:rPr>
-          <w:rFonts w:ascii="Times New Roman" w:hAnsi="Times New Roman" w:cs="Times New Roman"/>
-        </w:rPr>
-        <w:t xml:space="preserve">nd </w:t>
-      </w:r>
-      <w:r>
-        <w:rPr>
-          <w:rFonts w:ascii="Times New Roman" w:hAnsi="Times New Roman" w:cs="Times New Roman"/>
-        </w:rPr>
-        <w:t>mate choice</w:t>
-      </w:r>
-      <w:r>
-        <w:rPr>
-          <w:rFonts w:ascii="Times New Roman" w:hAnsi="Times New Roman" w:cs="Times New Roman"/>
-        </w:rPr>
-        <w:t xml:space="preserve"> which</w:t>
-      </w:r>
-      <w:r>
-        <w:rPr>
-          <w:rFonts w:ascii="Times New Roman" w:hAnsi="Times New Roman" w:cs="Times New Roman"/>
-        </w:rPr>
-        <w:t xml:space="preserve"> is consistent across several </w:t>
-      </w:r>
-      <w:r>
-        <w:rPr>
-          <w:rFonts w:ascii="Times New Roman" w:hAnsi="Times New Roman" w:cs="Times New Roman"/>
-        </w:rPr>
-        <w:t>physical and personality traits</w:t>
+      <w:r>
+        <w:rPr>
+          <w:rFonts w:ascii="Times New Roman" w:hAnsi="Times New Roman" w:cs="Times New Roman"/>
+        </w:rPr>
+        <w:lastRenderedPageBreak/>
+        <w:t>As an example,</w:t>
+      </w:r>
+      <w:r>
+        <w:rPr>
+          <w:rFonts w:ascii="Times New Roman" w:hAnsi="Times New Roman" w:cs="Times New Roman"/>
+        </w:rPr>
+        <w:t xml:space="preserve"> </w:t>
+      </w:r>
+      <w:r>
+        <w:rPr>
+          <w:rFonts w:ascii="Times New Roman" w:hAnsi="Times New Roman" w:cs="Times New Roman"/>
+        </w:rPr>
+        <w:t>Feingold</w:t>
+      </w:r>
+      <w:r>
+        <w:rPr>
+          <w:rFonts w:ascii="Times New Roman" w:hAnsi="Times New Roman" w:cs="Times New Roman"/>
+        </w:rPr>
+        <w:t>’s</w:t>
+      </w:r>
+      <w:r>
+        <w:rPr>
+          <w:rFonts w:ascii="Times New Roman" w:hAnsi="Times New Roman" w:cs="Times New Roman"/>
+        </w:rPr>
+        <w:t xml:space="preserve"> (1990) </w:t>
+      </w:r>
+      <w:r>
+        <w:rPr>
+          <w:rFonts w:ascii="Times New Roman" w:hAnsi="Times New Roman" w:cs="Times New Roman"/>
+        </w:rPr>
+        <w:t>meta-analysis</w:t>
+      </w:r>
+      <w:r>
+        <w:rPr>
+          <w:rFonts w:ascii="Times New Roman" w:hAnsi="Times New Roman" w:cs="Times New Roman"/>
+        </w:rPr>
+        <w:t xml:space="preserve"> explored the types</w:t>
+      </w:r>
+      <w:r>
+        <w:rPr>
+          <w:rFonts w:ascii="Times New Roman" w:hAnsi="Times New Roman" w:cs="Times New Roman"/>
+        </w:rPr>
+        <w:t xml:space="preserve"> </w:t>
+      </w:r>
+      <w:r>
+        <w:rPr>
+          <w:rFonts w:ascii="Times New Roman" w:hAnsi="Times New Roman" w:cs="Times New Roman"/>
+        </w:rPr>
+        <w:t>of empirical methodologies used to study</w:t>
+      </w:r>
+      <w:r>
+        <w:rPr>
+          <w:rFonts w:ascii="Times New Roman" w:hAnsi="Times New Roman" w:cs="Times New Roman"/>
+        </w:rPr>
+        <w:t xml:space="preserve"> romant</w:t>
+      </w:r>
+      <w:r>
+        <w:rPr>
+          <w:rFonts w:ascii="Times New Roman" w:hAnsi="Times New Roman" w:cs="Times New Roman"/>
+        </w:rPr>
+        <w:t>ic preference</w:t>
+      </w:r>
+      <w:r>
+        <w:rPr>
+          <w:rFonts w:ascii="Times New Roman" w:hAnsi="Times New Roman" w:cs="Times New Roman"/>
+        </w:rPr>
+        <w:t xml:space="preserve"> and mate choice. He also compared this meta-data with </w:t>
+      </w:r>
+      <w:r>
+        <w:rPr>
+          <w:rFonts w:ascii="Times New Roman" w:hAnsi="Times New Roman" w:cs="Times New Roman"/>
+        </w:rPr>
+        <w:t>linguistic analyses of advertisements and billboards</w:t>
+      </w:r>
+      <w:r>
+        <w:rPr>
+          <w:rFonts w:ascii="Times New Roman" w:hAnsi="Times New Roman" w:cs="Times New Roman"/>
+        </w:rPr>
+        <w:t xml:space="preserve"> tar</w:t>
+      </w:r>
+      <w:r>
+        <w:rPr>
+          <w:rFonts w:ascii="Times New Roman" w:hAnsi="Times New Roman" w:cs="Times New Roman"/>
+        </w:rPr>
+        <w:t>geted towards men or women specifically</w:t>
+      </w:r>
+      <w:r>
+        <w:rPr>
+          <w:rFonts w:ascii="Times New Roman" w:hAnsi="Times New Roman" w:cs="Times New Roman"/>
+        </w:rPr>
+        <w:t xml:space="preserve">. Interestingly, he </w:t>
+      </w:r>
+      <w:r>
+        <w:rPr>
+          <w:rFonts w:ascii="Times New Roman" w:hAnsi="Times New Roman" w:cs="Times New Roman"/>
+        </w:rPr>
+        <w:t xml:space="preserve">noted that </w:t>
+      </w:r>
+      <w:r>
+        <w:rPr>
+          <w:rFonts w:ascii="Times New Roman" w:hAnsi="Times New Roman" w:cs="Times New Roman"/>
+        </w:rPr>
+        <w:t>adv</w:t>
+      </w:r>
+      <w:r>
+        <w:rPr>
+          <w:rFonts w:ascii="Times New Roman" w:hAnsi="Times New Roman" w:cs="Times New Roman"/>
+        </w:rPr>
+        <w:t>ertisements targeting men focus on</w:t>
+      </w:r>
+      <w:r>
+        <w:rPr>
+          <w:rFonts w:ascii="Times New Roman" w:hAnsi="Times New Roman" w:cs="Times New Roman"/>
+        </w:rPr>
+        <w:t xml:space="preserve"> attractive</w:t>
+      </w:r>
+      <w:r>
+        <w:rPr>
+          <w:rFonts w:ascii="Times New Roman" w:hAnsi="Times New Roman" w:cs="Times New Roman"/>
+        </w:rPr>
+        <w:t xml:space="preserve"> female</w:t>
+      </w:r>
+      <w:r>
+        <w:rPr>
+          <w:rFonts w:ascii="Times New Roman" w:hAnsi="Times New Roman" w:cs="Times New Roman"/>
+        </w:rPr>
+        <w:t xml:space="preserve"> partner</w:t>
+      </w:r>
+      <w:r>
+        <w:rPr>
+          <w:rFonts w:ascii="Times New Roman" w:hAnsi="Times New Roman" w:cs="Times New Roman"/>
+        </w:rPr>
+        <w:t>s more than advertisements for women</w:t>
+      </w:r>
+      <w:r>
+        <w:rPr>
+          <w:rFonts w:ascii="Times New Roman" w:hAnsi="Times New Roman" w:cs="Times New Roman"/>
+        </w:rPr>
+        <w:t xml:space="preserve">, a </w:t>
+      </w:r>
+      <w:r>
+        <w:rPr>
+          <w:rFonts w:ascii="Times New Roman" w:hAnsi="Times New Roman" w:cs="Times New Roman"/>
+        </w:rPr>
+        <w:t>conclusion</w:t>
+      </w:r>
+      <w:r>
+        <w:rPr>
+          <w:rFonts w:ascii="Times New Roman" w:hAnsi="Times New Roman" w:cs="Times New Roman"/>
+        </w:rPr>
+        <w:t xml:space="preserve"> that mirrored Buss’ </w:t>
+      </w:r>
+      <w:r>
+        <w:rPr>
+          <w:rFonts w:ascii="Times New Roman" w:hAnsi="Times New Roman" w:cs="Times New Roman"/>
+        </w:rPr>
+        <w:t xml:space="preserve">(1989) </w:t>
+      </w:r>
+      <w:r>
+        <w:rPr>
+          <w:rFonts w:ascii="Times New Roman" w:hAnsi="Times New Roman" w:cs="Times New Roman"/>
+        </w:rPr>
+        <w:t xml:space="preserve">findings </w:t>
+      </w:r>
+      <w:r>
+        <w:rPr>
+          <w:rFonts w:ascii="Times New Roman" w:hAnsi="Times New Roman" w:cs="Times New Roman"/>
+        </w:rPr>
+        <w:t xml:space="preserve">and </w:t>
+      </w:r>
+      <w:r>
+        <w:rPr>
+          <w:rFonts w:ascii="Times New Roman" w:hAnsi="Times New Roman" w:cs="Times New Roman"/>
+        </w:rPr>
+        <w:t>meta-data collected from survey-based research in romantic preference</w:t>
       </w:r>
       <w:r>
         <w:rPr>
@@ -2356,37 +1766,19 @@
         <w:rPr>
           <w:rFonts w:ascii="Times New Roman" w:hAnsi="Times New Roman" w:cs="Times New Roman"/>
         </w:rPr>
-        <w:t xml:space="preserve">In observed concrete mate choices, similar personality scores are strong indicators of relational satisfaction. Yet, personality is </w:t>
-      </w:r>
-      <w:r>
-        <w:rPr>
-          <w:rFonts w:ascii="Times New Roman" w:hAnsi="Times New Roman" w:cs="Times New Roman"/>
-        </w:rPr>
-        <w:t>a factor which Castro</w:t>
-      </w:r>
-      <w:r>
-        <w:rPr>
-          <w:rFonts w:ascii="Times New Roman" w:hAnsi="Times New Roman" w:cs="Times New Roman"/>
-        </w:rPr>
-        <w:t xml:space="preserve"> et al.</w:t>
-      </w:r>
-      <w:r>
-        <w:rPr>
-          <w:rFonts w:ascii="Times New Roman" w:hAnsi="Times New Roman" w:cs="Times New Roman"/>
-        </w:rPr>
-        <w:t xml:space="preserve"> (</w:t>
-      </w:r>
-      <w:r>
-        <w:rPr>
-          <w:rFonts w:ascii="Times New Roman" w:hAnsi="Times New Roman" w:cs="Times New Roman"/>
-        </w:rPr>
-        <w:t>2012</w:t>
-      </w:r>
-      <w:r>
-        <w:rPr>
-          <w:rFonts w:ascii="Times New Roman" w:hAnsi="Times New Roman" w:cs="Times New Roman"/>
-        </w:rPr>
-        <w:t>)</w:t>
+        <w:t>That</w:t>
+      </w:r>
+      <w:r>
+        <w:rPr>
+          <w:rFonts w:ascii="Times New Roman" w:hAnsi="Times New Roman" w:cs="Times New Roman"/>
+        </w:rPr>
+        <w:t xml:space="preserve"> advertisements dovetail with observed research </w:t>
+      </w:r>
+      <w:r>
+        <w:rPr>
+          <w:rFonts w:ascii="Times New Roman" w:hAnsi="Times New Roman" w:cs="Times New Roman"/>
+        </w:rPr>
+        <w:t>shows</w:t>
       </w:r>
       <w:r>
         <w:rPr>
@@ -2398,163 +1790,73 @@
         <w:rPr>
           <w:rFonts w:ascii="Times New Roman" w:hAnsi="Times New Roman" w:cs="Times New Roman"/>
         </w:rPr>
-        <w:t xml:space="preserve">suggests </w:t>
-      </w:r>
-      <w:r>
-        <w:rPr>
-          <w:rFonts w:ascii="Times New Roman" w:hAnsi="Times New Roman" w:cs="Times New Roman"/>
-        </w:rPr>
-        <w:t xml:space="preserve">plays a lesser role in </w:t>
-      </w:r>
-      <w:r>
-        <w:rPr>
-          <w:rFonts w:ascii="Times New Roman" w:hAnsi="Times New Roman" w:cs="Times New Roman"/>
-        </w:rPr>
-        <w:t xml:space="preserve">abstract </w:t>
-      </w:r>
-      <w:r>
-        <w:rPr>
-          <w:rFonts w:ascii="Times New Roman" w:hAnsi="Times New Roman" w:cs="Times New Roman"/>
-        </w:rPr>
-        <w:t>romantic preference</w:t>
-      </w:r>
-      <w:r>
-        <w:rPr>
-          <w:rFonts w:ascii="Times New Roman" w:hAnsi="Times New Roman" w:cs="Times New Roman"/>
-        </w:rPr>
-        <w:t>, espe</w:t>
-      </w:r>
-      <w:r>
-        <w:rPr>
-          <w:rFonts w:ascii="Times New Roman" w:hAnsi="Times New Roman" w:cs="Times New Roman"/>
-        </w:rPr>
-        <w:t>cially among male</w:t>
-      </w:r>
-      <w:r>
-        <w:rPr>
-          <w:rFonts w:ascii="Times New Roman" w:hAnsi="Times New Roman" w:cs="Times New Roman"/>
-        </w:rPr>
-        <w:t>s</w:t>
-      </w:r>
-      <w:r>
-        <w:rPr>
-          <w:rFonts w:ascii="Times New Roman" w:hAnsi="Times New Roman" w:cs="Times New Roman"/>
-        </w:rPr>
-        <w:t>. Back</w:t>
-      </w:r>
-      <w:r>
-        <w:rPr>
-          <w:rFonts w:ascii="Times New Roman" w:hAnsi="Times New Roman" w:cs="Times New Roman"/>
-        </w:rPr>
-        <w:t xml:space="preserve">, </w:t>
-      </w:r>
-      <w:proofErr w:type="spellStart"/>
-      <w:r>
-        <w:rPr>
-          <w:rFonts w:ascii="Times New Roman" w:hAnsi="Times New Roman" w:cs="Times New Roman"/>
-        </w:rPr>
-        <w:t>Penke</w:t>
-      </w:r>
-      <w:proofErr w:type="spellEnd"/>
-      <w:r>
-        <w:rPr>
-          <w:rFonts w:ascii="Times New Roman" w:hAnsi="Times New Roman" w:cs="Times New Roman"/>
-        </w:rPr>
-        <w:t xml:space="preserve">, </w:t>
-      </w:r>
-      <w:proofErr w:type="spellStart"/>
-      <w:r>
-        <w:rPr>
-          <w:rFonts w:ascii="Times New Roman" w:hAnsi="Times New Roman" w:cs="Times New Roman"/>
-        </w:rPr>
-        <w:t>Schmukle</w:t>
-      </w:r>
-      <w:proofErr w:type="spellEnd"/>
-      <w:r>
-        <w:rPr>
-          <w:rFonts w:ascii="Times New Roman" w:hAnsi="Times New Roman" w:cs="Times New Roman"/>
-        </w:rPr>
-        <w:t xml:space="preserve">, and </w:t>
-      </w:r>
-      <w:proofErr w:type="spellStart"/>
-      <w:r>
-        <w:rPr>
-          <w:rFonts w:ascii="Times New Roman" w:hAnsi="Times New Roman" w:cs="Times New Roman"/>
-        </w:rPr>
-        <w:t>Asendorpf</w:t>
-      </w:r>
-      <w:proofErr w:type="spellEnd"/>
-      <w:r>
-        <w:rPr>
-          <w:rFonts w:ascii="Times New Roman" w:hAnsi="Times New Roman" w:cs="Times New Roman"/>
-        </w:rPr>
-        <w:t xml:space="preserve"> (2011) </w:t>
-      </w:r>
-      <w:r>
-        <w:rPr>
-          <w:rFonts w:ascii="Times New Roman" w:hAnsi="Times New Roman" w:cs="Times New Roman"/>
-        </w:rPr>
-        <w:t>also observed that, in short-term socio</w:t>
-      </w:r>
-      <w:r>
-        <w:rPr>
-          <w:rFonts w:ascii="Times New Roman" w:hAnsi="Times New Roman" w:cs="Times New Roman"/>
-        </w:rPr>
-        <w:t>-</w:t>
-      </w:r>
-      <w:r>
-        <w:rPr>
-          <w:rFonts w:ascii="Times New Roman" w:hAnsi="Times New Roman" w:cs="Times New Roman"/>
-        </w:rPr>
-        <w:t>sexual interactions (i.e.</w:t>
-      </w:r>
-      <w:r>
-        <w:rPr>
-          <w:rFonts w:ascii="Times New Roman" w:hAnsi="Times New Roman" w:cs="Times New Roman"/>
-        </w:rPr>
-        <w:t>,</w:t>
-      </w:r>
-      <w:r>
-        <w:rPr>
-          <w:rFonts w:ascii="Times New Roman" w:hAnsi="Times New Roman" w:cs="Times New Roman"/>
-        </w:rPr>
-        <w:t xml:space="preserve"> speed dating scenarios), </w:t>
-      </w:r>
-      <w:r>
-        <w:rPr>
-          <w:rFonts w:ascii="Times New Roman" w:hAnsi="Times New Roman" w:cs="Times New Roman"/>
-        </w:rPr>
-        <w:t xml:space="preserve">an individual’s </w:t>
-      </w:r>
-      <w:r>
-        <w:rPr>
-          <w:rFonts w:ascii="Times New Roman" w:hAnsi="Times New Roman" w:cs="Times New Roman"/>
-        </w:rPr>
-        <w:t>a</w:t>
-      </w:r>
-      <w:r>
-        <w:rPr>
-          <w:rFonts w:ascii="Times New Roman" w:hAnsi="Times New Roman" w:cs="Times New Roman"/>
-        </w:rPr>
-        <w:t>greeableness</w:t>
-      </w:r>
-      <w:r>
-        <w:rPr>
-          <w:rFonts w:ascii="Times New Roman" w:hAnsi="Times New Roman" w:cs="Times New Roman"/>
-        </w:rPr>
-        <w:t xml:space="preserve"> not only predicted desirability but also significantly correlated with participants’ ability to predict their desirability among </w:t>
-      </w:r>
-      <w:r>
-        <w:rPr>
-          <w:rFonts w:ascii="Times New Roman" w:hAnsi="Times New Roman" w:cs="Times New Roman"/>
-        </w:rPr>
-        <w:t>fellow</w:t>
-      </w:r>
-      <w:r>
-        <w:rPr>
-          <w:rFonts w:ascii="Times New Roman" w:hAnsi="Times New Roman" w:cs="Times New Roman"/>
-        </w:rPr>
-        <w:t xml:space="preserve"> participants. </w:t>
+        <w:t>the</w:t>
+      </w:r>
+      <w:r>
+        <w:rPr>
+          <w:rFonts w:ascii="Times New Roman" w:hAnsi="Times New Roman" w:cs="Times New Roman"/>
+        </w:rPr>
+        <w:t xml:space="preserve"> direct</w:t>
+      </w:r>
+      <w:r>
+        <w:rPr>
+          <w:rFonts w:ascii="Times New Roman" w:hAnsi="Times New Roman" w:cs="Times New Roman"/>
+        </w:rPr>
+        <w:t xml:space="preserve"> </w:t>
+      </w:r>
+      <w:r>
+        <w:rPr>
+          <w:rFonts w:ascii="Times New Roman" w:hAnsi="Times New Roman" w:cs="Times New Roman"/>
+        </w:rPr>
+        <w:t>applicability of</w:t>
+      </w:r>
+      <w:r>
+        <w:rPr>
+          <w:rFonts w:ascii="Times New Roman" w:hAnsi="Times New Roman" w:cs="Times New Roman"/>
+        </w:rPr>
+        <w:t xml:space="preserve"> empirical research in romantic preference</w:t>
+      </w:r>
+      <w:r>
+        <w:rPr>
+          <w:rFonts w:ascii="Times New Roman" w:hAnsi="Times New Roman" w:cs="Times New Roman"/>
+        </w:rPr>
+        <w:t>.</w:t>
+      </w:r>
+      <w:r>
+        <w:rPr>
+          <w:rFonts w:ascii="Times New Roman" w:hAnsi="Times New Roman" w:cs="Times New Roman"/>
+        </w:rPr>
+        <w:t xml:space="preserve"> It also reveals</w:t>
+      </w:r>
+      <w:r>
+        <w:rPr>
+          <w:rFonts w:ascii="Times New Roman" w:hAnsi="Times New Roman" w:cs="Times New Roman"/>
+        </w:rPr>
+        <w:t xml:space="preserve"> the </w:t>
+      </w:r>
+      <w:r>
+        <w:rPr>
+          <w:rFonts w:ascii="Times New Roman" w:hAnsi="Times New Roman" w:cs="Times New Roman"/>
+        </w:rPr>
+        <w:t xml:space="preserve">influence of romantic preference in </w:t>
+      </w:r>
+      <w:r>
+        <w:rPr>
+          <w:rFonts w:ascii="Times New Roman" w:hAnsi="Times New Roman" w:cs="Times New Roman"/>
+        </w:rPr>
+        <w:t>shaping ou</w:t>
+      </w:r>
+      <w:r>
+        <w:rPr>
+          <w:rFonts w:ascii="Times New Roman" w:hAnsi="Times New Roman" w:cs="Times New Roman"/>
+        </w:rPr>
+        <w:t>r understanding of desirabil</w:t>
+      </w:r>
+      <w:r>
+        <w:rPr>
+          <w:rFonts w:ascii="Times New Roman" w:hAnsi="Times New Roman" w:cs="Times New Roman"/>
+        </w:rPr>
+        <w:t>ity across two distinct genders.</w:t>
       </w:r>
     </w:p>
     <w:p>
@@ -2569,6 +1871,643 @@
         <w:rPr>
           <w:rFonts w:ascii="Times New Roman" w:hAnsi="Times New Roman" w:cs="Times New Roman"/>
         </w:rPr>
+        <w:t xml:space="preserve">Of course, that </w:t>
+      </w:r>
+      <w:r>
+        <w:rPr>
+          <w:rFonts w:ascii="Times New Roman" w:hAnsi="Times New Roman" w:cs="Times New Roman"/>
+        </w:rPr>
+        <w:t xml:space="preserve">romantic preference influences society suggests </w:t>
+      </w:r>
+      <w:r>
+        <w:rPr>
+          <w:rFonts w:ascii="Times New Roman" w:hAnsi="Times New Roman" w:cs="Times New Roman"/>
+        </w:rPr>
+        <w:t xml:space="preserve">it </w:t>
+      </w:r>
+      <w:r>
+        <w:rPr>
+          <w:rFonts w:ascii="Times New Roman" w:hAnsi="Times New Roman" w:cs="Times New Roman"/>
+        </w:rPr>
+        <w:t xml:space="preserve">also </w:t>
+      </w:r>
+      <w:r>
+        <w:rPr>
+          <w:rFonts w:ascii="Times New Roman" w:hAnsi="Times New Roman" w:cs="Times New Roman"/>
+        </w:rPr>
+        <w:t>motivate</w:t>
+      </w:r>
+      <w:r>
+        <w:rPr>
+          <w:rFonts w:ascii="Times New Roman" w:hAnsi="Times New Roman" w:cs="Times New Roman"/>
+        </w:rPr>
+        <w:t xml:space="preserve">s </w:t>
+      </w:r>
+      <w:r>
+        <w:rPr>
+          <w:rFonts w:ascii="Times New Roman" w:hAnsi="Times New Roman" w:cs="Times New Roman"/>
+        </w:rPr>
+        <w:t>individuals and influence</w:t>
+      </w:r>
+      <w:r>
+        <w:rPr>
+          <w:rFonts w:ascii="Times New Roman" w:hAnsi="Times New Roman" w:cs="Times New Roman"/>
+        </w:rPr>
+        <w:t>s</w:t>
+      </w:r>
+      <w:r>
+        <w:rPr>
+          <w:rFonts w:ascii="Times New Roman" w:hAnsi="Times New Roman" w:cs="Times New Roman"/>
+        </w:rPr>
+        <w:t xml:space="preserve"> their actions. </w:t>
+      </w:r>
+      <w:r>
+        <w:rPr>
+          <w:rFonts w:ascii="Times New Roman" w:hAnsi="Times New Roman" w:cs="Times New Roman"/>
+        </w:rPr>
+        <w:t xml:space="preserve"> </w:t>
+      </w:r>
+      <w:r>
+        <w:rPr>
+          <w:rFonts w:ascii="Times New Roman" w:hAnsi="Times New Roman" w:cs="Times New Roman"/>
+        </w:rPr>
+        <w:t>Botwin</w:t>
+      </w:r>
+      <w:r>
+        <w:rPr>
+          <w:rFonts w:ascii="Times New Roman" w:hAnsi="Times New Roman" w:cs="Times New Roman"/>
+        </w:rPr>
+        <w:t>, Buss</w:t>
+      </w:r>
+      <w:r>
+        <w:rPr>
+          <w:rFonts w:ascii="Times New Roman" w:hAnsi="Times New Roman" w:cs="Times New Roman"/>
+        </w:rPr>
+        <w:t>,</w:t>
+      </w:r>
+      <w:r>
+        <w:rPr>
+          <w:rFonts w:ascii="Times New Roman" w:hAnsi="Times New Roman" w:cs="Times New Roman"/>
+        </w:rPr>
+        <w:t xml:space="preserve"> and Shackelford</w:t>
+      </w:r>
+      <w:r>
+        <w:rPr>
+          <w:rFonts w:ascii="Times New Roman" w:hAnsi="Times New Roman" w:cs="Times New Roman"/>
+        </w:rPr>
+        <w:t xml:space="preserve"> (1997)</w:t>
+      </w:r>
+      <w:r>
+        <w:rPr>
+          <w:rFonts w:ascii="Times New Roman" w:hAnsi="Times New Roman" w:cs="Times New Roman"/>
+        </w:rPr>
+        <w:t xml:space="preserve"> </w:t>
+      </w:r>
+      <w:r>
+        <w:rPr>
+          <w:rFonts w:ascii="Times New Roman" w:hAnsi="Times New Roman" w:cs="Times New Roman"/>
+        </w:rPr>
+        <w:t xml:space="preserve">found that </w:t>
+      </w:r>
+      <w:r>
+        <w:rPr>
+          <w:rFonts w:ascii="Times New Roman" w:hAnsi="Times New Roman" w:cs="Times New Roman"/>
+        </w:rPr>
+        <w:t>individuals from both sexes prefer romantic</w:t>
+      </w:r>
+      <w:r>
+        <w:rPr>
+          <w:rFonts w:ascii="Times New Roman" w:hAnsi="Times New Roman" w:cs="Times New Roman"/>
+        </w:rPr>
+        <w:t xml:space="preserve"> partners whose perso</w:t>
+      </w:r>
+      <w:r>
+        <w:rPr>
+          <w:rFonts w:ascii="Times New Roman" w:hAnsi="Times New Roman" w:cs="Times New Roman"/>
+        </w:rPr>
+        <w:t xml:space="preserve">nality traits mirror their own. </w:t>
+      </w:r>
+      <w:r>
+        <w:rPr>
+          <w:rFonts w:ascii="Times New Roman" w:hAnsi="Times New Roman" w:cs="Times New Roman"/>
+        </w:rPr>
+        <w:t>L</w:t>
+      </w:r>
+      <w:r>
+        <w:rPr>
+          <w:rFonts w:ascii="Times New Roman" w:hAnsi="Times New Roman" w:cs="Times New Roman"/>
+        </w:rPr>
+        <w:t>ong-term partners were likely to exhibit similar personal</w:t>
+      </w:r>
+      <w:r>
+        <w:rPr>
+          <w:rFonts w:ascii="Times New Roman" w:hAnsi="Times New Roman" w:cs="Times New Roman"/>
+        </w:rPr>
+        <w:t>ity traits</w:t>
+      </w:r>
+      <w:r>
+        <w:rPr>
+          <w:rFonts w:ascii="Times New Roman" w:hAnsi="Times New Roman" w:cs="Times New Roman"/>
+        </w:rPr>
+        <w:t>, showing a distinct connection between personality preferences in romantic partners and successful long-term romantic relationships</w:t>
+      </w:r>
+      <w:r>
+        <w:rPr>
+          <w:rFonts w:ascii="Times New Roman" w:hAnsi="Times New Roman" w:cs="Times New Roman"/>
+        </w:rPr>
+        <w:t xml:space="preserve">. </w:t>
+      </w:r>
+      <w:r>
+        <w:rPr>
+          <w:rFonts w:ascii="Times New Roman" w:hAnsi="Times New Roman" w:cs="Times New Roman"/>
+        </w:rPr>
+        <w:t xml:space="preserve">Even more, among all </w:t>
+      </w:r>
+      <w:r>
+        <w:rPr>
+          <w:rFonts w:ascii="Times New Roman" w:hAnsi="Times New Roman" w:cs="Times New Roman"/>
+        </w:rPr>
+        <w:t>participants, Botwin</w:t>
+      </w:r>
+      <w:r>
+        <w:rPr>
+          <w:rFonts w:ascii="Times New Roman" w:hAnsi="Times New Roman" w:cs="Times New Roman"/>
+        </w:rPr>
+        <w:t xml:space="preserve"> et al. </w:t>
+      </w:r>
+      <w:r>
+        <w:rPr>
+          <w:rFonts w:ascii="Times New Roman" w:hAnsi="Times New Roman" w:cs="Times New Roman"/>
+        </w:rPr>
+        <w:t xml:space="preserve">(1997) </w:t>
+      </w:r>
+      <w:r>
+        <w:rPr>
+          <w:rFonts w:ascii="Times New Roman" w:hAnsi="Times New Roman" w:cs="Times New Roman"/>
+        </w:rPr>
+        <w:t>found</w:t>
+      </w:r>
+      <w:r>
+        <w:rPr>
+          <w:rFonts w:ascii="Times New Roman" w:hAnsi="Times New Roman" w:cs="Times New Roman"/>
+        </w:rPr>
+        <w:t xml:space="preserve"> </w:t>
+      </w:r>
+      <w:r>
+        <w:rPr>
+          <w:rFonts w:ascii="Times New Roman" w:hAnsi="Times New Roman" w:cs="Times New Roman"/>
+        </w:rPr>
+        <w:t xml:space="preserve">that certain </w:t>
+      </w:r>
+      <w:r>
+        <w:rPr>
+          <w:rFonts w:ascii="Times New Roman" w:hAnsi="Times New Roman" w:cs="Times New Roman"/>
+        </w:rPr>
+        <w:t xml:space="preserve">personality </w:t>
+      </w:r>
+      <w:r>
+        <w:rPr>
+          <w:rFonts w:ascii="Times New Roman" w:hAnsi="Times New Roman" w:cs="Times New Roman"/>
+        </w:rPr>
+        <w:t>traits</w:t>
+      </w:r>
+      <w:r>
+        <w:rPr>
+          <w:rFonts w:ascii="Times New Roman" w:hAnsi="Times New Roman" w:cs="Times New Roman"/>
+        </w:rPr>
+        <w:t xml:space="preserve"> </w:t>
+      </w:r>
+      <w:r>
+        <w:rPr>
+          <w:rFonts w:ascii="Times New Roman" w:hAnsi="Times New Roman" w:cs="Times New Roman"/>
+        </w:rPr>
+        <w:t xml:space="preserve">were unappealing. </w:t>
+      </w:r>
+      <w:r>
+        <w:rPr>
+          <w:rFonts w:ascii="Times New Roman" w:hAnsi="Times New Roman" w:cs="Times New Roman"/>
+        </w:rPr>
+        <w:t xml:space="preserve">These included </w:t>
+      </w:r>
+      <w:r>
+        <w:rPr>
+          <w:rFonts w:ascii="Times New Roman" w:hAnsi="Times New Roman" w:cs="Times New Roman"/>
+        </w:rPr>
+        <w:t>low agreeableness</w:t>
+      </w:r>
+      <w:r>
+        <w:rPr>
+          <w:rFonts w:ascii="Times New Roman" w:hAnsi="Times New Roman" w:cs="Times New Roman"/>
+        </w:rPr>
+        <w:t xml:space="preserve">, </w:t>
+      </w:r>
+      <w:r>
+        <w:rPr>
+          <w:rFonts w:ascii="Times New Roman" w:hAnsi="Times New Roman" w:cs="Times New Roman"/>
+        </w:rPr>
+        <w:t xml:space="preserve">low </w:t>
+      </w:r>
+      <w:r>
+        <w:rPr>
+          <w:rFonts w:ascii="Times New Roman" w:hAnsi="Times New Roman" w:cs="Times New Roman"/>
+        </w:rPr>
+        <w:t xml:space="preserve">emotional </w:t>
+      </w:r>
+      <w:r>
+        <w:rPr>
+          <w:rFonts w:ascii="Times New Roman" w:hAnsi="Times New Roman" w:cs="Times New Roman"/>
+        </w:rPr>
+        <w:t>stability</w:t>
+      </w:r>
+      <w:r>
+        <w:rPr>
+          <w:rFonts w:ascii="Times New Roman" w:hAnsi="Times New Roman" w:cs="Times New Roman"/>
+        </w:rPr>
+        <w:t>,</w:t>
+      </w:r>
+      <w:r>
+        <w:rPr>
+          <w:rFonts w:ascii="Times New Roman" w:hAnsi="Times New Roman" w:cs="Times New Roman"/>
+        </w:rPr>
+        <w:t xml:space="preserve"> and </w:t>
+      </w:r>
+      <w:r>
+        <w:rPr>
+          <w:rFonts w:ascii="Times New Roman" w:hAnsi="Times New Roman" w:cs="Times New Roman"/>
+        </w:rPr>
+        <w:t>non-equal</w:t>
+      </w:r>
+      <w:r>
+        <w:rPr>
+          <w:rFonts w:ascii="Times New Roman" w:hAnsi="Times New Roman" w:cs="Times New Roman"/>
+        </w:rPr>
+        <w:t xml:space="preserve"> o</w:t>
+      </w:r>
+      <w:r>
+        <w:rPr>
+          <w:rFonts w:ascii="Times New Roman" w:hAnsi="Times New Roman" w:cs="Times New Roman"/>
+        </w:rPr>
+        <w:t>penne</w:t>
+      </w:r>
+      <w:r>
+        <w:rPr>
+          <w:rFonts w:ascii="Times New Roman" w:hAnsi="Times New Roman" w:cs="Times New Roman"/>
+        </w:rPr>
+        <w:t>ss</w:t>
+      </w:r>
+      <w:r>
+        <w:rPr>
+          <w:rFonts w:ascii="Times New Roman" w:hAnsi="Times New Roman" w:cs="Times New Roman"/>
+        </w:rPr>
+        <w:t xml:space="preserve"> </w:t>
+      </w:r>
+      <w:r>
+        <w:rPr>
+          <w:rFonts w:ascii="Times New Roman" w:hAnsi="Times New Roman" w:cs="Times New Roman"/>
+        </w:rPr>
+        <w:t xml:space="preserve">to experience </w:t>
+      </w:r>
+      <w:r>
+        <w:rPr>
+          <w:rFonts w:ascii="Times New Roman" w:hAnsi="Times New Roman" w:cs="Times New Roman"/>
+        </w:rPr>
+        <w:t>between partners</w:t>
+      </w:r>
+      <w:r>
+        <w:rPr>
+          <w:rFonts w:ascii="Times New Roman" w:hAnsi="Times New Roman" w:cs="Times New Roman"/>
+        </w:rPr>
+        <w:t xml:space="preserve">. Here, low agreeableness is defined as hostility or wariness towards others; low emotional stability is defined as a tendency to experience negative emotions quickly; and openness to experience is defined as creativity and willingness to enter unfamiliar situations. These are as defined in the Five Factor Model (McCrae </w:t>
+      </w:r>
+      <w:r>
+        <w:rPr>
+          <w:rFonts w:ascii="Times New Roman" w:hAnsi="Times New Roman" w:cs="Times New Roman"/>
+        </w:rPr>
+        <w:t xml:space="preserve">&amp; </w:t>
+      </w:r>
+      <w:r>
+        <w:rPr>
+          <w:rFonts w:ascii="Times New Roman" w:hAnsi="Times New Roman" w:cs="Times New Roman"/>
+        </w:rPr>
+        <w:t>John</w:t>
+      </w:r>
+      <w:r>
+        <w:rPr>
+          <w:rFonts w:ascii="Times New Roman" w:hAnsi="Times New Roman" w:cs="Times New Roman"/>
+        </w:rPr>
+        <w:t xml:space="preserve">, </w:t>
+      </w:r>
+      <w:r>
+        <w:rPr>
+          <w:rFonts w:ascii="Times New Roman" w:hAnsi="Times New Roman" w:cs="Times New Roman"/>
+        </w:rPr>
+        <w:t xml:space="preserve">1992).  </w:t>
+      </w:r>
+      <w:r>
+        <w:rPr>
+          <w:rFonts w:ascii="Times New Roman" w:hAnsi="Times New Roman" w:cs="Times New Roman"/>
+        </w:rPr>
+        <w:t>In relationships which had lasted longer than a year, personality</w:t>
+      </w:r>
+      <w:r>
+        <w:rPr>
+          <w:rFonts w:ascii="Times New Roman" w:hAnsi="Times New Roman" w:cs="Times New Roman"/>
+        </w:rPr>
+        <w:t xml:space="preserve"> differences</w:t>
+      </w:r>
+      <w:r>
+        <w:rPr>
+          <w:rFonts w:ascii="Times New Roman" w:hAnsi="Times New Roman" w:cs="Times New Roman"/>
+        </w:rPr>
+        <w:t xml:space="preserve"> were even stronger predictors of dissatisfaction (Botwin et al., 1997)</w:t>
+      </w:r>
+      <w:r>
+        <w:rPr>
+          <w:rFonts w:ascii="Times New Roman" w:hAnsi="Times New Roman" w:cs="Times New Roman"/>
+        </w:rPr>
+        <w:t>.</w:t>
+      </w:r>
+    </w:p>
+    <w:p>
+      <w:pPr>
+        <w:spacing w:line="480" w:lineRule="auto"/>
+        <w:ind w:firstLine="720"/>
+        <w:rPr>
+          <w:rFonts w:ascii="Times New Roman" w:hAnsi="Times New Roman" w:cs="Times New Roman"/>
+        </w:rPr>
+      </w:pPr>
+      <w:r>
+        <w:rPr>
+          <w:rFonts w:ascii="Times New Roman" w:hAnsi="Times New Roman" w:cs="Times New Roman"/>
+        </w:rPr>
+        <w:lastRenderedPageBreak/>
+        <w:t>Botwi</w:t>
+      </w:r>
+      <w:r>
+        <w:rPr>
+          <w:rFonts w:ascii="Times New Roman" w:hAnsi="Times New Roman" w:cs="Times New Roman"/>
+        </w:rPr>
+        <w:t>n</w:t>
+      </w:r>
+      <w:r>
+        <w:rPr>
+          <w:rFonts w:ascii="Times New Roman" w:hAnsi="Times New Roman" w:cs="Times New Roman"/>
+        </w:rPr>
+        <w:t xml:space="preserve"> et al.</w:t>
+      </w:r>
+      <w:r>
+        <w:rPr>
+          <w:rFonts w:ascii="Times New Roman" w:hAnsi="Times New Roman" w:cs="Times New Roman"/>
+        </w:rPr>
+        <w:t xml:space="preserve">’s </w:t>
+      </w:r>
+      <w:r>
+        <w:rPr>
+          <w:rFonts w:ascii="Times New Roman" w:hAnsi="Times New Roman" w:cs="Times New Roman"/>
+        </w:rPr>
+        <w:t>(</w:t>
+      </w:r>
+      <w:r>
+        <w:rPr>
+          <w:rFonts w:ascii="Times New Roman" w:hAnsi="Times New Roman" w:cs="Times New Roman"/>
+        </w:rPr>
+        <w:t>1997</w:t>
+      </w:r>
+      <w:r>
+        <w:rPr>
+          <w:rFonts w:ascii="Times New Roman" w:hAnsi="Times New Roman" w:cs="Times New Roman"/>
+        </w:rPr>
+        <w:t xml:space="preserve">) </w:t>
+      </w:r>
+      <w:r>
+        <w:rPr>
+          <w:rFonts w:ascii="Times New Roman" w:hAnsi="Times New Roman" w:cs="Times New Roman"/>
+        </w:rPr>
+        <w:t xml:space="preserve">results </w:t>
+      </w:r>
+      <w:r>
+        <w:rPr>
+          <w:rFonts w:ascii="Times New Roman" w:hAnsi="Times New Roman" w:cs="Times New Roman"/>
+        </w:rPr>
+        <w:t>suggest a relationship between mate</w:t>
+      </w:r>
+      <w:r>
+        <w:rPr>
+          <w:rFonts w:ascii="Times New Roman" w:hAnsi="Times New Roman" w:cs="Times New Roman"/>
+        </w:rPr>
+        <w:t xml:space="preserve"> preference a</w:t>
+      </w:r>
+      <w:r>
+        <w:rPr>
+          <w:rFonts w:ascii="Times New Roman" w:hAnsi="Times New Roman" w:cs="Times New Roman"/>
+        </w:rPr>
+        <w:t xml:space="preserve">nd </w:t>
+      </w:r>
+      <w:r>
+        <w:rPr>
+          <w:rFonts w:ascii="Times New Roman" w:hAnsi="Times New Roman" w:cs="Times New Roman"/>
+        </w:rPr>
+        <w:t>mate choice</w:t>
+      </w:r>
+      <w:r>
+        <w:rPr>
+          <w:rFonts w:ascii="Times New Roman" w:hAnsi="Times New Roman" w:cs="Times New Roman"/>
+        </w:rPr>
+        <w:t xml:space="preserve"> which</w:t>
+      </w:r>
+      <w:r>
+        <w:rPr>
+          <w:rFonts w:ascii="Times New Roman" w:hAnsi="Times New Roman" w:cs="Times New Roman"/>
+        </w:rPr>
+        <w:t xml:space="preserve"> is consistent across several </w:t>
+      </w:r>
+      <w:r>
+        <w:rPr>
+          <w:rFonts w:ascii="Times New Roman" w:hAnsi="Times New Roman" w:cs="Times New Roman"/>
+        </w:rPr>
+        <w:t>physical and personality traits</w:t>
+      </w:r>
+      <w:r>
+        <w:rPr>
+          <w:rFonts w:ascii="Times New Roman" w:hAnsi="Times New Roman" w:cs="Times New Roman"/>
+        </w:rPr>
+        <w:t xml:space="preserve">. </w:t>
+      </w:r>
+      <w:r>
+        <w:rPr>
+          <w:rFonts w:ascii="Times New Roman" w:hAnsi="Times New Roman" w:cs="Times New Roman"/>
+        </w:rPr>
+        <w:t xml:space="preserve">In observed concrete mate choices, similar personality scores are strong indicators of relational satisfaction. Yet, personality is </w:t>
+      </w:r>
+      <w:r>
+        <w:rPr>
+          <w:rFonts w:ascii="Times New Roman" w:hAnsi="Times New Roman" w:cs="Times New Roman"/>
+        </w:rPr>
+        <w:t>a factor which Castro</w:t>
+      </w:r>
+      <w:r>
+        <w:rPr>
+          <w:rFonts w:ascii="Times New Roman" w:hAnsi="Times New Roman" w:cs="Times New Roman"/>
+        </w:rPr>
+        <w:t xml:space="preserve"> et al.</w:t>
+      </w:r>
+      <w:r>
+        <w:rPr>
+          <w:rFonts w:ascii="Times New Roman" w:hAnsi="Times New Roman" w:cs="Times New Roman"/>
+        </w:rPr>
+        <w:t xml:space="preserve"> (</w:t>
+      </w:r>
+      <w:r>
+        <w:rPr>
+          <w:rFonts w:ascii="Times New Roman" w:hAnsi="Times New Roman" w:cs="Times New Roman"/>
+        </w:rPr>
+        <w:t>2012</w:t>
+      </w:r>
+      <w:r>
+        <w:rPr>
+          <w:rFonts w:ascii="Times New Roman" w:hAnsi="Times New Roman" w:cs="Times New Roman"/>
+        </w:rPr>
+        <w:t>)</w:t>
+      </w:r>
+      <w:r>
+        <w:rPr>
+          <w:rFonts w:ascii="Times New Roman" w:hAnsi="Times New Roman" w:cs="Times New Roman"/>
+        </w:rPr>
+        <w:t xml:space="preserve"> </w:t>
+      </w:r>
+      <w:r>
+        <w:rPr>
+          <w:rFonts w:ascii="Times New Roman" w:hAnsi="Times New Roman" w:cs="Times New Roman"/>
+        </w:rPr>
+        <w:t xml:space="preserve">suggests </w:t>
+      </w:r>
+      <w:r>
+        <w:rPr>
+          <w:rFonts w:ascii="Times New Roman" w:hAnsi="Times New Roman" w:cs="Times New Roman"/>
+        </w:rPr>
+        <w:t xml:space="preserve">plays a lesser role in </w:t>
+      </w:r>
+      <w:r>
+        <w:rPr>
+          <w:rFonts w:ascii="Times New Roman" w:hAnsi="Times New Roman" w:cs="Times New Roman"/>
+        </w:rPr>
+        <w:t xml:space="preserve">abstract </w:t>
+      </w:r>
+      <w:r>
+        <w:rPr>
+          <w:rFonts w:ascii="Times New Roman" w:hAnsi="Times New Roman" w:cs="Times New Roman"/>
+        </w:rPr>
+        <w:t>romantic preference</w:t>
+      </w:r>
+      <w:r>
+        <w:rPr>
+          <w:rFonts w:ascii="Times New Roman" w:hAnsi="Times New Roman" w:cs="Times New Roman"/>
+        </w:rPr>
+        <w:t>, espe</w:t>
+      </w:r>
+      <w:r>
+        <w:rPr>
+          <w:rFonts w:ascii="Times New Roman" w:hAnsi="Times New Roman" w:cs="Times New Roman"/>
+        </w:rPr>
+        <w:t>cially among male</w:t>
+      </w:r>
+      <w:r>
+        <w:rPr>
+          <w:rFonts w:ascii="Times New Roman" w:hAnsi="Times New Roman" w:cs="Times New Roman"/>
+        </w:rPr>
+        <w:t>s</w:t>
+      </w:r>
+      <w:r>
+        <w:rPr>
+          <w:rFonts w:ascii="Times New Roman" w:hAnsi="Times New Roman" w:cs="Times New Roman"/>
+        </w:rPr>
+        <w:t>. Back</w:t>
+      </w:r>
+      <w:r>
+        <w:rPr>
+          <w:rFonts w:ascii="Times New Roman" w:hAnsi="Times New Roman" w:cs="Times New Roman"/>
+        </w:rPr>
+        <w:t xml:space="preserve">, Penke, Schmukle, and Asendorpf (2011) </w:t>
+      </w:r>
+      <w:r>
+        <w:rPr>
+          <w:rFonts w:ascii="Times New Roman" w:hAnsi="Times New Roman" w:cs="Times New Roman"/>
+        </w:rPr>
+        <w:t>also observed that, in short-term socio</w:t>
+      </w:r>
+      <w:r>
+        <w:rPr>
+          <w:rFonts w:ascii="Times New Roman" w:hAnsi="Times New Roman" w:cs="Times New Roman"/>
+        </w:rPr>
+        <w:t>-</w:t>
+      </w:r>
+      <w:r>
+        <w:rPr>
+          <w:rFonts w:ascii="Times New Roman" w:hAnsi="Times New Roman" w:cs="Times New Roman"/>
+        </w:rPr>
+        <w:t>sexual interactions (i.e.</w:t>
+      </w:r>
+      <w:r>
+        <w:rPr>
+          <w:rFonts w:ascii="Times New Roman" w:hAnsi="Times New Roman" w:cs="Times New Roman"/>
+        </w:rPr>
+        <w:t>,</w:t>
+      </w:r>
+      <w:r>
+        <w:rPr>
+          <w:rFonts w:ascii="Times New Roman" w:hAnsi="Times New Roman" w:cs="Times New Roman"/>
+        </w:rPr>
+        <w:t xml:space="preserve"> speed dating scenarios), </w:t>
+      </w:r>
+      <w:r>
+        <w:rPr>
+          <w:rFonts w:ascii="Times New Roman" w:hAnsi="Times New Roman" w:cs="Times New Roman"/>
+        </w:rPr>
+        <w:t xml:space="preserve">an individual’s </w:t>
+      </w:r>
+      <w:r>
+        <w:rPr>
+          <w:rFonts w:ascii="Times New Roman" w:hAnsi="Times New Roman" w:cs="Times New Roman"/>
+        </w:rPr>
+        <w:t>a</w:t>
+      </w:r>
+      <w:r>
+        <w:rPr>
+          <w:rFonts w:ascii="Times New Roman" w:hAnsi="Times New Roman" w:cs="Times New Roman"/>
+        </w:rPr>
+        <w:t>greeableness</w:t>
+      </w:r>
+      <w:r>
+        <w:rPr>
+          <w:rFonts w:ascii="Times New Roman" w:hAnsi="Times New Roman" w:cs="Times New Roman"/>
+        </w:rPr>
+        <w:t xml:space="preserve"> not only predicted desirability but also significantly correlated with participants’ ability to predict their desirability among </w:t>
+      </w:r>
+      <w:r>
+        <w:rPr>
+          <w:rFonts w:ascii="Times New Roman" w:hAnsi="Times New Roman" w:cs="Times New Roman"/>
+        </w:rPr>
+        <w:t>fellow</w:t>
+      </w:r>
+      <w:r>
+        <w:rPr>
+          <w:rFonts w:ascii="Times New Roman" w:hAnsi="Times New Roman" w:cs="Times New Roman"/>
+        </w:rPr>
+        <w:t xml:space="preserve"> participants. </w:t>
+      </w:r>
+    </w:p>
+    <w:p>
+      <w:pPr>
+        <w:spacing w:line="480" w:lineRule="auto"/>
+        <w:ind w:firstLine="720"/>
+        <w:rPr>
+          <w:rFonts w:ascii="Times New Roman" w:hAnsi="Times New Roman" w:cs="Times New Roman"/>
+        </w:rPr>
+      </w:pPr>
+      <w:r>
+        <w:rPr>
+          <w:rFonts w:ascii="Times New Roman" w:hAnsi="Times New Roman" w:cs="Times New Roman"/>
+        </w:rPr>
         <w:t>This study ex</w:t>
       </w:r>
       <w:r>
@@ -2707,49 +2646,13 @@
         <w:rPr>
           <w:rFonts w:ascii="Times New Roman" w:hAnsi="Times New Roman" w:cs="Times New Roman"/>
         </w:rPr>
-        <w:t>(</w:t>
-      </w:r>
-      <w:proofErr w:type="spellStart"/>
-      <w:r>
-        <w:rPr>
-          <w:rFonts w:ascii="Times New Roman" w:hAnsi="Times New Roman" w:cs="Times New Roman"/>
-        </w:rPr>
-        <w:t>Landauer</w:t>
-      </w:r>
-      <w:proofErr w:type="spellEnd"/>
-      <w:r>
-        <w:rPr>
-          <w:rFonts w:ascii="Times New Roman" w:hAnsi="Times New Roman" w:cs="Times New Roman"/>
-        </w:rPr>
-        <w:t xml:space="preserve">, </w:t>
-      </w:r>
-      <w:proofErr w:type="spellStart"/>
-      <w:r>
-        <w:rPr>
-          <w:rFonts w:ascii="Times New Roman" w:hAnsi="Times New Roman" w:cs="Times New Roman"/>
-        </w:rPr>
-        <w:t>Folt</w:t>
-      </w:r>
-      <w:proofErr w:type="spellEnd"/>
-      <w:r>
-        <w:rPr>
-          <w:rFonts w:ascii="Times New Roman" w:hAnsi="Times New Roman" w:cs="Times New Roman"/>
-        </w:rPr>
-        <w:t xml:space="preserve">, &amp; </w:t>
-      </w:r>
-      <w:proofErr w:type="spellStart"/>
-      <w:r>
-        <w:rPr>
-          <w:rFonts w:ascii="Times New Roman" w:hAnsi="Times New Roman" w:cs="Times New Roman"/>
-        </w:rPr>
-        <w:t>Laham</w:t>
-      </w:r>
-      <w:proofErr w:type="spellEnd"/>
-      <w:r>
-        <w:rPr>
-          <w:rFonts w:ascii="Times New Roman" w:hAnsi="Times New Roman" w:cs="Times New Roman"/>
-        </w:rPr>
-        <w:t>,</w:t>
+        <w:t>(Landauer</w:t>
+      </w:r>
+      <w:r>
+        <w:rPr>
+          <w:rFonts w:ascii="Times New Roman" w:hAnsi="Times New Roman" w:cs="Times New Roman"/>
+        </w:rPr>
+        <w:t>, Folt, &amp; Laham,</w:t>
       </w:r>
       <w:r>
         <w:rPr>
@@ -2797,7 +2700,6 @@
           <w:rFonts w:ascii="Times New Roman" w:hAnsi="Times New Roman" w:cs="Times New Roman"/>
           <w:b/>
         </w:rPr>
-        <w:lastRenderedPageBreak/>
         <w:t>Method</w:t>
       </w:r>
     </w:p>
@@ -2989,7 +2891,14 @@
         <w:rPr>
           <w:rFonts w:ascii="Times New Roman" w:hAnsi="Times New Roman" w:cs="Times New Roman"/>
         </w:rPr>
-        <w:t>around 19</w:t>
+        <w:t xml:space="preserve">around </w:t>
+      </w:r>
+      <w:r>
+        <w:rPr>
+          <w:rFonts w:ascii="Times New Roman" w:hAnsi="Times New Roman" w:cs="Times New Roman"/>
+        </w:rPr>
+        <w:lastRenderedPageBreak/>
+        <w:t>19</w:t>
       </w:r>
       <w:r>
         <w:rPr>
@@ -3186,16 +3095,8 @@
         <w:rPr>
           <w:rFonts w:ascii="Times New Roman" w:hAnsi="Times New Roman" w:cs="Times New Roman"/>
         </w:rPr>
-        <w:t>t Questionnaire (</w:t>
-      </w:r>
-      <w:proofErr w:type="spellStart"/>
-      <w:r>
-        <w:rPr>
-          <w:rFonts w:ascii="Times New Roman" w:hAnsi="Times New Roman" w:cs="Times New Roman"/>
-        </w:rPr>
-        <w:t>Morizot</w:t>
-      </w:r>
-      <w:proofErr w:type="spellEnd"/>
+        <w:t>t Questionnaire (Morizot</w:t>
+      </w:r>
       <w:r>
         <w:rPr>
           <w:rFonts w:ascii="Times New Roman" w:hAnsi="Times New Roman" w:cs="Times New Roman"/>
@@ -3428,14 +3329,7 @@
         <w:rPr>
           <w:rFonts w:ascii="Times New Roman" w:hAnsi="Times New Roman" w:cs="Times New Roman"/>
         </w:rPr>
-        <w:t xml:space="preserve"> interests, personal statements, etc.) moderates </w:t>
-      </w:r>
-      <w:r>
-        <w:rPr>
-          <w:rFonts w:ascii="Times New Roman" w:hAnsi="Times New Roman" w:cs="Times New Roman"/>
-        </w:rPr>
-        <w:lastRenderedPageBreak/>
-        <w:t>the relationships of personality and romantic writing. However, in this study, we only tested the relationship between similarity across each personality measure with romantic writing.</w:t>
+        <w:t xml:space="preserve"> interests, personal statements, etc.) moderates the relationships of personality and romantic writing. However, in this study, we only tested the relationship between similarity across each personality measure with romantic writing.</w:t>
       </w:r>
     </w:p>
     <w:p>
@@ -3533,6 +3427,7 @@
           <w:rFonts w:ascii="Times New Roman" w:hAnsi="Times New Roman" w:cs="Times New Roman"/>
           <w:b/>
         </w:rPr>
+        <w:lastRenderedPageBreak/>
         <w:t>Latent Semantic Analysis</w:t>
       </w:r>
     </w:p>
@@ -3587,7 +3482,6 @@
         </w:rPr>
         <w:t xml:space="preserve"> using the </w:t>
       </w:r>
-      <w:proofErr w:type="spellStart"/>
       <w:r>
         <w:rPr>
           <w:rFonts w:ascii="Times New Roman" w:hAnsi="Times New Roman" w:cs="Times New Roman"/>
@@ -3595,7 +3489,6 @@
         </w:rPr>
         <w:t>lsa</w:t>
       </w:r>
-      <w:proofErr w:type="spellEnd"/>
       <w:r>
         <w:rPr>
           <w:rFonts w:ascii="Times New Roman" w:hAnsi="Times New Roman" w:cs="Times New Roman"/>
@@ -3750,21 +3643,7 @@
         <w:rPr>
           <w:rFonts w:ascii="Times New Roman" w:hAnsi="Times New Roman" w:cs="Times New Roman"/>
         </w:rPr>
-        <w:t xml:space="preserve"> across writing samples (see </w:t>
-      </w:r>
-      <w:proofErr w:type="spellStart"/>
-      <w:r>
-        <w:rPr>
-          <w:rFonts w:ascii="Times New Roman" w:hAnsi="Times New Roman" w:cs="Times New Roman"/>
-        </w:rPr>
-        <w:t>Rajaraman</w:t>
-      </w:r>
-      <w:proofErr w:type="spellEnd"/>
-      <w:r>
-        <w:rPr>
-          <w:rFonts w:ascii="Times New Roman" w:hAnsi="Times New Roman" w:cs="Times New Roman"/>
-        </w:rPr>
-        <w:t xml:space="preserve"> and Ullman [2011] for justification).</w:t>
+        <w:t xml:space="preserve"> across writing samples (see Rajaraman and Ullman [2011] for justification).</w:t>
       </w:r>
       <w:r>
         <w:rPr>
@@ -3851,14 +3730,7 @@
         <w:rPr>
           <w:rFonts w:ascii="Times New Roman" w:hAnsi="Times New Roman" w:cs="Times New Roman"/>
         </w:rPr>
-        <w:t xml:space="preserve">Difference scores were calculated by subtracting our male participant’s score from our female participant’s score across </w:t>
-      </w:r>
-      <w:r>
-        <w:rPr>
-          <w:rFonts w:ascii="Times New Roman" w:hAnsi="Times New Roman" w:cs="Times New Roman"/>
-        </w:rPr>
-        <w:lastRenderedPageBreak/>
-        <w:t xml:space="preserve">each personality variable. Following this, we took an absolute value </w:t>
+        <w:t xml:space="preserve">Difference scores were calculated by subtracting our male participant’s score from our female participant’s score across each personality variable. Following this, we took an absolute value </w:t>
       </w:r>
       <w:r>
         <w:rPr>
@@ -3878,19 +3750,11 @@
         </w:rPr>
         <w:t xml:space="preserve"> Next, the data were analyzed for assumptions of parametric regression. </w:t>
       </w:r>
-      <w:proofErr w:type="spellStart"/>
-      <w:r>
-        <w:rPr>
-          <w:rFonts w:ascii="Times New Roman" w:hAnsi="Times New Roman" w:cs="Times New Roman"/>
-        </w:rPr>
-        <w:t>Mahalanobis</w:t>
-      </w:r>
-      <w:proofErr w:type="spellEnd"/>
-      <w:r>
-        <w:rPr>
-          <w:rFonts w:ascii="Times New Roman" w:hAnsi="Times New Roman" w:cs="Times New Roman"/>
-        </w:rPr>
-        <w:t xml:space="preserve"> </w:t>
+      <w:r>
+        <w:rPr>
+          <w:rFonts w:ascii="Times New Roman" w:hAnsi="Times New Roman" w:cs="Times New Roman"/>
+        </w:rPr>
+        <w:t xml:space="preserve">Mahalanobis </w:t>
       </w:r>
       <w:r>
         <w:rPr>
@@ -3932,14 +3796,7 @@
         <w:rPr>
           <w:rFonts w:ascii="Times New Roman" w:hAnsi="Times New Roman" w:cs="Times New Roman"/>
         </w:rPr>
-        <w:t xml:space="preserve"> (</w:t>
-      </w:r>
-      <w:proofErr w:type="spellStart"/>
-      <w:r>
-        <w:rPr>
-          <w:rFonts w:ascii="Times New Roman" w:hAnsi="Times New Roman" w:cs="Times New Roman"/>
-        </w:rPr>
-        <w:t>Tab</w:t>
+        <w:t xml:space="preserve"> (Tab</w:t>
       </w:r>
       <w:r>
         <w:rPr>
@@ -3951,28 +3808,7 @@
         <w:rPr>
           <w:rFonts w:ascii="Times New Roman" w:hAnsi="Times New Roman" w:cs="Times New Roman"/>
         </w:rPr>
-        <w:t>chnick</w:t>
-      </w:r>
-      <w:proofErr w:type="spellEnd"/>
-      <w:r>
-        <w:rPr>
-          <w:rFonts w:ascii="Times New Roman" w:hAnsi="Times New Roman" w:cs="Times New Roman"/>
-        </w:rPr>
-        <w:t xml:space="preserve"> &amp; </w:t>
-      </w:r>
-      <w:proofErr w:type="spellStart"/>
-      <w:r>
-        <w:rPr>
-          <w:rFonts w:ascii="Times New Roman" w:hAnsi="Times New Roman" w:cs="Times New Roman"/>
-        </w:rPr>
-        <w:t>Fidell</w:t>
-      </w:r>
-      <w:proofErr w:type="spellEnd"/>
-      <w:r>
-        <w:rPr>
-          <w:rFonts w:ascii="Times New Roman" w:hAnsi="Times New Roman" w:cs="Times New Roman"/>
-        </w:rPr>
-        <w:t>, 20</w:t>
+        <w:t>chnick &amp; Fidell, 20</w:t>
       </w:r>
       <w:r>
         <w:rPr>
@@ -4048,15 +3884,7 @@
           <w:rFonts w:ascii="Times New Roman" w:hAnsi="Times New Roman" w:cs="Times New Roman"/>
           <w:color w:val="101010"/>
         </w:rPr>
-        <w:t>(</w:t>
-      </w:r>
-      <w:proofErr w:type="gramStart"/>
-      <w:r>
-        <w:rPr>
-          <w:rFonts w:ascii="Times New Roman" w:hAnsi="Times New Roman" w:cs="Times New Roman"/>
-          <w:color w:val="101010"/>
-        </w:rPr>
-        <w:t>6</w:t>
+        <w:t>(6</w:t>
       </w:r>
       <w:r>
         <w:rPr>
@@ -4074,7 +3902,6 @@
         </w:rPr>
         <w:t>p</w:t>
       </w:r>
-      <w:proofErr w:type="gramEnd"/>
       <w:r>
         <w:rPr>
           <w:rFonts w:ascii="Times New Roman" w:hAnsi="Times New Roman" w:cs="Times New Roman"/>
@@ -4131,6 +3958,7 @@
           <w:rFonts w:ascii="Times New Roman" w:hAnsi="Times New Roman" w:cs="Times New Roman"/>
           <w:b/>
         </w:rPr>
+        <w:lastRenderedPageBreak/>
         <w:t>M</w:t>
       </w:r>
       <w:r>
@@ -4322,21 +4150,7 @@
         <w:rPr>
           <w:rFonts w:ascii="Times New Roman" w:hAnsi="Times New Roman" w:cs="Times New Roman"/>
         </w:rPr>
-        <w:t>(</w:t>
-      </w:r>
-      <w:proofErr w:type="spellStart"/>
-      <w:r>
-        <w:rPr>
-          <w:rFonts w:ascii="Times New Roman" w:hAnsi="Times New Roman" w:cs="Times New Roman"/>
-        </w:rPr>
-        <w:t>Lakens</w:t>
-      </w:r>
-      <w:proofErr w:type="spellEnd"/>
-      <w:r>
-        <w:rPr>
-          <w:rFonts w:ascii="Times New Roman" w:hAnsi="Times New Roman" w:cs="Times New Roman"/>
-        </w:rPr>
-        <w:t xml:space="preserve">, 2013) </w:t>
+        <w:t xml:space="preserve">(Lakens, 2013) </w:t>
       </w:r>
       <w:r>
         <w:rPr>
@@ -4599,14 +4413,7 @@
         <w:rPr>
           <w:rFonts w:ascii="Times New Roman" w:hAnsi="Times New Roman" w:cs="Times New Roman"/>
         </w:rPr>
-        <w:t xml:space="preserve">, which controls for repeated measures for each </w:t>
-      </w:r>
-      <w:r>
-        <w:rPr>
-          <w:rFonts w:ascii="Times New Roman" w:hAnsi="Times New Roman" w:cs="Times New Roman"/>
-        </w:rPr>
-        <w:lastRenderedPageBreak/>
-        <w:t>participant and estimates the relationship between the IV and the DV</w:t>
+        <w:t>, which controls for repeated measures for each participant and estimates the relationship between the IV and the DV</w:t>
       </w:r>
       <w:r>
         <w:rPr>
@@ -4713,19 +4520,12 @@
         </w:rPr>
         <w:t xml:space="preserve">; however, in order to determine the best-fit for our data, we utilized the </w:t>
       </w:r>
-      <w:proofErr w:type="spellStart"/>
-      <w:r>
-        <w:rPr>
-          <w:rFonts w:ascii="Times New Roman" w:hAnsi="Times New Roman" w:cs="Times New Roman"/>
-        </w:rPr>
-        <w:t>Aikake</w:t>
-      </w:r>
-      <w:proofErr w:type="spellEnd"/>
-      <w:r>
-        <w:rPr>
-          <w:rFonts w:ascii="Times New Roman" w:hAnsi="Times New Roman" w:cs="Times New Roman"/>
-        </w:rPr>
-        <w:t xml:space="preserve"> Information Criterion</w:t>
+      <w:r>
+        <w:rPr>
+          <w:rFonts w:ascii="Times New Roman" w:hAnsi="Times New Roman" w:cs="Times New Roman"/>
+        </w:rPr>
+        <w:lastRenderedPageBreak/>
+        <w:t>Aikake Information Criterion</w:t>
       </w:r>
       <w:r>
         <w:rPr>
@@ -5186,59 +4986,44 @@
         <w:rPr>
           <w:rFonts w:ascii="Times New Roman" w:hAnsi="Times New Roman" w:cs="Times New Roman"/>
         </w:rPr>
+        <w:t xml:space="preserve"> Botwin et al. (1997)</w:t>
+      </w:r>
+      <w:r>
+        <w:rPr>
+          <w:rFonts w:ascii="Times New Roman" w:hAnsi="Times New Roman" w:cs="Times New Roman"/>
+        </w:rPr>
+        <w:t xml:space="preserve">, who suggested that </w:t>
+      </w:r>
+      <w:r>
+        <w:rPr>
+          <w:rFonts w:ascii="Times New Roman" w:hAnsi="Times New Roman" w:cs="Times New Roman"/>
+        </w:rPr>
+        <w:t>a</w:t>
+      </w:r>
+      <w:r>
+        <w:rPr>
+          <w:rFonts w:ascii="Times New Roman" w:hAnsi="Times New Roman" w:cs="Times New Roman"/>
+        </w:rPr>
+        <w:t>greeableness</w:t>
+      </w:r>
+      <w:r>
+        <w:rPr>
+          <w:rFonts w:ascii="Times New Roman" w:hAnsi="Times New Roman" w:cs="Times New Roman"/>
+        </w:rPr>
+        <w:t xml:space="preserve"> was the strongest personality predictor for high mate value and relational satisfaction</w:t>
+      </w:r>
+      <w:r>
+        <w:rPr>
+          <w:rFonts w:ascii="Times New Roman" w:hAnsi="Times New Roman" w:cs="Times New Roman"/>
+        </w:rPr>
+        <w:t xml:space="preserve"> in concrete mate choices.</w:t>
+      </w:r>
+      <w:r>
+        <w:rPr>
+          <w:rFonts w:ascii="Times New Roman" w:hAnsi="Times New Roman" w:cs="Times New Roman"/>
+        </w:rPr>
         <w:t xml:space="preserve"> </w:t>
       </w:r>
-      <w:proofErr w:type="spellStart"/>
-      <w:r>
-        <w:rPr>
-          <w:rFonts w:ascii="Times New Roman" w:hAnsi="Times New Roman" w:cs="Times New Roman"/>
-        </w:rPr>
-        <w:t>Botwin</w:t>
-      </w:r>
-      <w:proofErr w:type="spellEnd"/>
-      <w:r>
-        <w:rPr>
-          <w:rFonts w:ascii="Times New Roman" w:hAnsi="Times New Roman" w:cs="Times New Roman"/>
-        </w:rPr>
-        <w:t xml:space="preserve"> et al. (1997)</w:t>
-      </w:r>
-      <w:r>
-        <w:rPr>
-          <w:rFonts w:ascii="Times New Roman" w:hAnsi="Times New Roman" w:cs="Times New Roman"/>
-        </w:rPr>
-        <w:t xml:space="preserve">, who suggested that </w:t>
-      </w:r>
-      <w:r>
-        <w:rPr>
-          <w:rFonts w:ascii="Times New Roman" w:hAnsi="Times New Roman" w:cs="Times New Roman"/>
-        </w:rPr>
-        <w:t>a</w:t>
-      </w:r>
-      <w:r>
-        <w:rPr>
-          <w:rFonts w:ascii="Times New Roman" w:hAnsi="Times New Roman" w:cs="Times New Roman"/>
-        </w:rPr>
-        <w:t>greeableness</w:t>
-      </w:r>
-      <w:r>
-        <w:rPr>
-          <w:rFonts w:ascii="Times New Roman" w:hAnsi="Times New Roman" w:cs="Times New Roman"/>
-        </w:rPr>
-        <w:t xml:space="preserve"> was the strongest personality predictor for high mate </w:t>
-      </w:r>
-      <w:r>
-        <w:rPr>
-          <w:rFonts w:ascii="Times New Roman" w:hAnsi="Times New Roman" w:cs="Times New Roman"/>
-        </w:rPr>
-        <w:lastRenderedPageBreak/>
-        <w:t>value and relational satisfaction</w:t>
-      </w:r>
-      <w:r>
-        <w:rPr>
-          <w:rFonts w:ascii="Times New Roman" w:hAnsi="Times New Roman" w:cs="Times New Roman"/>
-        </w:rPr>
-        <w:t xml:space="preserve"> in concrete mate choices.</w:t>
-      </w:r>
       <w:r>
         <w:rPr>
           <w:rFonts w:ascii="Times New Roman" w:hAnsi="Times New Roman" w:cs="Times New Roman"/>
@@ -5249,12 +5034,6 @@
         <w:rPr>
           <w:rFonts w:ascii="Times New Roman" w:hAnsi="Times New Roman" w:cs="Times New Roman"/>
         </w:rPr>
-        <w:t xml:space="preserve"> </w:t>
-      </w:r>
-      <w:r>
-        <w:rPr>
-          <w:rFonts w:ascii="Times New Roman" w:hAnsi="Times New Roman" w:cs="Times New Roman"/>
-        </w:rPr>
         <w:t xml:space="preserve">Since our study examined mate preference specifically, we cannot draw conclusions related to mate choice. However, our results show that similar levels of agreeableness predict similarities in written responses. This </w:t>
       </w:r>
       <w:r>
@@ -5279,16 +5058,8 @@
         <w:rPr>
           <w:rFonts w:ascii="Times New Roman" w:hAnsi="Times New Roman" w:cs="Times New Roman"/>
         </w:rPr>
-        <w:t xml:space="preserve">s and </w:t>
-      </w:r>
-      <w:proofErr w:type="spellStart"/>
-      <w:r>
-        <w:rPr>
-          <w:rFonts w:ascii="Times New Roman" w:hAnsi="Times New Roman" w:cs="Times New Roman"/>
-        </w:rPr>
-        <w:t>Botwin</w:t>
-      </w:r>
-      <w:proofErr w:type="spellEnd"/>
+        <w:t>s and Botwin</w:t>
+      </w:r>
       <w:r>
         <w:rPr>
           <w:rFonts w:ascii="Times New Roman" w:hAnsi="Times New Roman" w:cs="Times New Roman"/>
@@ -5374,6 +5145,7 @@
         <w:rPr>
           <w:rFonts w:ascii="Times New Roman" w:hAnsi="Times New Roman" w:cs="Times New Roman"/>
         </w:rPr>
+        <w:lastRenderedPageBreak/>
         <w:t>constructed around</w:t>
       </w:r>
       <w:r>
@@ -5584,117 +5356,123 @@
         <w:rPr>
           <w:rFonts w:ascii="Times New Roman" w:hAnsi="Times New Roman" w:cs="Times New Roman"/>
         </w:rPr>
+        <w:t>Foremost among these is the interpretability of results</w:t>
+      </w:r>
+      <w:r>
+        <w:rPr>
+          <w:rFonts w:ascii="Times New Roman" w:hAnsi="Times New Roman" w:cs="Times New Roman"/>
+        </w:rPr>
+        <w:t>. Often when</w:t>
+      </w:r>
+      <w:r>
+        <w:rPr>
+          <w:rFonts w:ascii="Times New Roman" w:hAnsi="Times New Roman" w:cs="Times New Roman"/>
+        </w:rPr>
+        <w:t xml:space="preserve"> working with ordinal measurements, such as age (measured in years) or Likert-scales, descriptive statistics of a sample are easily interpreted and explained. </w:t>
+      </w:r>
+      <w:r>
+        <w:rPr>
+          <w:rFonts w:ascii="Times New Roman" w:hAnsi="Times New Roman" w:cs="Times New Roman"/>
+        </w:rPr>
+        <w:t xml:space="preserve">That does not mean a specific sample’s mean is the correct or ideal measurement of central tendency. However, </w:t>
+      </w:r>
+      <w:r>
+        <w:rPr>
+          <w:rFonts w:ascii="Times New Roman" w:hAnsi="Times New Roman" w:cs="Times New Roman"/>
+        </w:rPr>
+        <w:t>it is easier to</w:t>
+      </w:r>
+      <w:r>
+        <w:rPr>
+          <w:rFonts w:ascii="Times New Roman" w:hAnsi="Times New Roman" w:cs="Times New Roman"/>
+        </w:rPr>
+        <w:t xml:space="preserve"> understa</w:t>
+      </w:r>
+      <w:r>
+        <w:rPr>
+          <w:rFonts w:ascii="Times New Roman" w:hAnsi="Times New Roman" w:cs="Times New Roman"/>
+        </w:rPr>
+        <w:t xml:space="preserve">nd a statement such as, </w:t>
+      </w:r>
+      <w:r>
+        <w:rPr>
+          <w:rFonts w:ascii="Times New Roman" w:hAnsi="Times New Roman" w:cs="Times New Roman"/>
+        </w:rPr>
+        <w:t>“Our sample had a mean age of 23 with a standard deviation of 2.5 yea</w:t>
+      </w:r>
+      <w:r>
+        <w:rPr>
+          <w:rFonts w:ascii="Times New Roman" w:hAnsi="Times New Roman" w:cs="Times New Roman"/>
+        </w:rPr>
+        <w:t xml:space="preserve">rs,” than one like, “Our sample had a mean thematic cosine of .35 with a standard deviation of .25.” Mathematically, thematic cosines </w:t>
+      </w:r>
+      <w:r>
+        <w:rPr>
+          <w:rFonts w:ascii="Times New Roman" w:hAnsi="Times New Roman" w:cs="Times New Roman"/>
+        </w:rPr>
+        <w:t>may</w:t>
+      </w:r>
+      <w:r>
+        <w:rPr>
+          <w:rFonts w:ascii="Times New Roman" w:hAnsi="Times New Roman" w:cs="Times New Roman"/>
+        </w:rPr>
+        <w:t xml:space="preserve"> </w:t>
+      </w:r>
+      <w:r>
+        <w:rPr>
+          <w:rFonts w:ascii="Times New Roman" w:hAnsi="Times New Roman" w:cs="Times New Roman"/>
+        </w:rPr>
+        <w:t xml:space="preserve">be </w:t>
+      </w:r>
+      <w:r>
+        <w:rPr>
+          <w:rFonts w:ascii="Times New Roman" w:hAnsi="Times New Roman" w:cs="Times New Roman"/>
+        </w:rPr>
+        <w:t xml:space="preserve">more difficult to interpret than a standard correlation, such as Pearson’s </w:t>
+      </w:r>
+      <w:r>
+        <w:rPr>
+          <w:rFonts w:ascii="Times New Roman" w:hAnsi="Times New Roman" w:cs="Times New Roman"/>
+          <w:i/>
+        </w:rPr>
+        <w:t>r</w:t>
+      </w:r>
+      <w:r>
+        <w:rPr>
+          <w:rFonts w:ascii="Times New Roman" w:hAnsi="Times New Roman" w:cs="Times New Roman"/>
+        </w:rPr>
+        <w:t xml:space="preserve"> (1896). This</w:t>
+      </w:r>
+      <w:r>
+        <w:rPr>
+          <w:rFonts w:ascii="Times New Roman" w:hAnsi="Times New Roman" w:cs="Times New Roman"/>
+        </w:rPr>
+        <w:t xml:space="preserve"> difficulty</w:t>
+      </w:r>
+      <w:r>
+        <w:rPr>
+          <w:rFonts w:ascii="Times New Roman" w:hAnsi="Times New Roman" w:cs="Times New Roman"/>
+        </w:rPr>
+        <w:t xml:space="preserve"> is because, while </w:t>
+      </w:r>
+      <w:r>
+        <w:rPr>
+          <w:rFonts w:ascii="Times New Roman" w:hAnsi="Times New Roman" w:cs="Times New Roman"/>
+        </w:rPr>
+        <w:t xml:space="preserve">thematic </w:t>
+      </w:r>
+      <w:r>
+        <w:rPr>
+          <w:rFonts w:ascii="Times New Roman" w:hAnsi="Times New Roman" w:cs="Times New Roman"/>
+        </w:rPr>
+        <w:t xml:space="preserve">cosines and correlations </w:t>
+      </w:r>
+      <w:r>
+        <w:rPr>
+          <w:rFonts w:ascii="Times New Roman" w:hAnsi="Times New Roman" w:cs="Times New Roman"/>
+        </w:rPr>
         <w:lastRenderedPageBreak/>
-        <w:t>Foremost among these is the interpretability of results</w:t>
-      </w:r>
-      <w:r>
-        <w:rPr>
-          <w:rFonts w:ascii="Times New Roman" w:hAnsi="Times New Roman" w:cs="Times New Roman"/>
-        </w:rPr>
-        <w:t>. Often when</w:t>
-      </w:r>
-      <w:r>
-        <w:rPr>
-          <w:rFonts w:ascii="Times New Roman" w:hAnsi="Times New Roman" w:cs="Times New Roman"/>
-        </w:rPr>
-        <w:t xml:space="preserve"> working with ordinal measurements, such as age (measured in years) or Likert-scales, descriptive statistics of a sample are easily interpreted and explained. </w:t>
-      </w:r>
-      <w:r>
-        <w:rPr>
-          <w:rFonts w:ascii="Times New Roman" w:hAnsi="Times New Roman" w:cs="Times New Roman"/>
-        </w:rPr>
-        <w:t xml:space="preserve">That does not mean a specific sample’s mean is the correct or ideal measurement of central tendency. However, </w:t>
-      </w:r>
-      <w:r>
-        <w:rPr>
-          <w:rFonts w:ascii="Times New Roman" w:hAnsi="Times New Roman" w:cs="Times New Roman"/>
-        </w:rPr>
-        <w:t>it is easier to</w:t>
-      </w:r>
-      <w:r>
-        <w:rPr>
-          <w:rFonts w:ascii="Times New Roman" w:hAnsi="Times New Roman" w:cs="Times New Roman"/>
-        </w:rPr>
-        <w:t xml:space="preserve"> understa</w:t>
-      </w:r>
-      <w:r>
-        <w:rPr>
-          <w:rFonts w:ascii="Times New Roman" w:hAnsi="Times New Roman" w:cs="Times New Roman"/>
-        </w:rPr>
-        <w:t xml:space="preserve">nd a statement such as, </w:t>
-      </w:r>
-      <w:r>
-        <w:rPr>
-          <w:rFonts w:ascii="Times New Roman" w:hAnsi="Times New Roman" w:cs="Times New Roman"/>
-        </w:rPr>
-        <w:t>“Our sample had a mean age of 23 with a standard deviation of 2.5 yea</w:t>
-      </w:r>
-      <w:r>
-        <w:rPr>
-          <w:rFonts w:ascii="Times New Roman" w:hAnsi="Times New Roman" w:cs="Times New Roman"/>
-        </w:rPr>
-        <w:t xml:space="preserve">rs,” than one like, “Our sample had a mean thematic cosine of .35 with a standard deviation of .25.” Mathematically, thematic cosines </w:t>
-      </w:r>
-      <w:r>
-        <w:rPr>
-          <w:rFonts w:ascii="Times New Roman" w:hAnsi="Times New Roman" w:cs="Times New Roman"/>
-        </w:rPr>
-        <w:t>may</w:t>
-      </w:r>
-      <w:r>
-        <w:rPr>
-          <w:rFonts w:ascii="Times New Roman" w:hAnsi="Times New Roman" w:cs="Times New Roman"/>
-        </w:rPr>
-        <w:t xml:space="preserve"> </w:t>
-      </w:r>
-      <w:r>
-        <w:rPr>
-          <w:rFonts w:ascii="Times New Roman" w:hAnsi="Times New Roman" w:cs="Times New Roman"/>
-        </w:rPr>
-        <w:t xml:space="preserve">be </w:t>
-      </w:r>
-      <w:r>
-        <w:rPr>
-          <w:rFonts w:ascii="Times New Roman" w:hAnsi="Times New Roman" w:cs="Times New Roman"/>
-        </w:rPr>
-        <w:t xml:space="preserve">more difficult to interpret than a standard correlation, such as Pearson’s </w:t>
-      </w:r>
-      <w:r>
-        <w:rPr>
-          <w:rFonts w:ascii="Times New Roman" w:hAnsi="Times New Roman" w:cs="Times New Roman"/>
-          <w:i/>
-        </w:rPr>
-        <w:t>r</w:t>
-      </w:r>
-      <w:r>
-        <w:rPr>
-          <w:rFonts w:ascii="Times New Roman" w:hAnsi="Times New Roman" w:cs="Times New Roman"/>
-        </w:rPr>
-        <w:t xml:space="preserve"> (1896). This</w:t>
-      </w:r>
-      <w:r>
-        <w:rPr>
-          <w:rFonts w:ascii="Times New Roman" w:hAnsi="Times New Roman" w:cs="Times New Roman"/>
-        </w:rPr>
-        <w:t xml:space="preserve"> difficulty</w:t>
-      </w:r>
-      <w:r>
-        <w:rPr>
-          <w:rFonts w:ascii="Times New Roman" w:hAnsi="Times New Roman" w:cs="Times New Roman"/>
-        </w:rPr>
-        <w:t xml:space="preserve"> is because, while </w:t>
-      </w:r>
-      <w:r>
-        <w:rPr>
-          <w:rFonts w:ascii="Times New Roman" w:hAnsi="Times New Roman" w:cs="Times New Roman"/>
-        </w:rPr>
-        <w:t xml:space="preserve">thematic </w:t>
-      </w:r>
-      <w:r>
-        <w:rPr>
-          <w:rFonts w:ascii="Times New Roman" w:hAnsi="Times New Roman" w:cs="Times New Roman"/>
-        </w:rPr>
-        <w:t xml:space="preserve">cosines and correlations both measure similarity, </w:t>
+        <w:t xml:space="preserve">both measure similarity, </w:t>
       </w:r>
       <w:r>
         <w:rPr>
@@ -5934,96 +5712,100 @@
         <w:rPr>
           <w:rFonts w:ascii="Times New Roman" w:hAnsi="Times New Roman" w:cs="Times New Roman"/>
         </w:rPr>
+        <w:t xml:space="preserve">Of course, in an ideal situation, every hypothesis would be measured with several unique and contrasting measures. </w:t>
+      </w:r>
+      <w:r>
+        <w:rPr>
+          <w:rFonts w:ascii="Times New Roman" w:hAnsi="Times New Roman" w:cs="Times New Roman"/>
+        </w:rPr>
+        <w:t>Since we ourselves only utilized Latent Semantic Analysis in this study, and did not present any complementary surveys, we naturally understand that resources and time are usually limited. Fortunately,</w:t>
+      </w:r>
+      <w:r>
+        <w:rPr>
+          <w:rFonts w:ascii="Times New Roman" w:hAnsi="Times New Roman" w:cs="Times New Roman"/>
+        </w:rPr>
+        <w:t xml:space="preserve"> Latent Semantic Analysis is relatively time-a</w:t>
+      </w:r>
+      <w:r>
+        <w:rPr>
+          <w:rFonts w:ascii="Times New Roman" w:hAnsi="Times New Roman" w:cs="Times New Roman"/>
+        </w:rPr>
+        <w:t xml:space="preserve">nd-cost effective and </w:t>
+      </w:r>
+      <w:r>
+        <w:rPr>
+          <w:rFonts w:ascii="Times New Roman" w:hAnsi="Times New Roman" w:cs="Times New Roman"/>
+        </w:rPr>
+        <w:t xml:space="preserve">can be executed using the </w:t>
+      </w:r>
+      <w:r>
+        <w:rPr>
+          <w:rFonts w:ascii="Times New Roman" w:hAnsi="Times New Roman" w:cs="Times New Roman"/>
+          <w:i/>
+        </w:rPr>
+        <w:t>lsa</w:t>
+      </w:r>
+      <w:r>
+        <w:rPr>
+          <w:rFonts w:ascii="Times New Roman" w:hAnsi="Times New Roman" w:cs="Times New Roman"/>
+        </w:rPr>
+        <w:t xml:space="preserve"> package</w:t>
+      </w:r>
+      <w:r>
+        <w:rPr>
+          <w:rFonts w:ascii="Times New Roman" w:hAnsi="Times New Roman" w:cs="Times New Roman"/>
+        </w:rPr>
+        <w:t xml:space="preserve"> </w:t>
+      </w:r>
+      <w:r>
+        <w:rPr>
+          <w:rFonts w:ascii="Times New Roman" w:hAnsi="Times New Roman" w:cs="Times New Roman"/>
+        </w:rPr>
+        <w:t>(Wild, 2015)</w:t>
+      </w:r>
+      <w:r>
+        <w:rPr>
+          <w:rFonts w:ascii="Times New Roman" w:hAnsi="Times New Roman" w:cs="Times New Roman"/>
+        </w:rPr>
+        <w:t xml:space="preserve"> in </w:t>
+      </w:r>
+      <w:r>
+        <w:rPr>
+          <w:rFonts w:ascii="Times New Roman" w:hAnsi="Times New Roman" w:cs="Times New Roman"/>
+          <w:i/>
+        </w:rPr>
+        <w:t>R</w:t>
+      </w:r>
+      <w:r>
+        <w:rPr>
+          <w:rFonts w:ascii="Times New Roman" w:hAnsi="Times New Roman" w:cs="Times New Roman"/>
+        </w:rPr>
+        <w:t xml:space="preserve">. For those interested in trying Latent Semantic Analysis for their next project (or just for fun), feel free to download our scripts and data utilized in this study from our OSF page: </w:t>
+      </w:r>
+      <w:r>
+        <w:rPr>
+          <w:rFonts w:ascii="Times New Roman" w:hAnsi="Times New Roman" w:cs="Times New Roman"/>
+        </w:rPr>
+        <w:t>https://osf.io/5qw67/</w:t>
+      </w:r>
+      <w:r>
+        <w:rPr>
+          <w:rFonts w:ascii="Times New Roman" w:hAnsi="Times New Roman" w:cs="Times New Roman"/>
+        </w:rPr>
+        <w:t>.</w:t>
+      </w:r>
+      <w:r>
+        <w:rPr>
+          <w:rFonts w:ascii="Times New Roman" w:hAnsi="Times New Roman" w:cs="Times New Roman"/>
+        </w:rPr>
+        <w:t xml:space="preserve"> In conclusion, we look forward to seeing the unique insight Latent Semantic Analysis can provide in many </w:t>
+      </w:r>
+      <w:r>
+        <w:rPr>
+          <w:rFonts w:ascii="Times New Roman" w:hAnsi="Times New Roman" w:cs="Times New Roman"/>
+        </w:rPr>
         <w:lastRenderedPageBreak/>
-        <w:t xml:space="preserve">Of course, in an ideal situation, every hypothesis would be measured with several unique and contrasting measures. </w:t>
-      </w:r>
-      <w:r>
-        <w:rPr>
-          <w:rFonts w:ascii="Times New Roman" w:hAnsi="Times New Roman" w:cs="Times New Roman"/>
-        </w:rPr>
-        <w:t>Since we ourselves only utilized Latent Semantic Analysis in this study, and did not present any complementary surveys, we naturally understand that resources and time are usually limited. Fortunately,</w:t>
-      </w:r>
-      <w:r>
-        <w:rPr>
-          <w:rFonts w:ascii="Times New Roman" w:hAnsi="Times New Roman" w:cs="Times New Roman"/>
-        </w:rPr>
-        <w:t xml:space="preserve"> Latent Semantic Analysis is relatively time-a</w:t>
-      </w:r>
-      <w:r>
-        <w:rPr>
-          <w:rFonts w:ascii="Times New Roman" w:hAnsi="Times New Roman" w:cs="Times New Roman"/>
-        </w:rPr>
-        <w:t xml:space="preserve">nd-cost effective and </w:t>
-      </w:r>
-      <w:r>
-        <w:rPr>
-          <w:rFonts w:ascii="Times New Roman" w:hAnsi="Times New Roman" w:cs="Times New Roman"/>
-        </w:rPr>
-        <w:t xml:space="preserve">can be executed using the </w:t>
-      </w:r>
-      <w:proofErr w:type="spellStart"/>
-      <w:r>
-        <w:rPr>
-          <w:rFonts w:ascii="Times New Roman" w:hAnsi="Times New Roman" w:cs="Times New Roman"/>
-          <w:i/>
-        </w:rPr>
-        <w:t>lsa</w:t>
-      </w:r>
-      <w:proofErr w:type="spellEnd"/>
-      <w:r>
-        <w:rPr>
-          <w:rFonts w:ascii="Times New Roman" w:hAnsi="Times New Roman" w:cs="Times New Roman"/>
-        </w:rPr>
-        <w:t xml:space="preserve"> package</w:t>
-      </w:r>
-      <w:r>
-        <w:rPr>
-          <w:rFonts w:ascii="Times New Roman" w:hAnsi="Times New Roman" w:cs="Times New Roman"/>
-        </w:rPr>
-        <w:t xml:space="preserve"> </w:t>
-      </w:r>
-      <w:r>
-        <w:rPr>
-          <w:rFonts w:ascii="Times New Roman" w:hAnsi="Times New Roman" w:cs="Times New Roman"/>
-        </w:rPr>
-        <w:t>(Wild, 2015)</w:t>
-      </w:r>
-      <w:r>
-        <w:rPr>
-          <w:rFonts w:ascii="Times New Roman" w:hAnsi="Times New Roman" w:cs="Times New Roman"/>
-        </w:rPr>
-        <w:t xml:space="preserve"> in </w:t>
-      </w:r>
-      <w:r>
-        <w:rPr>
-          <w:rFonts w:ascii="Times New Roman" w:hAnsi="Times New Roman" w:cs="Times New Roman"/>
-          <w:i/>
-        </w:rPr>
-        <w:t>R</w:t>
-      </w:r>
-      <w:r>
-        <w:rPr>
-          <w:rFonts w:ascii="Times New Roman" w:hAnsi="Times New Roman" w:cs="Times New Roman"/>
-        </w:rPr>
-        <w:t xml:space="preserve">. For those interested in trying Latent Semantic Analysis for their next project (or just for fun), feel free to download our scripts and data utilized in this study from our OSF page: </w:t>
-      </w:r>
-      <w:r>
-        <w:rPr>
-          <w:rFonts w:ascii="Times New Roman" w:hAnsi="Times New Roman" w:cs="Times New Roman"/>
-        </w:rPr>
-        <w:t>https://osf.io/5qw67/</w:t>
-      </w:r>
-      <w:r>
-        <w:rPr>
-          <w:rFonts w:ascii="Times New Roman" w:hAnsi="Times New Roman" w:cs="Times New Roman"/>
-        </w:rPr>
-        <w:t>.</w:t>
-      </w:r>
-      <w:r>
-        <w:rPr>
-          <w:rFonts w:ascii="Times New Roman" w:hAnsi="Times New Roman" w:cs="Times New Roman"/>
-        </w:rPr>
-        <w:t xml:space="preserve"> In conclusion, we look forward to seeing the unique insight Latent Semantic Analysis can provide in many diverse research areas, both in Evolutionary Psychology specifically, and throughout all of Behavioral Science.</w:t>
+        <w:t>diverse research areas, both in Evolutionary Psychology specifically, and throughout all of Behavioral Science.</w:t>
       </w:r>
     </w:p>
     <w:p>
@@ -6093,49 +5875,7 @@
         <w:rPr>
           <w:rFonts w:ascii="Times New Roman" w:hAnsi="Times New Roman" w:cs="Times New Roman"/>
         </w:rPr>
-        <w:t xml:space="preserve">Back, M. D., </w:t>
-      </w:r>
-      <w:proofErr w:type="spellStart"/>
-      <w:r>
-        <w:rPr>
-          <w:rFonts w:ascii="Times New Roman" w:hAnsi="Times New Roman" w:cs="Times New Roman"/>
-        </w:rPr>
-        <w:t>Penke</w:t>
-      </w:r>
-      <w:proofErr w:type="spellEnd"/>
-      <w:r>
-        <w:rPr>
-          <w:rFonts w:ascii="Times New Roman" w:hAnsi="Times New Roman" w:cs="Times New Roman"/>
-        </w:rPr>
-        <w:t xml:space="preserve">, L., </w:t>
-      </w:r>
-      <w:proofErr w:type="spellStart"/>
-      <w:r>
-        <w:rPr>
-          <w:rFonts w:ascii="Times New Roman" w:hAnsi="Times New Roman" w:cs="Times New Roman"/>
-        </w:rPr>
-        <w:t>Schmukle</w:t>
-      </w:r>
-      <w:proofErr w:type="spellEnd"/>
-      <w:r>
-        <w:rPr>
-          <w:rFonts w:ascii="Times New Roman" w:hAnsi="Times New Roman" w:cs="Times New Roman"/>
-        </w:rPr>
-        <w:t xml:space="preserve">, S. C., &amp; </w:t>
-      </w:r>
-      <w:proofErr w:type="spellStart"/>
-      <w:r>
-        <w:rPr>
-          <w:rFonts w:ascii="Times New Roman" w:hAnsi="Times New Roman" w:cs="Times New Roman"/>
-        </w:rPr>
-        <w:t>Asendorpf</w:t>
-      </w:r>
-      <w:proofErr w:type="spellEnd"/>
-      <w:r>
-        <w:rPr>
-          <w:rFonts w:ascii="Times New Roman" w:hAnsi="Times New Roman" w:cs="Times New Roman"/>
-        </w:rPr>
-        <w:t xml:space="preserve">, J. B. (2011). Knowing </w:t>
+        <w:t xml:space="preserve">Back, M. D., Penke, L., Schmukle, S. C., &amp; Asendorpf, J. B. (2011). Knowing </w:t>
       </w:r>
       <w:r>
         <w:rPr>
@@ -6217,19 +5957,11 @@
           <w:rFonts w:ascii="Times New Roman" w:hAnsi="Times New Roman" w:cs="Times New Roman"/>
         </w:rPr>
       </w:pPr>
-      <w:proofErr w:type="spellStart"/>
-      <w:r>
-        <w:rPr>
-          <w:rFonts w:ascii="Times New Roman" w:hAnsi="Times New Roman" w:cs="Times New Roman"/>
-        </w:rPr>
-        <w:t>Botwin</w:t>
-      </w:r>
-      <w:proofErr w:type="spellEnd"/>
-      <w:r>
-        <w:rPr>
-          <w:rFonts w:ascii="Times New Roman" w:hAnsi="Times New Roman" w:cs="Times New Roman"/>
-        </w:rPr>
-        <w:t>, M.D., Buss, D.M.,</w:t>
+      <w:r>
+        <w:rPr>
+          <w:rFonts w:ascii="Times New Roman" w:hAnsi="Times New Roman" w:cs="Times New Roman"/>
+        </w:rPr>
+        <w:t>Botwin, M.D., Buss, D.M.,</w:t>
       </w:r>
       <w:r>
         <w:rPr>
@@ -6266,21 +5998,7 @@
         <w:rPr>
           <w:rFonts w:ascii="Times New Roman" w:hAnsi="Times New Roman" w:cs="Times New Roman"/>
         </w:rPr>
-        <w:t>(1), 107-136. doi: 10.1111/j.1467-</w:t>
-      </w:r>
-      <w:proofErr w:type="gramStart"/>
-      <w:r>
-        <w:rPr>
-          <w:rFonts w:ascii="Times New Roman" w:hAnsi="Times New Roman" w:cs="Times New Roman"/>
-        </w:rPr>
-        <w:t>6494.1997.tb</w:t>
-      </w:r>
-      <w:proofErr w:type="gramEnd"/>
-      <w:r>
-        <w:rPr>
-          <w:rFonts w:ascii="Times New Roman" w:hAnsi="Times New Roman" w:cs="Times New Roman"/>
-        </w:rPr>
-        <w:t>00531.x</w:t>
+        <w:t>(1), 107-136. doi: 10.1111/j.1467-6494.1997.tb00531.x</w:t>
       </w:r>
     </w:p>
     <w:p>
@@ -6584,19 +6302,11 @@
           <w:rFonts w:ascii="Times New Roman" w:hAnsi="Times New Roman" w:cs="Times New Roman"/>
         </w:rPr>
       </w:pPr>
-      <w:proofErr w:type="spellStart"/>
-      <w:r>
-        <w:rPr>
-          <w:rFonts w:ascii="Times New Roman" w:hAnsi="Times New Roman" w:cs="Times New Roman"/>
-        </w:rPr>
-        <w:t>Haufe</w:t>
-      </w:r>
-      <w:proofErr w:type="spellEnd"/>
-      <w:r>
-        <w:rPr>
-          <w:rFonts w:ascii="Times New Roman" w:hAnsi="Times New Roman" w:cs="Times New Roman"/>
-        </w:rPr>
-        <w:t xml:space="preserve">, C. (2008). Sexual selection and mate choice in evolutionary psychology. </w:t>
+      <w:r>
+        <w:rPr>
+          <w:rFonts w:ascii="Times New Roman" w:hAnsi="Times New Roman" w:cs="Times New Roman"/>
+        </w:rPr>
+        <w:t xml:space="preserve">Haufe, C. (2008). Sexual selection and mate choice in evolutionary psychology. </w:t>
       </w:r>
       <w:r>
         <w:rPr>
@@ -6626,19 +6336,11 @@
           <w:rFonts w:ascii="Times New Roman" w:eastAsia="Times" w:hAnsi="Times New Roman" w:cs="Times New Roman"/>
         </w:rPr>
       </w:pPr>
-      <w:proofErr w:type="spellStart"/>
       <w:r>
         <w:rPr>
           <w:rFonts w:ascii="Times New Roman" w:eastAsia="Times" w:hAnsi="Times New Roman" w:cs="Times New Roman"/>
         </w:rPr>
-        <w:t>Lakens</w:t>
-      </w:r>
-      <w:proofErr w:type="spellEnd"/>
-      <w:r>
-        <w:rPr>
-          <w:rFonts w:ascii="Times New Roman" w:eastAsia="Times" w:hAnsi="Times New Roman" w:cs="Times New Roman"/>
-        </w:rPr>
-        <w:t xml:space="preserve">, D. (2013). Calculating and reporting effect sizes to facilitate cumulative science: a practical primer for t-tests and ANOVAs. </w:t>
+        <w:t xml:space="preserve">Lakens, D. (2013). Calculating and reporting effect sizes to facilitate cumulative science: a practical primer for t-tests and ANOVAs. </w:t>
       </w:r>
       <w:r>
         <w:rPr>
@@ -6662,34 +6364,12 @@
           <w:rFonts w:ascii="Times New Roman" w:eastAsia="Times" w:hAnsi="Times New Roman" w:cs="Times New Roman"/>
         </w:rPr>
       </w:pPr>
-      <w:proofErr w:type="spellStart"/>
       <w:r>
         <w:rPr>
           <w:rFonts w:ascii="Times New Roman" w:eastAsia="Times" w:hAnsi="Times New Roman" w:cs="Times New Roman"/>
         </w:rPr>
         <w:lastRenderedPageBreak/>
-        <w:t>Landuaer</w:t>
-      </w:r>
-      <w:proofErr w:type="spellEnd"/>
-      <w:r>
-        <w:rPr>
-          <w:rFonts w:ascii="Times New Roman" w:eastAsia="Times" w:hAnsi="Times New Roman" w:cs="Times New Roman"/>
-        </w:rPr>
-        <w:t xml:space="preserve">, T.K., &amp; </w:t>
-      </w:r>
-      <w:proofErr w:type="spellStart"/>
-      <w:r>
-        <w:rPr>
-          <w:rFonts w:ascii="Times New Roman" w:eastAsia="Times" w:hAnsi="Times New Roman" w:cs="Times New Roman"/>
-        </w:rPr>
-        <w:t>Dumais</w:t>
-      </w:r>
-      <w:proofErr w:type="spellEnd"/>
-      <w:r>
-        <w:rPr>
-          <w:rFonts w:ascii="Times New Roman" w:eastAsia="Times" w:hAnsi="Times New Roman" w:cs="Times New Roman"/>
-        </w:rPr>
-        <w:t xml:space="preserve">, S.T. (1997). </w:t>
+        <w:t xml:space="preserve">Landuaer, T.K., &amp; Dumais, S.T. (1997). </w:t>
       </w:r>
       <w:r>
         <w:rPr>
@@ -6738,47 +6418,11 @@
           <w:rFonts w:ascii="Times New Roman" w:eastAsia="Times" w:hAnsi="Times New Roman" w:cs="Times New Roman"/>
         </w:rPr>
       </w:pPr>
-      <w:proofErr w:type="spellStart"/>
       <w:r>
         <w:rPr>
           <w:rFonts w:ascii="Times New Roman" w:eastAsia="Times" w:hAnsi="Times New Roman" w:cs="Times New Roman"/>
         </w:rPr>
-        <w:t>Landauer</w:t>
-      </w:r>
-      <w:proofErr w:type="spellEnd"/>
-      <w:r>
-        <w:rPr>
-          <w:rFonts w:ascii="Times New Roman" w:eastAsia="Times" w:hAnsi="Times New Roman" w:cs="Times New Roman"/>
-        </w:rPr>
-        <w:t xml:space="preserve">, T. K., </w:t>
-      </w:r>
-      <w:proofErr w:type="spellStart"/>
-      <w:r>
-        <w:rPr>
-          <w:rFonts w:ascii="Times New Roman" w:eastAsia="Times" w:hAnsi="Times New Roman" w:cs="Times New Roman"/>
-        </w:rPr>
-        <w:t>Folt</w:t>
-      </w:r>
-      <w:proofErr w:type="spellEnd"/>
-      <w:r>
-        <w:rPr>
-          <w:rFonts w:ascii="Times New Roman" w:eastAsia="Times" w:hAnsi="Times New Roman" w:cs="Times New Roman"/>
-        </w:rPr>
-        <w:t xml:space="preserve">, P. W., &amp; </w:t>
-      </w:r>
-      <w:proofErr w:type="spellStart"/>
-      <w:r>
-        <w:rPr>
-          <w:rFonts w:ascii="Times New Roman" w:eastAsia="Times" w:hAnsi="Times New Roman" w:cs="Times New Roman"/>
-        </w:rPr>
-        <w:t>Laham</w:t>
-      </w:r>
-      <w:proofErr w:type="spellEnd"/>
-      <w:r>
-        <w:rPr>
-          <w:rFonts w:ascii="Times New Roman" w:eastAsia="Times" w:hAnsi="Times New Roman" w:cs="Times New Roman"/>
-        </w:rPr>
-        <w:t xml:space="preserve">, D. (1998). An introduction to latent semantic analysis. </w:t>
+        <w:t xml:space="preserve">Landauer, T. K., Folt, P. W., &amp; Laham, D. (1998). An introduction to latent semantic analysis. </w:t>
       </w:r>
       <w:r>
         <w:rPr>
@@ -6836,21 +6480,7 @@
         <w:rPr>
           <w:rFonts w:ascii="Times New Roman" w:hAnsi="Times New Roman" w:cs="Times New Roman"/>
         </w:rPr>
-        <w:t xml:space="preserve"> </w:t>
-      </w:r>
-      <w:proofErr w:type="spellStart"/>
-      <w:r>
-        <w:rPr>
-          <w:rFonts w:ascii="Times New Roman" w:hAnsi="Times New Roman" w:cs="Times New Roman"/>
-        </w:rPr>
-        <w:t>doi</w:t>
-      </w:r>
-      <w:proofErr w:type="spellEnd"/>
-      <w:r>
-        <w:rPr>
-          <w:rFonts w:ascii="Times New Roman" w:hAnsi="Times New Roman" w:cs="Times New Roman"/>
-        </w:rPr>
-        <w:t>:</w:t>
+        <w:t xml:space="preserve"> doi:</w:t>
       </w:r>
       <w:r>
         <w:rPr>
@@ -6868,21 +6498,7 @@
         <w:rPr>
           <w:rFonts w:ascii="Times New Roman" w:hAnsi="Times New Roman" w:cs="Times New Roman"/>
         </w:rPr>
-        <w:t>/j.1467-</w:t>
-      </w:r>
-      <w:proofErr w:type="gramStart"/>
-      <w:r>
-        <w:rPr>
-          <w:rFonts w:ascii="Times New Roman" w:hAnsi="Times New Roman" w:cs="Times New Roman"/>
-        </w:rPr>
-        <w:t>6494.1992.tb</w:t>
-      </w:r>
-      <w:proofErr w:type="gramEnd"/>
-      <w:r>
-        <w:rPr>
-          <w:rFonts w:ascii="Times New Roman" w:hAnsi="Times New Roman" w:cs="Times New Roman"/>
-        </w:rPr>
-        <w:t>00970.x</w:t>
+        <w:t>/j.1467-6494.1992.tb00970.x</w:t>
       </w:r>
     </w:p>
     <w:p>
@@ -6934,19 +6550,11 @@
           <w:rFonts w:ascii="Times New Roman" w:hAnsi="Times New Roman" w:cs="Times New Roman"/>
         </w:rPr>
       </w:pPr>
-      <w:proofErr w:type="spellStart"/>
-      <w:r>
-        <w:rPr>
-          <w:rFonts w:ascii="Times New Roman" w:hAnsi="Times New Roman" w:cs="Times New Roman"/>
-        </w:rPr>
-        <w:t>Morizot</w:t>
-      </w:r>
-      <w:proofErr w:type="spellEnd"/>
-      <w:r>
-        <w:rPr>
-          <w:rFonts w:ascii="Times New Roman" w:hAnsi="Times New Roman" w:cs="Times New Roman"/>
-        </w:rPr>
-        <w:t xml:space="preserve">, J. (2014). Construct validity of adolescents’ self-reported big five personality traits: Importance of conceptual breadth and initial validation of a short measure. </w:t>
+      <w:r>
+        <w:rPr>
+          <w:rFonts w:ascii="Times New Roman" w:hAnsi="Times New Roman" w:cs="Times New Roman"/>
+        </w:rPr>
+        <w:t xml:space="preserve">Morizot, J. (2014). Construct validity of adolescents’ self-reported big five personality traits: Importance of conceptual breadth and initial validation of a short measure. </w:t>
       </w:r>
       <w:r>
         <w:rPr>
@@ -7062,19 +6670,11 @@
         </w:rPr>
         <w:t xml:space="preserve">&amp; </w:t>
       </w:r>
-      <w:proofErr w:type="spellStart"/>
-      <w:r>
-        <w:rPr>
-          <w:rFonts w:ascii="Times New Roman" w:hAnsi="Times New Roman" w:cs="Times New Roman"/>
-        </w:rPr>
-        <w:t>Hassebrauck</w:t>
-      </w:r>
-      <w:proofErr w:type="spellEnd"/>
-      <w:r>
-        <w:rPr>
-          <w:rFonts w:ascii="Times New Roman" w:hAnsi="Times New Roman" w:cs="Times New Roman"/>
-        </w:rPr>
-        <w:t xml:space="preserve">, M. (2012). Sex and age difference in mate-selection preferences. </w:t>
+      <w:r>
+        <w:rPr>
+          <w:rFonts w:ascii="Times New Roman" w:hAnsi="Times New Roman" w:cs="Times New Roman"/>
+        </w:rPr>
+        <w:t xml:space="preserve">Hassebrauck, M. (2012). Sex and age difference in mate-selection preferences. </w:t>
       </w:r>
       <w:r>
         <w:rPr>
@@ -7102,7 +6702,6 @@
           <w:rFonts w:ascii="Times New Roman" w:hAnsi="Times New Roman" w:cs="Times New Roman"/>
         </w:rPr>
       </w:pPr>
-      <w:proofErr w:type="spellStart"/>
       <w:r>
         <w:rPr>
           <w:rFonts w:ascii="Times New Roman" w:hAnsi="Times New Roman" w:cs="Times New Roman"/>
@@ -7119,28 +6718,7 @@
         <w:rPr>
           <w:rFonts w:ascii="Times New Roman" w:hAnsi="Times New Roman" w:cs="Times New Roman"/>
         </w:rPr>
-        <w:t>chnick</w:t>
-      </w:r>
-      <w:proofErr w:type="spellEnd"/>
-      <w:r>
-        <w:rPr>
-          <w:rFonts w:ascii="Times New Roman" w:hAnsi="Times New Roman" w:cs="Times New Roman"/>
-        </w:rPr>
-        <w:t xml:space="preserve">, B.G., &amp; </w:t>
-      </w:r>
-      <w:proofErr w:type="spellStart"/>
-      <w:r>
-        <w:rPr>
-          <w:rFonts w:ascii="Times New Roman" w:hAnsi="Times New Roman" w:cs="Times New Roman"/>
-        </w:rPr>
-        <w:t>Fidell</w:t>
-      </w:r>
-      <w:proofErr w:type="spellEnd"/>
-      <w:r>
-        <w:rPr>
-          <w:rFonts w:ascii="Times New Roman" w:hAnsi="Times New Roman" w:cs="Times New Roman"/>
-        </w:rPr>
-        <w:t>, L.S. (20</w:t>
+        <w:t>chnick, B.G., &amp; Fidell, L.S. (20</w:t>
       </w:r>
       <w:r>
         <w:rPr>
@@ -7195,21 +6773,7 @@
         <w:rPr>
           <w:rFonts w:ascii="Times New Roman" w:hAnsi="Times New Roman" w:cs="Times New Roman"/>
         </w:rPr>
-        <w:t xml:space="preserve">Thornhill, R., &amp; </w:t>
-      </w:r>
-      <w:proofErr w:type="spellStart"/>
-      <w:r>
-        <w:rPr>
-          <w:rFonts w:ascii="Times New Roman" w:hAnsi="Times New Roman" w:cs="Times New Roman"/>
-        </w:rPr>
-        <w:t>Gangestad</w:t>
-      </w:r>
-      <w:proofErr w:type="spellEnd"/>
-      <w:r>
-        <w:rPr>
-          <w:rFonts w:ascii="Times New Roman" w:hAnsi="Times New Roman" w:cs="Times New Roman"/>
-        </w:rPr>
-        <w:t xml:space="preserve">, S.W. (1994). Human fluctuating asymmetry and sexual behavior. </w:t>
+        <w:t xml:space="preserve">Thornhill, R., &amp; Gangestad, S.W. (1994). Human fluctuating asymmetry and sexual behavior. </w:t>
       </w:r>
       <w:r>
         <w:rPr>
@@ -7241,41 +6805,13 @@
         <w:rPr>
           <w:rFonts w:ascii="Times New Roman" w:hAnsi="Times New Roman" w:cs="Times New Roman"/>
         </w:rPr>
-        <w:t xml:space="preserve"> </w:t>
-      </w:r>
-      <w:proofErr w:type="spellStart"/>
-      <w:r>
-        <w:rPr>
-          <w:rFonts w:ascii="Times New Roman" w:hAnsi="Times New Roman" w:cs="Times New Roman"/>
-        </w:rPr>
-        <w:t>doi</w:t>
-      </w:r>
-      <w:proofErr w:type="spellEnd"/>
-      <w:r>
-        <w:rPr>
-          <w:rFonts w:ascii="Times New Roman" w:hAnsi="Times New Roman" w:cs="Times New Roman"/>
-        </w:rPr>
-        <w:t xml:space="preserve">: </w:t>
-      </w:r>
-      <w:r>
-        <w:rPr>
-          <w:rFonts w:ascii="Times New Roman" w:hAnsi="Times New Roman" w:cs="Times New Roman"/>
-        </w:rPr>
-        <w:t>10.1111/j.1467-</w:t>
-      </w:r>
-      <w:proofErr w:type="gramStart"/>
-      <w:r>
-        <w:rPr>
-          <w:rFonts w:ascii="Times New Roman" w:hAnsi="Times New Roman" w:cs="Times New Roman"/>
-        </w:rPr>
-        <w:t>9280.1994.tb</w:t>
-      </w:r>
-      <w:proofErr w:type="gramEnd"/>
-      <w:r>
-        <w:rPr>
-          <w:rFonts w:ascii="Times New Roman" w:hAnsi="Times New Roman" w:cs="Times New Roman"/>
-        </w:rPr>
-        <w:t>00629.x</w:t>
+        <w:t xml:space="preserve"> doi: </w:t>
+      </w:r>
+      <w:r>
+        <w:rPr>
+          <w:rFonts w:ascii="Times New Roman" w:hAnsi="Times New Roman" w:cs="Times New Roman"/>
+        </w:rPr>
+        <w:t>10.1111/j.1467-9280.1994.tb00629.x</w:t>
       </w:r>
     </w:p>
     <w:p>
@@ -7295,21 +6831,42 @@
           <w:rFonts w:ascii="Times New Roman" w:hAnsi="Times New Roman" w:cs="Times New Roman"/>
         </w:rPr>
         <w:lastRenderedPageBreak/>
-        <w:t xml:space="preserve">Wild, F. (2015). </w:t>
-      </w:r>
-      <w:proofErr w:type="spellStart"/>
-      <w:r>
-        <w:rPr>
-          <w:rFonts w:ascii="Times New Roman" w:hAnsi="Times New Roman" w:cs="Times New Roman"/>
-        </w:rPr>
-        <w:t>lsa</w:t>
-      </w:r>
-      <w:proofErr w:type="spellEnd"/>
-      <w:r>
-        <w:rPr>
-          <w:rFonts w:ascii="Times New Roman" w:hAnsi="Times New Roman" w:cs="Times New Roman"/>
-        </w:rPr>
-        <w:t>: Latent Semantic Analysis. R package, version 0.73.1</w:t>
+        <w:t>Toro-Morn, M., &amp; Sprecher, S. (2003). A cross-cultural comparison of mate preferences among university students: The United States vs. the People's Republic of China (PRC). </w:t>
+      </w:r>
+      <w:r>
+        <w:rPr>
+          <w:rFonts w:ascii="Times New Roman" w:hAnsi="Times New Roman" w:cs="Times New Roman"/>
+          <w:i/>
+          <w:iCs/>
+        </w:rPr>
+        <w:t>Journal of Comparative Family Studies, 34</w:t>
+      </w:r>
+      <w:r>
+        <w:rPr>
+          <w:rFonts w:ascii="Times New Roman" w:hAnsi="Times New Roman" w:cs="Times New Roman"/>
+        </w:rPr>
+        <w:t>(2), 151-170.</w:t>
+      </w:r>
+      <w:bookmarkStart w:id="0" w:name="_GoBack"/>
+      <w:bookmarkEnd w:id="0"/>
+    </w:p>
+    <w:p>
+      <w:pPr>
+        <w:widowControl w:val="0"/>
+        <w:autoSpaceDE w:val="0"/>
+        <w:autoSpaceDN w:val="0"/>
+        <w:adjustRightInd w:val="0"/>
+        <w:spacing w:line="480" w:lineRule="auto"/>
+        <w:ind w:left="540" w:hanging="540"/>
+        <w:rPr>
+          <w:rFonts w:ascii="Times New Roman" w:hAnsi="Times New Roman" w:cs="Times New Roman"/>
+        </w:rPr>
+      </w:pPr>
+      <w:r>
+        <w:rPr>
+          <w:rFonts w:ascii="Times New Roman" w:hAnsi="Times New Roman" w:cs="Times New Roman"/>
+        </w:rPr>
+        <w:t>Wild, F. (2015). lsa: Latent Semantic Analysis. R package, version 0.73.1</w:t>
       </w:r>
       <w:r>
         <w:rPr>
@@ -7502,7 +7059,6 @@
                 <w:vertAlign w:val="subscript"/>
               </w:rPr>
             </w:pPr>
-            <w:proofErr w:type="spellStart"/>
             <w:r>
               <w:rPr>
                 <w:rFonts w:ascii="Times New Roman" w:hAnsi="Times New Roman" w:cs="Times New Roman"/>
@@ -7523,7 +7079,6 @@
               </w:rPr>
               <w:t>Female</w:t>
             </w:r>
-            <w:proofErr w:type="spellEnd"/>
           </w:p>
         </w:tc>
         <w:tc>
@@ -7551,7 +7106,6 @@
                 <w:szCs w:val="24"/>
               </w:rPr>
             </w:pPr>
-            <w:proofErr w:type="spellStart"/>
             <w:r>
               <w:rPr>
                 <w:rFonts w:ascii="Times New Roman" w:hAnsi="Times New Roman" w:cs="Times New Roman"/>
@@ -7572,7 +7126,6 @@
               </w:rPr>
               <w:t>Female</w:t>
             </w:r>
-            <w:proofErr w:type="spellEnd"/>
           </w:p>
         </w:tc>
         <w:tc>
@@ -7602,7 +7155,6 @@
                 <w:vertAlign w:val="subscript"/>
               </w:rPr>
             </w:pPr>
-            <w:proofErr w:type="spellStart"/>
             <w:r>
               <w:rPr>
                 <w:rFonts w:ascii="Times New Roman" w:hAnsi="Times New Roman" w:cs="Times New Roman"/>
@@ -7623,7 +7175,6 @@
               </w:rPr>
               <w:t>Male</w:t>
             </w:r>
-            <w:proofErr w:type="spellEnd"/>
           </w:p>
         </w:tc>
         <w:tc>
@@ -7652,7 +7203,6 @@
                 <w:szCs w:val="24"/>
               </w:rPr>
             </w:pPr>
-            <w:proofErr w:type="spellStart"/>
             <w:r>
               <w:rPr>
                 <w:rFonts w:ascii="Times New Roman" w:hAnsi="Times New Roman" w:cs="Times New Roman"/>
@@ -7673,7 +7223,6 @@
               </w:rPr>
               <w:t>Male</w:t>
             </w:r>
-            <w:proofErr w:type="spellEnd"/>
             <w:r>
               <w:rPr>
                 <w:rFonts w:ascii="Times New Roman" w:hAnsi="Times New Roman" w:cs="Times New Roman"/>
@@ -8924,7 +8473,6 @@
                 <w:color w:val="101010"/>
               </w:rPr>
             </w:pPr>
-            <w:proofErr w:type="spellStart"/>
             <w:r>
               <w:rPr>
                 <w:rFonts w:ascii="Times New Roman" w:hAnsi="Times New Roman" w:cs="Times New Roman"/>
@@ -8933,7 +8481,6 @@
               </w:rPr>
               <w:t>df</w:t>
             </w:r>
-            <w:proofErr w:type="spellEnd"/>
           </w:p>
         </w:tc>
         <w:tc>
@@ -11884,7 +11431,6 @@
         </w:rPr>
         <w:t xml:space="preserve"> </w:t>
       </w:r>
-      <w:proofErr w:type="spellStart"/>
       <w:r>
         <w:rPr>
           <w:rFonts w:ascii="Times New Roman" w:hAnsi="Times New Roman" w:cs="Times New Roman"/>
@@ -11893,7 +11439,6 @@
         </w:rPr>
         <w:t>df</w:t>
       </w:r>
-      <w:proofErr w:type="spellEnd"/>
       <w:r>
         <w:rPr>
           <w:rFonts w:ascii="Times New Roman" w:hAnsi="Times New Roman" w:cs="Times New Roman"/>
@@ -12072,7 +11617,7 @@
         <w:rFonts w:ascii="Times New Roman" w:hAnsi="Times New Roman" w:cs="Times New Roman"/>
         <w:noProof/>
       </w:rPr>
-      <w:t>3</w:t>
+      <w:t>6</w:t>
     </w:r>
     <w:r>
       <w:rPr>
@@ -13121,7 +12666,7 @@
 </file>
 
 <file path=customXml/itemProps1.xml><?xml version="1.0" encoding="utf-8"?>
-<ds:datastoreItem xmlns:ds="http://schemas.openxmlformats.org/officeDocument/2006/customXml" ds:itemID="{2EBA97BE-1B52-B345-AD4B-B155882C58E8}">
+<ds:datastoreItem xmlns:ds="http://schemas.openxmlformats.org/officeDocument/2006/customXml" ds:itemID="{67F174A3-1113-7B4C-A214-A1C1D58D38EB}">
   <ds:schemaRefs>
     <ds:schemaRef ds:uri="http://schemas.openxmlformats.org/officeDocument/2006/bibliography"/>
   </ds:schemaRefs>

</xml_diff>

<commit_message>
Most Recent Edits for Modern Psych
(Hopefully) final revisions for publication.
</commit_message>
<xml_diff>
--- a/Caleb Distinction/Mate Preference SUB.docx
+++ b/Caleb Distinction/Mate Preference SUB.docx
@@ -1,12 +1,11 @@
 
 <file path=word/document.xml><?xml version="1.0" encoding="utf-8"?>
-<w:document xmlns:wpc="http://schemas.microsoft.com/office/word/2010/wordprocessingCanvas" xmlns:cx="http://schemas.microsoft.com/office/drawing/2014/chartex" xmlns:cx1="http://schemas.microsoft.com/office/drawing/2015/9/8/chartex" xmlns:cx2="http://schemas.microsoft.com/office/drawing/2015/10/21/chartex" xmlns:cx3="http://schemas.microsoft.com/office/drawing/2016/5/9/chartex" xmlns:cx4="http://schemas.microsoft.com/office/drawing/2016/5/10/chartex" xmlns:cx5="http://schemas.microsoft.com/office/drawing/2016/5/11/chartex" xmlns:cx6="http://schemas.microsoft.com/office/drawing/2016/5/12/chartex" xmlns:cx7="http://schemas.microsoft.com/office/drawing/2016/5/13/chartex" xmlns:cx8="http://schemas.microsoft.com/office/drawing/2016/5/14/chartex" xmlns:mc="http://schemas.openxmlformats.org/markup-compatibility/2006" xmlns:aink="http://schemas.microsoft.com/office/drawing/2016/ink" xmlns:am3d="http://schemas.microsoft.com/office/drawing/2017/model3d" xmlns:o="urn:schemas-microsoft-com:office:office" xmlns:r="http://schemas.openxmlformats.org/officeDocument/2006/relationships" xmlns:m="http://schemas.openxmlformats.org/officeDocument/2006/math" xmlns:v="urn:schemas-microsoft-com:vml" xmlns:wp14="http://schemas.microsoft.com/office/word/2010/wordprocessingDrawing" xmlns:wp="http://schemas.openxmlformats.org/drawingml/2006/wordprocessingDrawing" xmlns:w10="urn:schemas-microsoft-com:office:word" xmlns:w="http://schemas.openxmlformats.org/wordprocessingml/2006/main" xmlns:w14="http://schemas.microsoft.com/office/word/2010/wordml" xmlns:w15="http://schemas.microsoft.com/office/word/2012/wordml" xmlns:w16cid="http://schemas.microsoft.com/office/word/2016/wordml/cid" xmlns:w16se="http://schemas.microsoft.com/office/word/2015/wordml/symex" xmlns:wpg="http://schemas.microsoft.com/office/word/2010/wordprocessingGroup" xmlns:wpi="http://schemas.microsoft.com/office/word/2010/wordprocessingInk" xmlns:wne="http://schemas.microsoft.com/office/word/2006/wordml" xmlns:wps="http://schemas.microsoft.com/office/word/2010/wordprocessingShape" mc:Ignorable="w14 w15 w16se w16cid wp14">
+<w:document xmlns:wpc="http://schemas.microsoft.com/office/word/2010/wordprocessingCanvas" xmlns:mo="http://schemas.microsoft.com/office/mac/office/2008/main" xmlns:mc="http://schemas.openxmlformats.org/markup-compatibility/2006" xmlns:mv="urn:schemas-microsoft-com:mac:vml" xmlns:o="urn:schemas-microsoft-com:office:office" xmlns:r="http://schemas.openxmlformats.org/officeDocument/2006/relationships" xmlns:m="http://schemas.openxmlformats.org/officeDocument/2006/math" xmlns:v="urn:schemas-microsoft-com:vml" xmlns:wp14="http://schemas.microsoft.com/office/word/2010/wordprocessingDrawing" xmlns:wp="http://schemas.openxmlformats.org/drawingml/2006/wordprocessingDrawing" xmlns:w10="urn:schemas-microsoft-com:office:word" xmlns:w="http://schemas.openxmlformats.org/wordprocessingml/2006/main" xmlns:w14="http://schemas.microsoft.com/office/word/2010/wordml" xmlns:w15="http://schemas.microsoft.com/office/word/2012/wordml" xmlns:wpg="http://schemas.microsoft.com/office/word/2010/wordprocessingGroup" xmlns:wpi="http://schemas.microsoft.com/office/word/2010/wordprocessingInk" xmlns:wne="http://schemas.microsoft.com/office/word/2006/wordml" xmlns:wps="http://schemas.microsoft.com/office/word/2010/wordprocessingShape" mc:Ignorable="w14 w15 wp14">
   <w:body>
     <w:p>
       <w:pPr>
         <w:spacing w:line="480" w:lineRule="auto"/>
       </w:pPr>
-      <w:bookmarkStart w:id="0" w:name="_GoBack"/>
     </w:p>
     <w:p>
       <w:pPr>
@@ -177,23 +176,7 @@
         <w:t xml:space="preserve"> </w:t>
       </w:r>
       <w:r>
-        <w:t>(</w:t>
-      </w:r>
-      <w:proofErr w:type="spellStart"/>
-      <w:r>
-        <w:t>Landauer</w:t>
-      </w:r>
-      <w:proofErr w:type="spellEnd"/>
-      <w:r>
-        <w:t xml:space="preserve"> &amp; </w:t>
-      </w:r>
-      <w:proofErr w:type="spellStart"/>
-      <w:r>
-        <w:t>Dumais</w:t>
-      </w:r>
-      <w:proofErr w:type="spellEnd"/>
-      <w:r>
-        <w:t>, 1997)</w:t>
+        <w:t>(Landauer &amp; Dumais, 1997)</w:t>
       </w:r>
       <w:r>
         <w:t xml:space="preserve">. </w:t>
@@ -232,13 +215,8 @@
         <w:t xml:space="preserve">also </w:t>
       </w:r>
       <w:r>
-        <w:t>completed the Big Five Personality Questionnaire Short Form (</w:t>
-      </w:r>
-      <w:proofErr w:type="spellStart"/>
-      <w:r>
-        <w:t>Morizet</w:t>
-      </w:r>
-      <w:proofErr w:type="spellEnd"/>
+        <w:t>completed the Big Five Personality Questionnaire Short Form (Morizet</w:t>
+      </w:r>
       <w:r>
         <w:t xml:space="preserve">, </w:t>
       </w:r>
@@ -440,15 +418,7 @@
         <w:t xml:space="preserve">As an example, Thornhill </w:t>
       </w:r>
       <w:r>
-        <w:t xml:space="preserve">and </w:t>
-      </w:r>
-      <w:proofErr w:type="spellStart"/>
-      <w:r>
-        <w:t>Gangestad</w:t>
-      </w:r>
-      <w:proofErr w:type="spellEnd"/>
-      <w:r>
-        <w:t xml:space="preserve"> (1994) showed that fluctuating asymmetry (deviations in human physiology which are not left-right</w:t>
+        <w:t>and Gangestad (1994) showed that fluctuating asymmetry (deviations in human physiology which are not left-right</w:t>
       </w:r>
       <w:r>
         <w:t xml:space="preserve"> symmetric across the body) were negatively correlated with the number of se</w:t>
@@ -912,13 +882,8 @@
       <w:r>
         <w:t xml:space="preserve"> </w:t>
       </w:r>
-      <w:proofErr w:type="spellStart"/>
-      <w:r>
-        <w:t>Haufe</w:t>
-      </w:r>
-      <w:proofErr w:type="spellEnd"/>
-      <w:r>
-        <w:t xml:space="preserve"> (2008) asserts that, while </w:t>
+      <w:r>
+        <w:t xml:space="preserve">Haufe (2008) asserts that, while </w:t>
       </w:r>
       <w:r>
         <w:t xml:space="preserve">Buss demonstrated cross-cultural </w:t>
@@ -933,15 +898,7 @@
         <w:t xml:space="preserve"> pr</w:t>
       </w:r>
       <w:r>
-        <w:t xml:space="preserve">eference, he failed to show his current results on human behavior meaningfully extrapolate to our evolutionary ancestors. In other words, while mate preferences may share certain trends across cultures, </w:t>
-      </w:r>
-      <w:proofErr w:type="spellStart"/>
-      <w:r>
-        <w:t>Haufe</w:t>
-      </w:r>
-      <w:proofErr w:type="spellEnd"/>
-      <w:r>
-        <w:t xml:space="preserve"> argues that there is no a priori argument that these preferences facilitated our evolutionary development as a species.</w:t>
+        <w:t>eference, he failed to show his current results on human behavior meaningfully extrapolate to our evolutionary ancestors. In other words, while mate preferences may share certain trends across cultures, Haufe argues that there is no a priori argument that these preferences facilitated our evolutionary development as a species.</w:t>
       </w:r>
       <w:r>
         <w:t xml:space="preserve"> However, within individual cultures, collective trends in </w:t>
@@ -957,79 +914,1008 @@
       <w:pPr>
         <w:spacing w:line="480" w:lineRule="auto"/>
         <w:ind w:firstLine="720"/>
-      </w:pPr>
-      <w:r>
-        <w:t>For an individual, desirable personality traits in a mate are often those which mirror their own</w:t>
+        <w:rPr>
+          <w:ins w:id="0" w:author="Marshall, Caleb Z" w:date="2019-10-25T09:48:00Z"/>
+        </w:rPr>
+      </w:pPr>
+      <w:r>
+        <w:t xml:space="preserve">For </w:t>
+      </w:r>
+      <w:del w:id="1" w:author="Marshall, Caleb Z" w:date="2019-10-25T09:41:00Z">
+        <w:r>
+          <w:delText xml:space="preserve">an </w:delText>
+        </w:r>
+      </w:del>
+      <w:r>
+        <w:t>individual</w:t>
+      </w:r>
+      <w:ins w:id="2" w:author="Marshall, Caleb Z" w:date="2019-10-25T09:41:00Z">
+        <w:r>
+          <w:t>s</w:t>
+        </w:r>
+      </w:ins>
+      <w:r>
+        <w:t>, desirable personality traits in a mate are often those which mirror their own</w:t>
       </w:r>
       <w:r>
         <w:t xml:space="preserve"> </w:t>
       </w:r>
       <w:r>
+        <w:t>(Botwin</w:t>
+      </w:r>
+      <w:r>
+        <w:t xml:space="preserve">, Buss, &amp; </w:t>
+      </w:r>
+      <w:r>
+        <w:t>Shackelford</w:t>
+      </w:r>
+      <w:r>
+        <w:t xml:space="preserve">, </w:t>
+      </w:r>
+      <w:r>
+        <w:t>1997)</w:t>
+      </w:r>
+      <w:r>
+        <w:t>.</w:t>
+      </w:r>
+      <w:r>
+        <w:t xml:space="preserve"> </w:t>
+      </w:r>
+      <w:r>
+        <w:t>In Botwin et al.’s</w:t>
+      </w:r>
+      <w:r>
+        <w:t xml:space="preserve"> (1997)</w:t>
+      </w:r>
+      <w:r>
+        <w:t xml:space="preserve"> study, personality traits were measured using</w:t>
+      </w:r>
+      <w:r>
+        <w:t xml:space="preserve"> McCrae </w:t>
+      </w:r>
+      <w:r>
+        <w:t>and</w:t>
+      </w:r>
+      <w:r>
+        <w:t xml:space="preserve"> John’s (1992) Five Factor Model (also known as the Big Five personality traits or OCEAN</w:t>
+      </w:r>
+      <w:r>
+        <w:t>). The Five Factor Model represents personality in five dimensions: openness, conscientiousness, extraversion, agreeableness, and neuroticism (now called emotional stability).</w:t>
+      </w:r>
+      <w:r>
+        <w:t xml:space="preserve"> McCrae and John give descriptors for each of these </w:t>
+      </w:r>
+      <w:r>
+        <w:t>factors or personality types. Persons who are high in openness are artistic, imaginative, curious, insightful, original, and have wide interests. Highly conscientious persons are efficient, organized, planful, reliable, responsible and thorough</w:t>
+      </w:r>
+      <w:r>
+        <w:t>.</w:t>
+      </w:r>
+      <w:r>
+        <w:t xml:space="preserve"> People with high extraversion are active, assertive, energetic, enthusiastic outgoing and talkative. Persons who are more agreeable are appreciative, forgiving, generous, kind, sympathetic and trusting. People who are more neurotic are anxious, self-pitying, tense, touchy, unstable, and worrying.</w:t>
+      </w:r>
+    </w:p>
+    <w:p>
+      <w:pPr>
+        <w:spacing w:line="480" w:lineRule="auto"/>
+        <w:ind w:firstLine="720"/>
+      </w:pPr>
+      <w:ins w:id="3" w:author="Marshall, Caleb Z" w:date="2019-10-25T09:54:00Z">
+        <w:r>
+          <w:lastRenderedPageBreak/>
+          <w:t>The</w:t>
+        </w:r>
+      </w:ins>
+      <w:ins w:id="4" w:author="Marshall, Caleb Z" w:date="2019-10-25T09:49:00Z">
+        <w:r>
+          <w:t xml:space="preserve"> </w:t>
+        </w:r>
+      </w:ins>
+      <w:ins w:id="5" w:author="Marshall, Caleb Z" w:date="2019-10-25T09:48:00Z">
+        <w:r>
+          <w:t xml:space="preserve">Five Factor Model </w:t>
+        </w:r>
+      </w:ins>
+      <w:ins w:id="6" w:author="Marshall, Caleb Z" w:date="2019-10-25T09:51:00Z">
+        <w:r>
+          <w:t>mo</w:t>
+        </w:r>
+        <w:r>
+          <w:t xml:space="preserve">del is designed to answer how </w:t>
+        </w:r>
+      </w:ins>
+      <w:ins w:id="7" w:author="Marshall, Caleb Z" w:date="2019-10-25T09:50:00Z">
+        <w:r>
+          <w:t xml:space="preserve">attitudes, emotions, social relationships, </w:t>
+        </w:r>
+      </w:ins>
+      <w:ins w:id="8" w:author="Marshall, Caleb Z" w:date="2019-10-25T09:51:00Z">
+        <w:r>
+          <w:t xml:space="preserve">motivation, and responses to experience vary between individuals (McCrae &amp; John, 1992). </w:t>
+        </w:r>
+      </w:ins>
+      <w:ins w:id="9" w:author="Marshall, Caleb Z" w:date="2019-10-25T09:53:00Z">
+        <w:r>
+          <w:t xml:space="preserve">Viewed as a quantitative measure for individual difference in </w:t>
+        </w:r>
+      </w:ins>
+      <w:ins w:id="10" w:author="Marshall, Caleb Z" w:date="2019-10-25T09:54:00Z">
+        <w:r>
+          <w:t>personality</w:t>
+        </w:r>
+      </w:ins>
+      <w:ins w:id="11" w:author="Marshall, Caleb Z" w:date="2019-10-25T09:53:00Z">
+        <w:r>
+          <w:t>,</w:t>
+        </w:r>
+      </w:ins>
+      <w:ins w:id="12" w:author="Marshall, Caleb Z" w:date="2019-10-25T09:54:00Z">
+        <w:r>
+          <w:t xml:space="preserve"> </w:t>
+        </w:r>
+      </w:ins>
+      <w:ins w:id="13" w:author="Marshall, Caleb Z" w:date="2019-10-25T09:51:00Z">
+        <w:r>
+          <w:t>Five Factor Analysis</w:t>
+        </w:r>
+      </w:ins>
+      <w:ins w:id="14" w:author="Marshall, Caleb Z" w:date="2019-10-25T09:54:00Z">
+        <w:r>
+          <w:t xml:space="preserve"> tries to establish a global, if somewhat superficial, understanding of how an individual</w:t>
+        </w:r>
+      </w:ins>
+      <w:ins w:id="15" w:author="Marshall, Caleb Z" w:date="2019-10-25T09:56:00Z">
+        <w:r>
+          <w:t>’s personality is unique, when compared to the larger population. McCrae and John agree that the Five Factor Model is not the most delicate or complete measure of an individual</w:t>
+        </w:r>
+      </w:ins>
+      <w:ins w:id="16" w:author="Marshall, Caleb Z" w:date="2019-10-25T09:57:00Z">
+        <w:r>
+          <w:t xml:space="preserve">’s personality. However, </w:t>
+        </w:r>
+      </w:ins>
+      <w:ins w:id="17" w:author="Marshall, Caleb Z" w:date="2019-10-25T09:58:00Z">
+        <w:r>
+          <w:t>for personality research, which relies on measuring differences in personality in a large sample, Five Factor Analysis provides an understandable method of explaining these differences. Also,</w:t>
+        </w:r>
+      </w:ins>
+      <w:ins w:id="18" w:author="Marshall, Caleb Z" w:date="2019-10-25T10:00:00Z">
+        <w:r>
+          <w:t xml:space="preserve"> these differences are quantifiable through scales </w:t>
+        </w:r>
+      </w:ins>
+      <w:ins w:id="19" w:author="Marshall, Caleb Z" w:date="2019-10-25T10:01:00Z">
+        <w:r>
+          <w:t>and</w:t>
+        </w:r>
+      </w:ins>
+      <w:ins w:id="20" w:author="Marshall, Caleb Z" w:date="2019-10-25T10:00:00Z">
+        <w:r>
+          <w:t xml:space="preserve"> a lexical database of terms associated to each factor. Even more, these scales have been tested across multiple demographics (age, gender, nationality, etc.)</w:t>
+        </w:r>
+      </w:ins>
+      <w:ins w:id="21" w:author="Marshall, Caleb Z" w:date="2019-10-25T10:01:00Z">
+        <w:r>
+          <w:t>, and indeed were originally developed by examining personality research in the 1960’s and 1970</w:t>
+        </w:r>
+      </w:ins>
+      <w:ins w:id="22" w:author="Marshall, Caleb Z" w:date="2019-10-25T10:02:00Z">
+        <w:r>
+          <w:t xml:space="preserve">’s across these same demographics. We suggest the interested reader read McCrae and John’s (1992) survey article of Five Factor Analysis, which is heavily cited in this and the </w:t>
+        </w:r>
+      </w:ins>
+      <w:ins w:id="23" w:author="Marshall, Caleb Z" w:date="2019-10-25T10:03:00Z">
+        <w:r>
+          <w:t>preceding</w:t>
+        </w:r>
+      </w:ins>
+      <w:ins w:id="24" w:author="Marshall, Caleb Z" w:date="2019-10-25T10:02:00Z">
+        <w:r>
+          <w:t xml:space="preserve"> paragraph</w:t>
+        </w:r>
+      </w:ins>
+      <w:ins w:id="25" w:author="Marshall, Caleb Z" w:date="2019-10-25T10:03:00Z">
+        <w:r>
+          <w:t>s</w:t>
+        </w:r>
+      </w:ins>
+      <w:ins w:id="26" w:author="Marshall, Caleb Z" w:date="2019-10-25T10:02:00Z">
+        <w:r>
+          <w:t>.</w:t>
+        </w:r>
+      </w:ins>
+      <w:del w:id="27" w:author="Marshall, Caleb Z" w:date="2019-10-25T09:48:00Z">
+        <w:r>
+          <w:delText xml:space="preserve"> </w:delText>
+        </w:r>
+      </w:del>
+    </w:p>
+    <w:p>
+      <w:pPr>
+        <w:spacing w:line="480" w:lineRule="auto"/>
+        <w:ind w:firstLine="720"/>
+      </w:pPr>
+      <w:r>
+        <w:t xml:space="preserve">Botwin et al. (1997) found that, in </w:t>
+      </w:r>
+      <w:r>
+        <w:t>relationships which had lasted longer than a year, personality</w:t>
+      </w:r>
+      <w:r>
+        <w:t xml:space="preserve"> differences across the Five Factors were predictive of relational unhappiness.</w:t>
+      </w:r>
+      <w:r>
+        <w:t xml:space="preserve"> Long-term partners were likely to exhibit similar personality traits, showing a distinct connection between personality preferences in potential mates and successful long-term romantic relationships. Even more, among all participants, Botwin et al. (1997) found that certain personality traits were unappealing in a potential mate. </w:t>
+      </w:r>
+      <w:r>
+        <w:t>Specifically, they</w:t>
+      </w:r>
+      <w:r>
+        <w:t xml:space="preserve"> found that low agreeableness, low emotional stability, and non-equal openness to experience was universally undesirable for both men and women.</w:t>
+      </w:r>
+    </w:p>
+    <w:p>
+      <w:pPr>
+        <w:spacing w:line="480" w:lineRule="auto"/>
+        <w:ind w:firstLine="720"/>
+      </w:pPr>
+      <w:r>
+        <w:lastRenderedPageBreak/>
+        <w:t>Botwi</w:t>
+      </w:r>
+      <w:r>
+        <w:t>n</w:t>
+      </w:r>
+      <w:r>
+        <w:t xml:space="preserve"> et al.</w:t>
+      </w:r>
+      <w:r>
+        <w:t xml:space="preserve">’s </w:t>
+      </w:r>
+      <w:r>
         <w:t>(</w:t>
       </w:r>
-      <w:proofErr w:type="spellStart"/>
-      <w:r>
-        <w:t>Botwin</w:t>
-      </w:r>
-      <w:proofErr w:type="spellEnd"/>
-      <w:r>
-        <w:t xml:space="preserve">, Buss, &amp; </w:t>
-      </w:r>
-      <w:r>
-        <w:t>Shackelford</w:t>
+      <w:r>
+        <w:t>1997</w:t>
+      </w:r>
+      <w:r>
+        <w:t xml:space="preserve">) </w:t>
+      </w:r>
+      <w:r>
+        <w:t>r</w:t>
+      </w:r>
+      <w:r>
+        <w:t xml:space="preserve">esults suggest that </w:t>
+      </w:r>
+      <w:r>
+        <w:t>personality</w:t>
+      </w:r>
+      <w:r>
+        <w:t xml:space="preserve">, as measured in the Five Factor model, </w:t>
+      </w:r>
+      <w:r>
+        <w:t xml:space="preserve">has a strong influence on mate preference and the long-term outcomes of concrete mate choices </w:t>
+      </w:r>
+      <w:r>
+        <w:t xml:space="preserve">Yet, personality is </w:t>
+      </w:r>
+      <w:r>
+        <w:t xml:space="preserve">a factor </w:t>
+      </w:r>
+      <w:r>
+        <w:t xml:space="preserve">in </w:t>
+      </w:r>
+      <w:r>
+        <w:t>which Castro</w:t>
+      </w:r>
+      <w:r>
+        <w:t xml:space="preserve"> et al.</w:t>
+      </w:r>
+      <w:r>
+        <w:t xml:space="preserve"> (</w:t>
+      </w:r>
+      <w:r>
+        <w:t>2012</w:t>
+      </w:r>
+      <w:r>
+        <w:t>)</w:t>
+      </w:r>
+      <w:r>
+        <w:t xml:space="preserve"> </w:t>
+      </w:r>
+      <w:r>
+        <w:t>suggest</w:t>
+      </w:r>
+      <w:r>
+        <w:t xml:space="preserve"> </w:t>
+      </w:r>
+      <w:r>
+        <w:t>plays a lesser role in</w:t>
+      </w:r>
+      <w:r>
+        <w:t xml:space="preserve"> </w:t>
+      </w:r>
+      <w:r>
+        <w:t>mate</w:t>
+      </w:r>
+      <w:r>
+        <w:t xml:space="preserve"> preference</w:t>
+      </w:r>
+      <w:r>
+        <w:t>, espe</w:t>
+      </w:r>
+      <w:r>
+        <w:t>cially among male</w:t>
+      </w:r>
+      <w:r>
+        <w:t>s</w:t>
+      </w:r>
+      <w:r>
+        <w:t xml:space="preserve">. </w:t>
+      </w:r>
+      <w:r>
+        <w:t>Th</w:t>
+      </w:r>
+      <w:r>
+        <w:t xml:space="preserve">ese </w:t>
+      </w:r>
+      <w:r>
+        <w:t>studies</w:t>
+      </w:r>
+      <w:r>
+        <w:t xml:space="preserve"> </w:t>
+      </w:r>
+      <w:r>
+        <w:t>tell us several things. First, that there is some general effect of personality</w:t>
+      </w:r>
+      <w:r>
+        <w:t xml:space="preserve"> on mate preference.</w:t>
+      </w:r>
+      <w:r>
+        <w:t xml:space="preserve"> Second, beyond this general effect, there are certain dimensions of personality, such as agreeableness or openness, which seem to be stronger predictors (and possibly more desirable) for mate preference. </w:t>
+      </w:r>
+      <w:r>
+        <w:t xml:space="preserve">Finally, although an effect has been observed, there is no exact consensus on the size or specific nature of this effect across multiple studies with differing hypotheses and research design. </w:t>
+      </w:r>
+      <w:r>
+        <w:t>This</w:t>
+      </w:r>
+      <w:r>
+        <w:t xml:space="preserve"> discrepancy</w:t>
+      </w:r>
+      <w:r>
+        <w:t xml:space="preserve"> justifies confirmatory research with novel methodology focusing on the Big Five and mate preference to determine the size and reliability of personality’s effect in the larger population’s mating preferences.</w:t>
+      </w:r>
+    </w:p>
+    <w:p>
+      <w:pPr>
+        <w:spacing w:line="480" w:lineRule="auto"/>
+        <w:ind w:firstLine="720"/>
+      </w:pPr>
+      <w:r>
+        <w:t>If we assume that the findings of Botwin et al. (1997) and Buss (1989) are representative of the larger population</w:t>
+      </w:r>
+      <w:r>
+        <w:t>, we should expect similar results in other studies, including thos</w:t>
+      </w:r>
+      <w:r>
+        <w:t>e which use non-survey based measurements</w:t>
+      </w:r>
+      <w:r>
+        <w:t>, such as textual analysis of participants’ writing</w:t>
+      </w:r>
+      <w:r>
+        <w:t>. This kind of convergent v</w:t>
+      </w:r>
+      <w:r>
+        <w:t xml:space="preserve">alidity is essential for multiple reasons. The most obvious is that it establishes the </w:t>
+      </w:r>
+      <w:r>
+        <w:t>presence of a meaningful effect of personality in the population’s mate preferences. Further, it enriches our understanding of the exact function of personality as an influencer of mate preference. Also, from a standpoint of meta-analysis, multiple methodologies give a clearer picture of the population effect size,</w:t>
+      </w:r>
+      <w:r>
+        <w:t xml:space="preserve"> which are prone to misinterpretation or uncertainty in individual studies (Stukas &amp; Cumming, 2014)</w:t>
+      </w:r>
+      <w:r>
+        <w:t xml:space="preserve">. </w:t>
+      </w:r>
+      <w:r>
+        <w:t>Finally, because participants are free to respond to written prompts, textual analysis represents a truly continuous measurement of an effect, strengthening the generalizability results obtained from survey research.</w:t>
+      </w:r>
+    </w:p>
+    <w:p>
+      <w:pPr>
+        <w:spacing w:line="480" w:lineRule="auto"/>
+        <w:ind w:firstLine="720"/>
+        <w:rPr>
+          <w:ins w:id="28" w:author="Marshall, Caleb Z" w:date="2019-10-25T10:03:00Z"/>
+        </w:rPr>
+      </w:pPr>
+      <w:r>
+        <w:lastRenderedPageBreak/>
+        <w:t xml:space="preserve">This study </w:t>
+      </w:r>
+      <w:r>
+        <w:t xml:space="preserve">examined the effect of personality differences in each of the Five Factors </w:t>
+      </w:r>
+      <w:r>
+        <w:t>on mate preference among males and females.</w:t>
+      </w:r>
+      <w:r>
+        <w:t xml:space="preserve"> </w:t>
+      </w:r>
+      <w:r>
+        <w:t xml:space="preserve">However, unlike previously mentioned research, we measured </w:t>
+      </w:r>
+      <w:r>
+        <w:t xml:space="preserve">participants’ </w:t>
+      </w:r>
+      <w:r>
+        <w:t>mate</w:t>
+      </w:r>
+      <w:r>
+        <w:t xml:space="preserve"> preference</w:t>
+      </w:r>
+      <w:r>
+        <w:t xml:space="preserve"> through written responses to a prompt</w:t>
+      </w:r>
+      <w:r>
+        <w:t xml:space="preserve">. </w:t>
+      </w:r>
+      <w:r>
+        <w:t>We hypothesized that, like previous non-linguistic research, similarity in participants’ personality scores would predict</w:t>
+      </w:r>
+      <w:r>
+        <w:t xml:space="preserve"> similar</w:t>
+      </w:r>
+      <w:r>
+        <w:t xml:space="preserve"> </w:t>
+      </w:r>
+      <w:r>
+        <w:t>mate preference</w:t>
+      </w:r>
+      <w:r>
+        <w:t>s</w:t>
+      </w:r>
+      <w:r>
+        <w:t xml:space="preserve"> </w:t>
+      </w:r>
+      <w:r>
+        <w:t xml:space="preserve">as recorded through responses to </w:t>
+      </w:r>
+      <w:r>
+        <w:t>a written prompt</w:t>
+      </w:r>
+      <w:r>
+        <w:t>. T</w:t>
+      </w:r>
+      <w:r>
+        <w:t>o</w:t>
+      </w:r>
+      <w:r>
+        <w:t xml:space="preserve"> test this hypothesis, we needed to define what simil</w:t>
+      </w:r>
+      <w:r>
+        <w:t xml:space="preserve">arity in mate preference meant in the context of our written prompt, and provide a method for quantitatively measuring said </w:t>
+      </w:r>
+      <w:r>
+        <w:t>similarity.</w:t>
+      </w:r>
+    </w:p>
+    <w:p>
+      <w:pPr>
+        <w:spacing w:line="480" w:lineRule="auto"/>
+        <w:rPr>
+          <w:b/>
+          <w:rPrChange w:id="29" w:author="Marshall, Caleb Z" w:date="2019-10-25T10:04:00Z">
+            <w:rPr/>
+          </w:rPrChange>
+        </w:rPr>
+        <w:pPrChange w:id="30" w:author="Marshall, Caleb Z" w:date="2019-10-25T10:03:00Z">
+          <w:pPr>
+            <w:spacing w:line="480" w:lineRule="auto"/>
+            <w:ind w:firstLine="720"/>
+          </w:pPr>
+        </w:pPrChange>
+      </w:pPr>
+      <w:ins w:id="31" w:author="Marshall, Caleb Z" w:date="2019-10-25T10:04:00Z">
+        <w:r>
+          <w:rPr>
+            <w:b/>
+          </w:rPr>
+          <w:t>Latent Semantic Analysis</w:t>
+        </w:r>
+      </w:ins>
+    </w:p>
+    <w:p>
+      <w:pPr>
+        <w:spacing w:line="480" w:lineRule="auto"/>
+        <w:ind w:firstLine="720"/>
+        <w:rPr>
+          <w:ins w:id="32" w:author="Marshall, Caleb Z" w:date="2019-10-25T10:07:00Z"/>
+        </w:rPr>
+      </w:pPr>
+      <w:r>
+        <w:t xml:space="preserve"> </w:t>
+      </w:r>
+      <w:r>
+        <w:t>To this end, we</w:t>
+      </w:r>
+      <w:r>
+        <w:t xml:space="preserve"> utilized</w:t>
+      </w:r>
+      <w:r>
+        <w:t xml:space="preserve"> Latent Semantic Analysis (LSA)</w:t>
+      </w:r>
+      <w:r>
+        <w:t>, an algebraic technique which converts word frequency and co-occurrence into thematic cosines</w:t>
+      </w:r>
+      <w:r>
+        <w:t>.</w:t>
+      </w:r>
+      <w:r>
+        <w:t xml:space="preserve"> </w:t>
+      </w:r>
+      <w:r>
+        <w:t>(Landauer</w:t>
+      </w:r>
+      <w:r>
+        <w:t>, Folt</w:t>
+      </w:r>
+      <w:r>
+        <w:t>z</w:t>
+      </w:r>
+      <w:r>
+        <w:t>, &amp; Laham,</w:t>
+      </w:r>
+      <w:r>
+        <w:t xml:space="preserve"> </w:t>
+      </w:r>
+      <w:r>
+        <w:t>1998)</w:t>
+      </w:r>
+      <w:r>
+        <w:t>.</w:t>
+      </w:r>
+      <w:r>
+        <w:t xml:space="preserve"> </w:t>
+      </w:r>
+      <w:r>
+        <w:t xml:space="preserve">Currently, there are several </w:t>
+      </w:r>
+      <w:r>
+        <w:t>common methods for textual analysis in quantitative psychological research, such as LSA and Linguistic Inquiry and Word Count (LIWC</w:t>
+      </w:r>
+      <w:r>
+        <w:t>; Pennebaker, Boyd, Jordan, &amp; Blackburn, 2015</w:t>
+      </w:r>
+      <w:r>
+        <w:t xml:space="preserve">). LIWC is a text analysis program which counts the occurrence of words with implicit psychological meanings and has been utilized to detect meaning in varied areas of empirical psychological research (Tausczik &amp; Pennebaker, 2010). However, LSA is fundamentally different from LIWC in its input, mathematical structure, and quantitative output. </w:t>
+      </w:r>
+    </w:p>
+    <w:p>
+      <w:pPr>
+        <w:spacing w:line="480" w:lineRule="auto"/>
+        <w:ind w:firstLine="720"/>
+        <w:rPr>
+          <w:ins w:id="33" w:author="Marshall, Caleb Z" w:date="2019-10-25T10:08:00Z"/>
+        </w:rPr>
+      </w:pPr>
+      <w:r>
+        <w:t>LSA measures all individual word occurrences across an input corpus</w:t>
+      </w:r>
+      <w:r>
+        <w:t xml:space="preserve"> without categorizing words into distinct categories. Moreover, this input corpus</w:t>
+      </w:r>
+      <w:r>
+        <w:t xml:space="preserve"> may be composed of arbitrarily-many dist</w:t>
+      </w:r>
+      <w:r>
+        <w:t xml:space="preserve">inct documents, ranging from a handful to hundreds-of-thousands of individual texts. </w:t>
+      </w:r>
+      <w:del w:id="34" w:author="Marshall, Caleb Z" w:date="2019-10-25T10:08:00Z">
+        <w:r>
+          <w:delText>This</w:delText>
+        </w:r>
+      </w:del>
+      <w:del w:id="35" w:author="Marshall, Caleb Z" w:date="2019-10-25T10:07:00Z">
+        <w:r>
+          <w:delText xml:space="preserve"> parameterization</w:delText>
+        </w:r>
+      </w:del>
+      <w:del w:id="36" w:author="Marshall, Caleb Z" w:date="2019-10-25T10:08:00Z">
+        <w:r>
+          <w:delText xml:space="preserve"> allows the research</w:delText>
+        </w:r>
+        <w:r>
+          <w:delText>er to</w:delText>
+        </w:r>
+      </w:del>
+      <w:ins w:id="37" w:author="Marshall, Caleb Z" w:date="2019-10-25T10:08:00Z">
+        <w:r>
+          <w:t>Researchers then</w:t>
+        </w:r>
+      </w:ins>
+      <w:r>
+        <w:t xml:space="preserve"> create a sample space from the input documents,</w:t>
+      </w:r>
+      <w:r>
+        <w:t xml:space="preserve"> whose unique linguistic qualities </w:t>
+      </w:r>
+      <w:r>
+        <w:t>are determined by individual word co-occurrence.</w:t>
+      </w:r>
+      <w:r>
+        <w:t xml:space="preserve"> </w:t>
+      </w:r>
+      <w:ins w:id="38" w:author="Marshall, Caleb Z" w:date="2019-10-25T10:08:00Z">
+        <w:r>
+          <w:t>Based on this word co-occurrence, each</w:t>
+        </w:r>
+      </w:ins>
+      <w:del w:id="39" w:author="Marshall, Caleb Z" w:date="2019-10-25T10:08:00Z">
+        <w:r>
+          <w:delText>Each</w:delText>
+        </w:r>
+      </w:del>
+      <w:r>
+        <w:t xml:space="preserve"> </w:t>
+      </w:r>
+      <w:r>
+        <w:t xml:space="preserve">document </w:t>
+      </w:r>
+      <w:r>
+        <w:t xml:space="preserve">is then assigned a position in the sample space. This sample space </w:t>
+      </w:r>
+      <w:r>
+        <w:lastRenderedPageBreak/>
+        <w:t xml:space="preserve">allows us to calculate a </w:t>
+      </w:r>
+      <w:r>
+        <w:t>similarity score</w:t>
+      </w:r>
+      <w:r>
+        <w:t xml:space="preserve">, called a thematic cosine, </w:t>
+      </w:r>
+      <w:r>
+        <w:t xml:space="preserve">between each document. </w:t>
+      </w:r>
+      <w:r>
+        <w:t>Like</w:t>
+      </w:r>
+      <w:r>
+        <w:t xml:space="preserve"> a correlation, higher scores represent more similarity, and lower scores represent less similarity, as determined by posi</w:t>
+      </w:r>
+      <w:r>
+        <w:t>tion in the larger sample space (Landauer &amp; Dumais, 1997).</w:t>
+      </w:r>
+    </w:p>
+    <w:p>
+      <w:pPr>
+        <w:spacing w:line="480" w:lineRule="auto"/>
+        <w:ind w:firstLine="720"/>
+        <w:rPr>
+          <w:ins w:id="40" w:author="Marshall, Caleb Z" w:date="2019-10-25T10:27:00Z"/>
+        </w:rPr>
+      </w:pPr>
+      <w:ins w:id="41" w:author="Marshall, Caleb Z" w:date="2019-10-25T10:08:00Z">
+        <w:r>
+          <w:t>Intuitively, we can think of LSA</w:t>
+        </w:r>
+      </w:ins>
+      <w:ins w:id="42" w:author="Marshall, Caleb Z" w:date="2019-10-25T10:09:00Z">
+        <w:r>
+          <w:t xml:space="preserve"> as a social media network for documents. Think about a group of close friends on Facebook: many of their experiences, language, and references will be </w:t>
+        </w:r>
+      </w:ins>
+      <w:ins w:id="43" w:author="Marshall, Caleb Z" w:date="2019-10-25T10:10:00Z">
+        <w:r>
+          <w:t>similar</w:t>
+        </w:r>
+      </w:ins>
+      <w:ins w:id="44" w:author="Marshall, Caleb Z" w:date="2019-10-25T10:09:00Z">
+        <w:r>
+          <w:t>. If we then view this group of friends as a smaller portion of a larger social network</w:t>
+        </w:r>
+      </w:ins>
+      <w:ins w:id="45" w:author="Marshall, Caleb Z" w:date="2019-10-25T10:11:00Z">
+        <w:r>
+          <w:t xml:space="preserve">, we should be able to notice (at least qualitatively) a higher level of similarity between profiles and posts of our original group of friends when compared to the larger sample. In making these connections, we have established a sort of </w:t>
+        </w:r>
+      </w:ins>
+      <w:ins w:id="46" w:author="Marshall, Caleb Z" w:date="2019-10-25T10:13:00Z">
+        <w:r>
+          <w:t xml:space="preserve">relationship between the members of our social network, </w:t>
+        </w:r>
+      </w:ins>
+      <w:ins w:id="47" w:author="Marshall, Caleb Z" w:date="2019-10-25T10:14:00Z">
+        <w:r>
+          <w:t>which</w:t>
+        </w:r>
+      </w:ins>
+      <w:ins w:id="48" w:author="Marshall, Caleb Z" w:date="2019-10-25T10:13:00Z">
+        <w:r>
+          <w:t xml:space="preserve"> </w:t>
+        </w:r>
+      </w:ins>
+      <w:ins w:id="49" w:author="Marshall, Caleb Z" w:date="2019-10-25T10:14:00Z">
+        <w:r>
+          <w:t>is exactly the sort of structure Latent Semantic Analysis places on a collection of writing samples.</w:t>
+        </w:r>
+      </w:ins>
+      <w:ins w:id="50" w:author="Marshall, Caleb Z" w:date="2019-10-25T10:27:00Z">
+        <w:r>
+          <w:t xml:space="preserve"> </w:t>
+        </w:r>
+      </w:ins>
+      <w:ins w:id="51" w:author="Marshall, Caleb Z" w:date="2019-10-25T10:14:00Z">
+        <w:r>
+          <w:t>Of course, no analogy is perfect, and there is a fair degree of linear algebra invo</w:t>
+        </w:r>
+        <w:r>
+          <w:t>lved in the actual construction of this network</w:t>
+        </w:r>
+        <w:r>
+          <w:t>.</w:t>
+        </w:r>
+      </w:ins>
+      <w:ins w:id="52" w:author="Marshall, Caleb Z" w:date="2019-10-25T10:15:00Z">
+        <w:r>
+          <w:t xml:space="preserve"> Yet, </w:t>
+        </w:r>
+      </w:ins>
+      <w:ins w:id="53" w:author="Marshall, Caleb Z" w:date="2019-10-25T10:16:00Z">
+        <w:r>
+          <w:t xml:space="preserve">underneath the </w:t>
+        </w:r>
+      </w:ins>
+      <w:ins w:id="54" w:author="Marshall, Caleb Z" w:date="2019-10-25T10:15:00Z">
+        <w:r>
+          <w:t>mathematical fanfare, the motivation for Latent Semantic Analysis is simply to quantify the relationship between a set of w</w:t>
+        </w:r>
+        <w:r>
+          <w:t xml:space="preserve">riting samples. </w:t>
+        </w:r>
+      </w:ins>
+    </w:p>
+    <w:p>
+      <w:pPr>
+        <w:spacing w:line="480" w:lineRule="auto"/>
+        <w:ind w:firstLine="720"/>
+      </w:pPr>
+      <w:ins w:id="55" w:author="Marshall, Caleb Z" w:date="2019-10-25T15:41:00Z">
+        <w:r>
+          <w:t>To construct this measurement</w:t>
+        </w:r>
+      </w:ins>
+      <w:ins w:id="56" w:author="Marshall, Caleb Z" w:date="2019-10-25T10:15:00Z">
+        <w:r>
+          <w:t>,</w:t>
+        </w:r>
+      </w:ins>
+      <w:ins w:id="57" w:author="Marshall, Caleb Z" w:date="2019-10-25T15:42:00Z">
+        <w:r>
+          <w:t xml:space="preserve"> LSA</w:t>
+        </w:r>
+      </w:ins>
+      <w:ins w:id="58" w:author="Marshall, Caleb Z" w:date="2019-10-25T10:15:00Z">
+        <w:r>
+          <w:t xml:space="preserve"> </w:t>
+        </w:r>
+      </w:ins>
+      <w:ins w:id="59" w:author="Marshall, Caleb Z" w:date="2019-10-25T15:42:00Z">
+        <w:r>
+          <w:t xml:space="preserve">first established a base </w:t>
+        </w:r>
+      </w:ins>
+      <w:ins w:id="60" w:author="Marshall, Caleb Z" w:date="2019-10-25T10:15:00Z">
+        <w:r>
+          <w:t>m</w:t>
+        </w:r>
+      </w:ins>
+      <w:ins w:id="61" w:author="Marshall, Caleb Z" w:date="2019-10-25T10:21:00Z">
+        <w:r>
+          <w:t xml:space="preserve">easure </w:t>
+        </w:r>
+      </w:ins>
+      <w:ins w:id="62" w:author="Marshall, Caleb Z" w:date="2019-10-25T10:15:00Z">
+        <w:r>
+          <w:t>of similarity between</w:t>
+        </w:r>
+        <w:r>
+          <w:t xml:space="preserve"> documents, which can then be extrapolated to the entire sample. In Latent Semantic Analysis</w:t>
+        </w:r>
+      </w:ins>
+      <w:ins w:id="63" w:author="Marshall, Caleb Z" w:date="2019-10-25T10:21:00Z">
+        <w:r>
+          <w:t>, is</w:t>
+        </w:r>
+        <w:r>
+          <w:t xml:space="preserve"> word co-occurrence. Word </w:t>
+        </w:r>
+      </w:ins>
+      <w:ins w:id="64" w:author="Marshall, Caleb Z" w:date="2019-10-25T10:22:00Z">
+        <w:r>
+          <w:t xml:space="preserve">occurrence is </w:t>
+        </w:r>
+      </w:ins>
+      <w:ins w:id="65" w:author="Marshall, Caleb Z" w:date="2019-10-25T10:21:00Z">
+        <w:r>
+          <w:t>how often two writing samp</w:t>
+        </w:r>
+        <w:r>
+          <w:t>les share the same word choices.</w:t>
+        </w:r>
+        <w:r>
+          <w:t xml:space="preserve"> </w:t>
+        </w:r>
+      </w:ins>
+      <w:ins w:id="66" w:author="Marshall, Caleb Z" w:date="2019-10-25T10:23:00Z">
+        <w:r>
+          <w:t xml:space="preserve">This measurement is </w:t>
+        </w:r>
+        <w:r>
+          <w:t>encoded into a matrix structure. Each</w:t>
+        </w:r>
+      </w:ins>
+      <w:ins w:id="67" w:author="Marshall, Caleb Z" w:date="2019-10-25T10:24:00Z">
+        <w:r>
+          <w:t xml:space="preserve"> vocabulary word is represented by a row, and each document is </w:t>
+        </w:r>
+        <w:r>
+          <w:t xml:space="preserve">represented by columns. </w:t>
+        </w:r>
+      </w:ins>
+      <w:ins w:id="68" w:author="Marshall, Caleb Z" w:date="2019-10-25T10:28:00Z">
+        <w:r>
+          <w:t xml:space="preserve">Within each cell, the number of </w:t>
+        </w:r>
+      </w:ins>
+      <w:ins w:id="69" w:author="Marshall, Caleb Z" w:date="2019-10-25T10:29:00Z">
+        <w:r>
+          <w:t>occurrences</w:t>
+        </w:r>
+      </w:ins>
+      <w:ins w:id="70" w:author="Marshall, Caleb Z" w:date="2019-10-25T10:28:00Z">
+        <w:r>
+          <w:t xml:space="preserve"> of a given word </w:t>
+        </w:r>
+      </w:ins>
+      <w:ins w:id="71" w:author="Marshall, Caleb Z" w:date="2019-10-25T10:29:00Z">
+        <w:r>
+          <w:t xml:space="preserve">in a specific document is recorded. For example, if the fourth row represents the word “alpine” and document three used the word </w:t>
+        </w:r>
+      </w:ins>
+      <w:ins w:id="72" w:author="Marshall, Caleb Z" w:date="2019-10-25T10:30:00Z">
+        <w:r>
+          <w:t xml:space="preserve">“alpine” seven times, we would expect the third column of the fourth row of our matrix to have a seven as its entry. </w:t>
+        </w:r>
+      </w:ins>
+      <w:ins w:id="73" w:author="Marshall, Caleb Z" w:date="2019-10-25T10:24:00Z">
+        <w:r>
+          <w:t xml:space="preserve">Essentially, barring some linear algebra, these row and column vectors </w:t>
+        </w:r>
+      </w:ins>
+      <w:ins w:id="74" w:author="Marshall, Caleb Z" w:date="2019-10-25T15:45:00Z">
+        <w:r>
+          <w:t xml:space="preserve">are then compared to </w:t>
+        </w:r>
+        <w:r>
+          <w:lastRenderedPageBreak/>
+          <w:t xml:space="preserve">construct a </w:t>
+        </w:r>
+      </w:ins>
+      <w:ins w:id="75" w:author="Marshall, Caleb Z" w:date="2019-10-25T10:26:00Z">
+        <w:r>
+          <w:t>thematic cosine. This thematic cosine is then our</w:t>
+        </w:r>
+        <w:r>
+          <w:t xml:space="preserve"> measurement of si</w:t>
+        </w:r>
+        <w:r>
+          <w:t xml:space="preserve">milarity between two documents. Because each document has a column and each word has a row, we see </w:t>
+        </w:r>
+      </w:ins>
+      <w:bookmarkStart w:id="76" w:name="_GoBack"/>
+      <w:bookmarkEnd w:id="76"/>
+      <w:ins w:id="77" w:author="Marshall, Caleb Z" w:date="2019-10-25T10:31:00Z">
+        <w:r>
+          <w:t>that each</w:t>
+        </w:r>
+      </w:ins>
+      <w:ins w:id="78" w:author="Marshall, Caleb Z" w:date="2019-10-25T10:30:00Z">
+        <w:r>
+          <w:t xml:space="preserve"> individual word in each document is accounted for in </w:t>
+        </w:r>
+      </w:ins>
+      <w:ins w:id="79" w:author="Marshall, Caleb Z" w:date="2019-10-25T10:31:00Z">
+        <w:r>
+          <w:t>constructing our thematic cosine.</w:t>
+        </w:r>
+      </w:ins>
+    </w:p>
+    <w:p>
+      <w:pPr>
+        <w:spacing w:line="480" w:lineRule="auto"/>
+        <w:ind w:firstLine="720"/>
+      </w:pPr>
+      <w:r>
+        <w:t>As a mathematical model of thematic similarity, Latent Semantic Analysis has been extremely useful in demonstrating patterns within linguistic corpora</w:t>
+      </w:r>
+      <w:r>
+        <w:t xml:space="preserve"> with thousands of citations for its use</w:t>
+      </w:r>
+      <w:r>
+        <w:t xml:space="preserve">. </w:t>
+      </w:r>
+      <w:r>
+        <w:t>For</w:t>
+      </w:r>
+      <w:r>
+        <w:t xml:space="preserve"> a recent</w:t>
+      </w:r>
+      <w:r>
+        <w:t xml:space="preserve"> example, </w:t>
+      </w:r>
+      <w:r>
+        <w:t xml:space="preserve">Gefen et al. (2018) applied LSA to medical records, accurately </w:t>
+      </w:r>
+      <w:r>
+        <w:t>pairing</w:t>
+      </w:r>
+      <w:r>
+        <w:t xml:space="preserve"> keywords </w:t>
+      </w:r>
+      <w:r>
+        <w:t>with medical</w:t>
+      </w:r>
+      <w:r>
+        <w:t xml:space="preserve"> conditions across</w:t>
+      </w:r>
+      <w:r>
+        <w:t xml:space="preserve"> all records</w:t>
+      </w:r>
+      <w:r>
+        <w:t xml:space="preserve">. </w:t>
+      </w:r>
+      <w:r>
+        <w:t>LSA has also been utilized to model personality traits (Kwantes</w:t>
       </w:r>
       <w:r>
         <w:t xml:space="preserve">, </w:t>
       </w:r>
       <w:r>
-        <w:t>1997)</w:t>
-      </w:r>
-      <w:r>
-        <w:t>.</w:t>
+        <w:rPr>
+          <w:rFonts w:eastAsia="Times"/>
+        </w:rPr>
+        <w:t>Derbentseva</w:t>
+      </w:r>
+      <w:r>
+        <w:t xml:space="preserve">, Lam, </w:t>
+      </w:r>
+      <w:r>
+        <w:rPr>
+          <w:rFonts w:eastAsia="Times"/>
+        </w:rPr>
+        <w:t xml:space="preserve">Vartanian, &amp; Marmurek, </w:t>
       </w:r>
       <w:r>
         <w:t xml:space="preserve"> </w:t>
       </w:r>
       <w:r>
-        <w:t xml:space="preserve">In </w:t>
-      </w:r>
-      <w:proofErr w:type="spellStart"/>
-      <w:r>
-        <w:t>Botwin</w:t>
-      </w:r>
-      <w:proofErr w:type="spellEnd"/>
-      <w:r>
-        <w:t xml:space="preserve"> et al.’s</w:t>
-      </w:r>
-      <w:r>
-        <w:t xml:space="preserve"> (1997)</w:t>
-      </w:r>
-      <w:r>
-        <w:t xml:space="preserve"> study, personality traits were measured using</w:t>
-      </w:r>
-      <w:r>
-        <w:t xml:space="preserve"> McCrae </w:t>
-      </w:r>
-      <w:r>
-        <w:t>and</w:t>
-      </w:r>
-      <w:r>
-        <w:t xml:space="preserve"> John’s (1992) Five Factor Model (also known as the Big Five personality traits or OCEAN</w:t>
-      </w:r>
-      <w:r>
-        <w:t>). The Five Factor Model represents personality in five dimensions: openness, conscientiousness, extraversion, agreeableness, and neuroticism (now called emotional stability).</w:t>
-      </w:r>
-      <w:r>
-        <w:t xml:space="preserve"> McCrae and John give descriptors for each of these </w:t>
-      </w:r>
-      <w:r>
-        <w:t>factors or personality types. Persons who are high in openness are artistic, imaginative, curious, insightful, original, and have wide interests. Highly conscientious persons are efficient, organized, planful, reliable, responsible and thorough</w:t>
-      </w:r>
-      <w:r>
-        <w:t>.</w:t>
-      </w:r>
-      <w:r>
-        <w:t xml:space="preserve"> People with high extraversion are active, assertive, energetic, enthusiastic outgoing and talkative. Persons who are more agreeable are appreciative, forgiving, generous, kind, sympathetic and trusting. People who are more neurotic are anxious, self-pitying, tense, touchy, unstable, and worrying. </w:t>
+        <w:t xml:space="preserve">2016), </w:t>
+      </w:r>
+      <w:r>
+        <w:t>topic modelling of political debates (Valdez</w:t>
+      </w:r>
+      <w:r>
+        <w:t xml:space="preserve">, Pickett, &amp; Goodson, </w:t>
+      </w:r>
+      <w:r>
+        <w:t xml:space="preserve">2018), and </w:t>
+      </w:r>
+      <w:r>
+        <w:t>automatically grading essays (Williams, 2006). The demonstrated use and applicability of LSA in measuring between-document similarity makes it an ideal choice for measuring similarity in participants’ writing.</w:t>
       </w:r>
     </w:p>
     <w:p>
@@ -1037,702 +1923,117 @@
         <w:spacing w:line="480" w:lineRule="auto"/>
         <w:ind w:firstLine="720"/>
       </w:pPr>
-      <w:proofErr w:type="spellStart"/>
+      <w:r>
+        <w:t>Thus, motivated by the positive findings of Buss (1989) and Botwin et al. (1999) regarding personality and mate preference, we designed our study to measure a similar effect in participants writing. Thus</w:t>
+      </w:r>
+      <w:r>
+        <w:t>, we hypothesized that, between heterosexual males and females, similar scores in each of the Five Factors would predict similar responses to a romantic writing prompt</w:t>
+      </w:r>
+      <w:r>
+        <w:t xml:space="preserve">. </w:t>
+      </w:r>
+      <w:r>
+        <w:rPr>
+          <w:highlight w:val="yellow"/>
+        </w:rPr>
+        <w:t>Here, similarity in writing is defined as a higher thematic cosine score. Since this prompt asked participants to define an ideal romantic situation</w:t>
+      </w:r>
+      <w:r>
+        <w:rPr>
+          <w:highlight w:val="yellow"/>
+        </w:rPr>
+        <w:t>,</w:t>
+      </w:r>
+      <w:r>
+        <w:rPr>
+          <w:highlight w:val="yellow"/>
+        </w:rPr>
+        <w:t xml:space="preserve"> we posited that </w:t>
+      </w:r>
+      <w:r>
+        <w:rPr>
+          <w:highlight w:val="yellow"/>
+        </w:rPr>
+        <w:t xml:space="preserve">the </w:t>
+      </w:r>
+      <w:r>
+        <w:rPr>
+          <w:highlight w:val="yellow"/>
+        </w:rPr>
+        <w:t>thematic cosine</w:t>
+      </w:r>
+      <w:r>
+        <w:rPr>
+          <w:highlight w:val="yellow"/>
+        </w:rPr>
+        <w:t xml:space="preserve"> between participants would measure similarity in </w:t>
+      </w:r>
+      <w:r>
+        <w:rPr>
+          <w:highlight w:val="yellow"/>
+        </w:rPr>
+        <w:t xml:space="preserve">mate preferences. </w:t>
+      </w:r>
+      <w:r>
+        <w:rPr>
+          <w:highlight w:val="yellow"/>
+        </w:rPr>
+        <w:t>So, while</w:t>
+      </w:r>
+      <w:r>
+        <w:rPr>
+          <w:highlight w:val="yellow"/>
+        </w:rPr>
+        <w:t xml:space="preserve"> we did not directly ask participants whether they favored certain traits (i.e.</w:t>
+      </w:r>
+      <w:r>
+        <w:rPr>
+          <w:highlight w:val="yellow"/>
+        </w:rPr>
+        <w:t>,</w:t>
+      </w:r>
+      <w:r>
+        <w:rPr>
+          <w:highlight w:val="yellow"/>
+        </w:rPr>
+        <w:t xml:space="preserve"> intelligence, physical fitness, etc.), we did measure their mate preferences in a romantic scenario (i.e</w:t>
+      </w:r>
+      <w:r>
+        <w:rPr>
+          <w:highlight w:val="yellow"/>
+        </w:rPr>
+        <w:t>,</w:t>
+      </w:r>
+      <w:r>
+        <w:rPr>
+          <w:highlight w:val="yellow"/>
+        </w:rPr>
+        <w:t>. a first date).</w:t>
+      </w:r>
+      <w:r>
+        <w:rPr>
+          <w:highlight w:val="yellow"/>
+        </w:rPr>
+        <w:t xml:space="preserve"> </w:t>
+      </w:r>
+      <w:r>
+        <w:rPr>
+          <w:highlight w:val="yellow"/>
+        </w:rPr>
+        <w:t>Having calculated thematic cosines and personality difference scores, we then</w:t>
+      </w:r>
+      <w:r>
+        <w:t xml:space="preserve"> utilized a Multilevel Model, with each of the Five Factors being examined as an effect. This </w:t>
+      </w:r>
+      <w:r>
+        <w:t xml:space="preserve">analysis </w:t>
+      </w:r>
+      <w:r>
+        <w:t xml:space="preserve">allowed us to determine </w:t>
+      </w:r>
       <w:r>
         <w:lastRenderedPageBreak/>
-        <w:t>Botwin</w:t>
-      </w:r>
-      <w:proofErr w:type="spellEnd"/>
-      <w:r>
-        <w:t xml:space="preserve"> et al. (1997) found that, in </w:t>
-      </w:r>
-      <w:r>
-        <w:t>relationships which had lasted longer than a year, personality</w:t>
-      </w:r>
-      <w:r>
-        <w:t xml:space="preserve"> differences across the Five Factors were predictive of relational unhappiness.</w:t>
-      </w:r>
-      <w:r>
-        <w:t xml:space="preserve"> Long-term partners were likely to exhibit similar personality traits, showing a distinct connection between personality preferences in potential mates and successful long-term romantic relationships. Even more, among all participants, </w:t>
-      </w:r>
-      <w:proofErr w:type="spellStart"/>
-      <w:r>
-        <w:t>Botwin</w:t>
-      </w:r>
-      <w:proofErr w:type="spellEnd"/>
-      <w:r>
-        <w:t xml:space="preserve"> et al. (1997) found that certain personality traits were unappealing in a potential mate. </w:t>
-      </w:r>
-      <w:r>
-        <w:t>Specifically, they</w:t>
-      </w:r>
-      <w:r>
-        <w:t xml:space="preserve"> found that low agreeableness, low emotional stability, and non-equal openness to experience was universally undesirable for both men and women.</w:t>
-      </w:r>
-    </w:p>
-    <w:p>
-      <w:pPr>
-        <w:spacing w:line="480" w:lineRule="auto"/>
-        <w:ind w:firstLine="720"/>
-      </w:pPr>
-      <w:proofErr w:type="spellStart"/>
-      <w:r>
-        <w:t>Botwi</w:t>
-      </w:r>
-      <w:r>
-        <w:t>n</w:t>
-      </w:r>
-      <w:proofErr w:type="spellEnd"/>
-      <w:r>
-        <w:t xml:space="preserve"> et al.</w:t>
-      </w:r>
-      <w:r>
-        <w:t xml:space="preserve">’s </w:t>
-      </w:r>
-      <w:r>
-        <w:t>(</w:t>
-      </w:r>
-      <w:r>
-        <w:t>1997</w:t>
-      </w:r>
-      <w:r>
-        <w:t xml:space="preserve">) </w:t>
-      </w:r>
-      <w:r>
-        <w:t>r</w:t>
-      </w:r>
-      <w:r>
-        <w:t xml:space="preserve">esults suggest that </w:t>
-      </w:r>
-      <w:r>
-        <w:t>personality</w:t>
-      </w:r>
-      <w:r>
-        <w:t xml:space="preserve">, as measured in the Five Factor model, </w:t>
-      </w:r>
-      <w:r>
-        <w:t xml:space="preserve">has a strong influence on mate preference and the long-term outcomes of concrete mate choices </w:t>
-      </w:r>
-      <w:r>
-        <w:t xml:space="preserve">Yet, personality is </w:t>
-      </w:r>
-      <w:r>
-        <w:t xml:space="preserve">a factor </w:t>
-      </w:r>
-      <w:r>
-        <w:t xml:space="preserve">in </w:t>
-      </w:r>
-      <w:r>
-        <w:t>which Castro</w:t>
-      </w:r>
-      <w:r>
-        <w:t xml:space="preserve"> et al.</w:t>
-      </w:r>
-      <w:r>
-        <w:t xml:space="preserve"> (</w:t>
-      </w:r>
-      <w:r>
-        <w:t>2012</w:t>
-      </w:r>
-      <w:r>
-        <w:t>)</w:t>
-      </w:r>
-      <w:r>
-        <w:t xml:space="preserve"> </w:t>
-      </w:r>
-      <w:r>
-        <w:t>suggest</w:t>
-      </w:r>
-      <w:r>
-        <w:t xml:space="preserve"> </w:t>
-      </w:r>
-      <w:r>
-        <w:t>plays a lesser role in</w:t>
-      </w:r>
-      <w:r>
-        <w:t xml:space="preserve"> </w:t>
-      </w:r>
-      <w:r>
-        <w:t>mate</w:t>
-      </w:r>
-      <w:r>
-        <w:t xml:space="preserve"> preference</w:t>
-      </w:r>
-      <w:r>
-        <w:t>, espe</w:t>
-      </w:r>
-      <w:r>
-        <w:t>cially among male</w:t>
-      </w:r>
-      <w:r>
-        <w:t>s</w:t>
-      </w:r>
-      <w:r>
-        <w:t xml:space="preserve">. </w:t>
-      </w:r>
-      <w:r>
-        <w:t>Th</w:t>
-      </w:r>
-      <w:r>
-        <w:t xml:space="preserve">ese </w:t>
-      </w:r>
-      <w:r>
-        <w:t>studies</w:t>
-      </w:r>
-      <w:r>
-        <w:t xml:space="preserve"> </w:t>
-      </w:r>
-      <w:r>
-        <w:t>tell us several things. First, that there is some general effect of personality</w:t>
-      </w:r>
-      <w:r>
-        <w:t xml:space="preserve"> on mate preference.</w:t>
-      </w:r>
-      <w:r>
-        <w:t xml:space="preserve"> Second, beyond this general effect, there are certain dimensions of personality, such as agreeableness or openness, which seem to be stronger predictors (and possibly more desirable) for mate preference. </w:t>
-      </w:r>
-      <w:r>
-        <w:t xml:space="preserve">Finally, although an effect has been observed, there is no exact consensus on the size or specific nature of this effect across multiple studies with differing hypotheses and research design. </w:t>
-      </w:r>
-      <w:r>
-        <w:t>This</w:t>
-      </w:r>
-      <w:r>
-        <w:t xml:space="preserve"> discrepancy</w:t>
-      </w:r>
-      <w:r>
-        <w:t xml:space="preserve"> justifies confirmatory research with novel methodology focusing on the Big Five and mate preference to determine the size and reliability of personality’s effect in the larger population’s mating preferences.</w:t>
-      </w:r>
-    </w:p>
-    <w:p>
-      <w:pPr>
-        <w:spacing w:line="480" w:lineRule="auto"/>
-        <w:ind w:firstLine="720"/>
-      </w:pPr>
-      <w:r>
-        <w:t xml:space="preserve">If we assume that the findings of </w:t>
-      </w:r>
-      <w:proofErr w:type="spellStart"/>
-      <w:r>
-        <w:t>Botwin</w:t>
-      </w:r>
-      <w:proofErr w:type="spellEnd"/>
-      <w:r>
-        <w:t xml:space="preserve"> et al. (1997) and Buss (1989) are representative of the larger population</w:t>
-      </w:r>
-      <w:r>
-        <w:t>, we should expect similar results in other studies, including thos</w:t>
-      </w:r>
-      <w:r>
-        <w:t>e which use non-survey based measurements</w:t>
-      </w:r>
-      <w:r>
-        <w:t>, such as textual analysis of participants’ writing</w:t>
-      </w:r>
-      <w:r>
-        <w:t xml:space="preserve">. This kind </w:t>
-      </w:r>
-      <w:r>
-        <w:lastRenderedPageBreak/>
-        <w:t>of convergent v</w:t>
-      </w:r>
-      <w:r>
-        <w:t xml:space="preserve">alidity is essential for multiple reasons. The most obvious is that it establishes the </w:t>
-      </w:r>
-      <w:r>
-        <w:t>presence of a meaningful effect of personality in the population’s mate preferences. Further, it enriches our understanding of the exact function of personality as an influencer of mate preference. Also, from a standpoint of meta-analysis, multiple methodologies give a clearer picture of the population effect size,</w:t>
-      </w:r>
-      <w:r>
-        <w:t xml:space="preserve"> which are prone to misinterpretation or uncertainty in individual studies (Stukas &amp; Cumming, 2014)</w:t>
-      </w:r>
-      <w:r>
-        <w:t xml:space="preserve">. </w:t>
-      </w:r>
-      <w:r>
-        <w:t>Finally, because participants are free to respond to written prompts, textual analysis represents a truly continuous measurement of an effect, strengthening the generalizability results obtained from survey research.</w:t>
-      </w:r>
-    </w:p>
-    <w:p>
-      <w:pPr>
-        <w:spacing w:line="480" w:lineRule="auto"/>
-        <w:ind w:firstLine="720"/>
-      </w:pPr>
-      <w:r>
-        <w:t xml:space="preserve">This study </w:t>
-      </w:r>
-      <w:r>
-        <w:t xml:space="preserve">examined the effect of personality differences in each of the Five Factors </w:t>
-      </w:r>
-      <w:r>
-        <w:t>on mate preference among males and females.</w:t>
-      </w:r>
-      <w:r>
-        <w:t xml:space="preserve"> </w:t>
-      </w:r>
-      <w:r>
-        <w:t xml:space="preserve">However, unlike previously mentioned research, we measured </w:t>
-      </w:r>
-      <w:r>
-        <w:t xml:space="preserve">participants’ </w:t>
-      </w:r>
-      <w:r>
-        <w:t>mate</w:t>
-      </w:r>
-      <w:r>
-        <w:t xml:space="preserve"> preference</w:t>
-      </w:r>
-      <w:r>
-        <w:t xml:space="preserve"> through written responses to a prompt</w:t>
-      </w:r>
-      <w:r>
-        <w:t xml:space="preserve">. </w:t>
-      </w:r>
-      <w:r>
-        <w:t>We hypothesized that, like previous non-linguistic research, similarity in participants’ personality scores would predict</w:t>
-      </w:r>
-      <w:r>
-        <w:t xml:space="preserve"> similar</w:t>
-      </w:r>
-      <w:r>
-        <w:t xml:space="preserve"> </w:t>
-      </w:r>
-      <w:r>
-        <w:t>mate preference</w:t>
-      </w:r>
-      <w:r>
-        <w:t>s</w:t>
-      </w:r>
-      <w:r>
-        <w:t xml:space="preserve"> </w:t>
-      </w:r>
-      <w:r>
-        <w:t xml:space="preserve">as recorded through responses to </w:t>
-      </w:r>
-      <w:r>
-        <w:t>a written prompt</w:t>
-      </w:r>
-      <w:r>
-        <w:t>. T</w:t>
-      </w:r>
-      <w:r>
-        <w:t>o</w:t>
-      </w:r>
-      <w:r>
-        <w:t xml:space="preserve"> test this hypothesis, we needed to define what simil</w:t>
-      </w:r>
-      <w:r>
-        <w:t xml:space="preserve">arity in mate preference meant in the context of our written prompt, and provide a method for quantitatively measuring said </w:t>
-      </w:r>
-      <w:r>
-        <w:t>similarity.</w:t>
-      </w:r>
-    </w:p>
-    <w:p>
-      <w:pPr>
-        <w:spacing w:line="480" w:lineRule="auto"/>
-        <w:ind w:firstLine="720"/>
-      </w:pPr>
-      <w:r>
-        <w:t xml:space="preserve"> </w:t>
-      </w:r>
-      <w:r>
-        <w:t>To this end, we</w:t>
-      </w:r>
-      <w:r>
-        <w:t xml:space="preserve"> utilized</w:t>
-      </w:r>
-      <w:r>
-        <w:t xml:space="preserve"> Latent Semantic Analysis (LSA)</w:t>
-      </w:r>
-      <w:r>
-        <w:t>, an algebraic technique which converts word frequency and co-occurrence into thematic cosines</w:t>
-      </w:r>
-      <w:r>
-        <w:t>.</w:t>
-      </w:r>
-      <w:r>
-        <w:t xml:space="preserve"> </w:t>
-      </w:r>
-      <w:r>
-        <w:t>(</w:t>
-      </w:r>
-      <w:proofErr w:type="spellStart"/>
-      <w:r>
-        <w:t>Landauer</w:t>
-      </w:r>
-      <w:proofErr w:type="spellEnd"/>
-      <w:r>
-        <w:t>, Folt</w:t>
-      </w:r>
-      <w:r>
-        <w:t>z</w:t>
-      </w:r>
-      <w:r>
-        <w:t xml:space="preserve">, &amp; </w:t>
-      </w:r>
-      <w:proofErr w:type="spellStart"/>
-      <w:r>
-        <w:t>Laham</w:t>
-      </w:r>
-      <w:proofErr w:type="spellEnd"/>
-      <w:r>
-        <w:t>,</w:t>
-      </w:r>
-      <w:r>
-        <w:t xml:space="preserve"> </w:t>
-      </w:r>
-      <w:r>
-        <w:t>1998)</w:t>
-      </w:r>
-      <w:r>
-        <w:t>.</w:t>
-      </w:r>
-      <w:r>
-        <w:t xml:space="preserve"> </w:t>
-      </w:r>
-      <w:r>
-        <w:t xml:space="preserve">Currently, there are several </w:t>
-      </w:r>
-      <w:r>
-        <w:t>common methods for textual analysis in quantitative psychological research, such as LSA and Linguistic Inquiry and Word Count (LIWC</w:t>
-      </w:r>
-      <w:r>
-        <w:t>; Pennebaker, Boyd, Jordan, &amp; Blackburn, 2015</w:t>
-      </w:r>
-      <w:r>
-        <w:t>). LIWC is a text analysis program which counts the occurrence of words with implicit psychological meanings and has been utilized to detect meaning in varied areas of empirical psychological research (</w:t>
-      </w:r>
-      <w:proofErr w:type="spellStart"/>
-      <w:r>
-        <w:t>Tausczik</w:t>
-      </w:r>
-      <w:proofErr w:type="spellEnd"/>
-      <w:r>
-        <w:t xml:space="preserve"> &amp; Pennebaker, 2010). However, LSA is fundamentally different from LIWC in its input, mathematical structure, and </w:t>
-      </w:r>
-      <w:r>
-        <w:lastRenderedPageBreak/>
-        <w:t>quantitative output. LSA measures all individual word occurrences across an input corpus</w:t>
-      </w:r>
-      <w:r>
-        <w:t xml:space="preserve"> without categorizing words into distinct categories. Moreover, this input corpus</w:t>
-      </w:r>
-      <w:r>
-        <w:t xml:space="preserve"> may be composed of arbitrarily-many dist</w:t>
-      </w:r>
-      <w:r>
-        <w:t xml:space="preserve">inct documents, ranging from a handful to hundreds-of-thousands of individual texts. </w:t>
-      </w:r>
-      <w:r>
-        <w:t>This</w:t>
-      </w:r>
-      <w:r>
-        <w:t xml:space="preserve"> parameterization</w:t>
-      </w:r>
-      <w:r>
-        <w:t xml:space="preserve"> allows the research</w:t>
-      </w:r>
-      <w:r>
-        <w:t>er to create a sample space from the input documents,</w:t>
-      </w:r>
-      <w:r>
-        <w:t xml:space="preserve"> whose unique linguistic qualities </w:t>
-      </w:r>
-      <w:r>
-        <w:t>are determined by individual word co-occurrence.</w:t>
-      </w:r>
-      <w:r>
-        <w:t xml:space="preserve"> Each </w:t>
-      </w:r>
-      <w:r>
-        <w:t xml:space="preserve">document </w:t>
-      </w:r>
-      <w:r>
-        <w:t xml:space="preserve">is then assigned a position in the sample space. This sample space allows us to calculate a </w:t>
-      </w:r>
-      <w:r>
-        <w:t>similarity score</w:t>
-      </w:r>
-      <w:r>
-        <w:t xml:space="preserve">, called a thematic cosine, </w:t>
-      </w:r>
-      <w:r>
-        <w:t xml:space="preserve">between each document. </w:t>
-      </w:r>
-      <w:r>
-        <w:t>Like</w:t>
-      </w:r>
-      <w:r>
-        <w:t xml:space="preserve"> a correlation, higher scores represent more similarity, and lower scores represent less similarity, as determined by posi</w:t>
-      </w:r>
-      <w:r>
-        <w:t>tion in the larger sample space (</w:t>
-      </w:r>
-      <w:proofErr w:type="spellStart"/>
-      <w:r>
-        <w:t>Landauer</w:t>
-      </w:r>
-      <w:proofErr w:type="spellEnd"/>
-      <w:r>
-        <w:t xml:space="preserve"> &amp; </w:t>
-      </w:r>
-      <w:proofErr w:type="spellStart"/>
-      <w:r>
-        <w:t>Dumais</w:t>
-      </w:r>
-      <w:proofErr w:type="spellEnd"/>
-      <w:r>
-        <w:t>, 1997).</w:t>
-      </w:r>
-    </w:p>
-    <w:p>
-      <w:pPr>
-        <w:spacing w:line="480" w:lineRule="auto"/>
-        <w:ind w:firstLine="720"/>
-      </w:pPr>
-      <w:r>
-        <w:t>As a mathematical model of thematic similarity, Latent Semantic Analysis has been extremely useful in demonstrating patterns within linguistic corpora</w:t>
-      </w:r>
-      <w:r>
-        <w:t xml:space="preserve"> with thousands of citations for its use</w:t>
-      </w:r>
-      <w:r>
-        <w:t xml:space="preserve">. </w:t>
-      </w:r>
-      <w:r>
-        <w:t>For</w:t>
-      </w:r>
-      <w:r>
-        <w:t xml:space="preserve"> a recent</w:t>
-      </w:r>
-      <w:r>
-        <w:t xml:space="preserve"> example, </w:t>
-      </w:r>
-      <w:r>
-        <w:t xml:space="preserve">Gefen et al. (2018) applied LSA to medical records, accurately </w:t>
-      </w:r>
-      <w:r>
-        <w:t>pairing</w:t>
-      </w:r>
-      <w:r>
-        <w:t xml:space="preserve"> keywords </w:t>
-      </w:r>
-      <w:r>
-        <w:t>with medical</w:t>
-      </w:r>
-      <w:r>
-        <w:t xml:space="preserve"> conditions across</w:t>
-      </w:r>
-      <w:r>
-        <w:t xml:space="preserve"> all records</w:t>
-      </w:r>
-      <w:r>
-        <w:t xml:space="preserve">. </w:t>
-      </w:r>
-      <w:r>
-        <w:t>LSA has also been utilized to model personality traits (</w:t>
-      </w:r>
-      <w:proofErr w:type="spellStart"/>
-      <w:r>
-        <w:t>Kwantes</w:t>
-      </w:r>
-      <w:proofErr w:type="spellEnd"/>
-      <w:r>
-        <w:t xml:space="preserve">, </w:t>
-      </w:r>
-      <w:proofErr w:type="spellStart"/>
-      <w:r>
-        <w:rPr>
-          <w:rFonts w:eastAsia="Times"/>
-        </w:rPr>
-        <w:t>Derbentseva</w:t>
-      </w:r>
-      <w:proofErr w:type="spellEnd"/>
-      <w:r>
-        <w:t xml:space="preserve">, Lam, </w:t>
-      </w:r>
-      <w:proofErr w:type="spellStart"/>
-      <w:r>
-        <w:rPr>
-          <w:rFonts w:eastAsia="Times"/>
-        </w:rPr>
-        <w:t>Vartanian</w:t>
-      </w:r>
-      <w:proofErr w:type="spellEnd"/>
-      <w:r>
-        <w:rPr>
-          <w:rFonts w:eastAsia="Times"/>
-        </w:rPr>
-        <w:t xml:space="preserve">, &amp; </w:t>
-      </w:r>
-      <w:proofErr w:type="spellStart"/>
-      <w:r>
-        <w:rPr>
-          <w:rFonts w:eastAsia="Times"/>
-        </w:rPr>
-        <w:t>Marmurek</w:t>
-      </w:r>
-      <w:proofErr w:type="spellEnd"/>
-      <w:r>
-        <w:rPr>
-          <w:rFonts w:eastAsia="Times"/>
-        </w:rPr>
-        <w:t xml:space="preserve">, </w:t>
-      </w:r>
-      <w:r>
-        <w:t xml:space="preserve"> </w:t>
-      </w:r>
-      <w:r>
-        <w:t xml:space="preserve">2016), </w:t>
-      </w:r>
-      <w:r>
-        <w:t>topic modelling of political debates (Valdez</w:t>
-      </w:r>
-      <w:r>
-        <w:t xml:space="preserve">, Pickett, &amp; Goodson, </w:t>
-      </w:r>
-      <w:r>
-        <w:t xml:space="preserve">2018), and </w:t>
-      </w:r>
-      <w:r>
-        <w:t>automatically grading essays (Williams, 2006). The demonstrated use and applicability of LSA in measuring between-document similarity makes it an ideal choice for measuring similarity in participants’ writing.</w:t>
-      </w:r>
-    </w:p>
-    <w:p>
-      <w:pPr>
-        <w:spacing w:line="480" w:lineRule="auto"/>
-        <w:ind w:firstLine="720"/>
-      </w:pPr>
-      <w:r>
-        <w:t xml:space="preserve">Thus, motivated by the positive findings of Buss (1989) and </w:t>
-      </w:r>
-      <w:proofErr w:type="spellStart"/>
-      <w:r>
-        <w:t>Botwin</w:t>
-      </w:r>
-      <w:proofErr w:type="spellEnd"/>
-      <w:r>
-        <w:t xml:space="preserve"> et al. (1999) regarding personality and mate preference, we designed our study to measure a similar effect in participants writing. Thus</w:t>
-      </w:r>
-      <w:r>
-        <w:t>, we hypothesized that, between heterosexual males and females, similar scores in each of the Five Factors would predict similar responses to a romantic writing prompt</w:t>
-      </w:r>
-      <w:r>
-        <w:t xml:space="preserve">. </w:t>
-      </w:r>
-      <w:r>
-        <w:rPr>
-          <w:highlight w:val="yellow"/>
-        </w:rPr>
-        <w:t>Here, similarity in writing is defined as a higher thematic cosine score. Since this prompt asked participants to define an ideal romantic situation</w:t>
-      </w:r>
-      <w:r>
-        <w:rPr>
-          <w:highlight w:val="yellow"/>
-        </w:rPr>
-        <w:t>,</w:t>
-      </w:r>
-      <w:r>
-        <w:rPr>
-          <w:highlight w:val="yellow"/>
-        </w:rPr>
-        <w:t xml:space="preserve"> we posited that </w:t>
-      </w:r>
-      <w:r>
-        <w:rPr>
-          <w:highlight w:val="yellow"/>
-        </w:rPr>
-        <w:t xml:space="preserve">the </w:t>
-      </w:r>
-      <w:r>
-        <w:rPr>
-          <w:highlight w:val="yellow"/>
-        </w:rPr>
-        <w:t>thematic cosine</w:t>
-      </w:r>
-      <w:r>
-        <w:rPr>
-          <w:highlight w:val="yellow"/>
-        </w:rPr>
-        <w:t xml:space="preserve"> </w:t>
-      </w:r>
-      <w:r>
-        <w:rPr>
-          <w:highlight w:val="yellow"/>
-        </w:rPr>
-        <w:lastRenderedPageBreak/>
-        <w:t xml:space="preserve">between participants would measure similarity in </w:t>
-      </w:r>
-      <w:r>
-        <w:rPr>
-          <w:highlight w:val="yellow"/>
-        </w:rPr>
-        <w:t xml:space="preserve">mate preferences. </w:t>
-      </w:r>
-      <w:r>
-        <w:rPr>
-          <w:highlight w:val="yellow"/>
-        </w:rPr>
-        <w:t>So, while</w:t>
-      </w:r>
-      <w:r>
-        <w:rPr>
-          <w:highlight w:val="yellow"/>
-        </w:rPr>
-        <w:t xml:space="preserve"> we did not directly ask participants whether they favored certain traits (i.e.</w:t>
-      </w:r>
-      <w:r>
-        <w:rPr>
-          <w:highlight w:val="yellow"/>
-        </w:rPr>
-        <w:t>,</w:t>
-      </w:r>
-      <w:r>
-        <w:rPr>
-          <w:highlight w:val="yellow"/>
-        </w:rPr>
-        <w:t xml:space="preserve"> intelligence, physical fitness, etc.), we did measure their mate preferences in a romantic scenario (</w:t>
-      </w:r>
-      <w:proofErr w:type="spellStart"/>
-      <w:r>
-        <w:rPr>
-          <w:highlight w:val="yellow"/>
-        </w:rPr>
-        <w:t>i.e</w:t>
-      </w:r>
-      <w:proofErr w:type="spellEnd"/>
-      <w:r>
-        <w:rPr>
-          <w:highlight w:val="yellow"/>
-        </w:rPr>
-        <w:t>,</w:t>
-      </w:r>
-      <w:r>
-        <w:rPr>
-          <w:highlight w:val="yellow"/>
-        </w:rPr>
-        <w:t>. a first date).</w:t>
-      </w:r>
-      <w:r>
-        <w:rPr>
-          <w:highlight w:val="yellow"/>
-        </w:rPr>
-        <w:t xml:space="preserve"> </w:t>
-      </w:r>
-      <w:r>
-        <w:rPr>
-          <w:highlight w:val="yellow"/>
-        </w:rPr>
-        <w:t>Having calculated thematic cosines and personality difference scores, we then</w:t>
-      </w:r>
-      <w:r>
-        <w:t xml:space="preserve"> utilized a Multilevel Model, with each of the Five Factors being examined as an effect. This </w:t>
-      </w:r>
-      <w:r>
-        <w:t xml:space="preserve">analysis </w:t>
-      </w:r>
-      <w:r>
-        <w:t>allowed us to determine which personality dimensions had significant effects on similarity in written responses, as well as the size of these effects.</w:t>
+        <w:t>which personality dimensions had significant effects on similarity in written responses, as well as the size of these effects.</w:t>
       </w:r>
     </w:p>
     <w:p>
@@ -1937,88 +2238,83 @@
         <w:t>Big Five Personality Trait Shor</w:t>
       </w:r>
       <w:r>
-        <w:t>t Questionnaire (</w:t>
-      </w:r>
-      <w:proofErr w:type="spellStart"/>
-      <w:r>
-        <w:t>Morizot</w:t>
-      </w:r>
-      <w:proofErr w:type="spellEnd"/>
+        <w:t>t Questionnaire (Morizot</w:t>
+      </w:r>
       <w:r>
         <w:t xml:space="preserve">, </w:t>
       </w:r>
       <w:r>
-        <w:t xml:space="preserve">2014), </w:t>
+        <w:t xml:space="preserve">2014), which assessed </w:t>
+      </w:r>
+      <w:r>
+        <w:t>o</w:t>
+      </w:r>
+      <w:r>
+        <w:t xml:space="preserve">penness, </w:t>
+      </w:r>
+      <w:r>
+        <w:t>e</w:t>
+      </w:r>
+      <w:r>
+        <w:t xml:space="preserve">xtraversion, </w:t>
+      </w:r>
+      <w:r>
+        <w:t>a</w:t>
+      </w:r>
+      <w:r>
+        <w:t>greeableness</w:t>
+      </w:r>
+      <w:r>
+        <w:t xml:space="preserve">, </w:t>
+      </w:r>
+      <w:r>
+        <w:t>c</w:t>
+      </w:r>
+      <w:r>
+        <w:t xml:space="preserve">onscientiousness and </w:t>
+      </w:r>
+      <w:r>
+        <w:t>e</w:t>
+      </w:r>
+      <w:r>
+        <w:t xml:space="preserve">motional </w:t>
+      </w:r>
+      <w:r>
+        <w:t>s</w:t>
+      </w:r>
+      <w:r>
+        <w:t>tability. Finally, in random order, participants responded to a pair of writing prompts. One concerned their interests and hobbies</w:t>
+      </w:r>
+      <w:r>
+        <w:t xml:space="preserve"> (</w:t>
+      </w:r>
+      <w:r>
+        <w:t>“Describe your interests and/or hobbies”)</w:t>
+      </w:r>
+      <w:r>
+        <w:t>, while the other asked them to describe their ideal romantic partner</w:t>
+      </w:r>
+      <w:r>
+        <w:t xml:space="preserve"> (“Describe an ideal date with your perfect romantic partner”)</w:t>
+      </w:r>
+      <w:r>
+        <w:t xml:space="preserve">. </w:t>
+      </w:r>
+      <w:r>
+        <w:t xml:space="preserve">The order of prompts </w:t>
+      </w:r>
+      <w:r>
+        <w:t>was</w:t>
+      </w:r>
+      <w:r>
+        <w:t xml:space="preserve"> counterbalanced, and responses had to exceed </w:t>
+      </w:r>
+      <w:r>
+        <w:t xml:space="preserve">a minimum of </w:t>
       </w:r>
       <w:r>
         <w:lastRenderedPageBreak/>
-        <w:t xml:space="preserve">which assessed </w:t>
-      </w:r>
-      <w:r>
-        <w:t>o</w:t>
-      </w:r>
-      <w:r>
-        <w:t xml:space="preserve">penness, </w:t>
-      </w:r>
-      <w:r>
-        <w:t>e</w:t>
-      </w:r>
-      <w:r>
-        <w:t xml:space="preserve">xtraversion, </w:t>
-      </w:r>
-      <w:r>
-        <w:t>a</w:t>
-      </w:r>
-      <w:r>
-        <w:t>greeableness</w:t>
-      </w:r>
-      <w:r>
-        <w:t xml:space="preserve">, </w:t>
-      </w:r>
-      <w:r>
-        <w:t>c</w:t>
-      </w:r>
-      <w:r>
-        <w:t xml:space="preserve">onscientiousness and </w:t>
-      </w:r>
-      <w:r>
-        <w:t>e</w:t>
-      </w:r>
-      <w:r>
-        <w:t xml:space="preserve">motional </w:t>
-      </w:r>
-      <w:r>
-        <w:t>s</w:t>
-      </w:r>
-      <w:r>
-        <w:t>tability. Finally, in random order, participants responded to a pair of writing prompts. One concerned their interests and hobbies</w:t>
-      </w:r>
-      <w:r>
-        <w:t xml:space="preserve"> (</w:t>
-      </w:r>
-      <w:r>
-        <w:t>“Describe your interests and/or hobbies”)</w:t>
-      </w:r>
-      <w:r>
-        <w:t>, while the other asked them to describe their ideal romantic partner</w:t>
-      </w:r>
-      <w:r>
-        <w:t xml:space="preserve"> (“Describe an ideal date with your perfect romantic partner”)</w:t>
-      </w:r>
-      <w:r>
-        <w:t xml:space="preserve">. </w:t>
-      </w:r>
-      <w:r>
-        <w:t xml:space="preserve">The order of prompts </w:t>
-      </w:r>
-      <w:r>
-        <w:t>was</w:t>
-      </w:r>
-      <w:r>
-        <w:t xml:space="preserve"> counterbalanced, and responses had to exceed </w:t>
-      </w:r>
-      <w:r>
-        <w:t>a minimum of 2200 characters</w:t>
+        <w:t>2200 characters</w:t>
       </w:r>
       <w:r>
         <w:t xml:space="preserve"> to move on with the study</w:t>
@@ -2150,14 +2446,12 @@
       <w:r>
         <w:t xml:space="preserve"> using the </w:t>
       </w:r>
-      <w:proofErr w:type="spellStart"/>
       <w:r>
         <w:rPr>
           <w:i/>
         </w:rPr>
         <w:t>lsa</w:t>
       </w:r>
-      <w:proofErr w:type="spellEnd"/>
       <w:r>
         <w:t xml:space="preserve"> </w:t>
       </w:r>
@@ -2234,88 +2528,77 @@
         <w:t xml:space="preserve"> co-occurrences</w:t>
       </w:r>
       <w:r>
-        <w:t xml:space="preserve"> across writing samples (see </w:t>
-      </w:r>
-      <w:proofErr w:type="spellStart"/>
-      <w:r>
-        <w:t>Rajaraman</w:t>
-      </w:r>
-      <w:proofErr w:type="spellEnd"/>
-      <w:r>
-        <w:t xml:space="preserve"> and Ullman [2011] for justification).</w:t>
+        <w:t xml:space="preserve"> across writing samples (see Rajaraman and Ullman [2011] for justification).</w:t>
       </w:r>
       <w:r>
         <w:t xml:space="preserve"> </w:t>
       </w:r>
       <w:r>
-        <w:t xml:space="preserve">LSA </w:t>
-      </w:r>
-      <w:r>
+        <w:t xml:space="preserve">LSA was then performed, which created a matrix of concepts by documents with values in this matrix representing the relationship of each concept to a document. </w:t>
+      </w:r>
+      <w:r>
+        <w:t xml:space="preserve">Cosine values between each male-female participant combination were calculated, and therefore, the final dependent variable dataset included </w:t>
+      </w:r>
+      <w:r>
+        <w:t>2024</w:t>
+      </w:r>
+      <w:r>
+        <w:t xml:space="preserve"> </w:t>
+      </w:r>
+      <w:r>
+        <w:t>cosine values (</w:t>
+      </w:r>
+      <w:r>
+        <w:t>e.g</w:t>
+      </w:r>
+      <w:r>
+        <w:t xml:space="preserve">., </w:t>
+      </w:r>
+      <w:r>
+        <w:t xml:space="preserve">Male Participant 1 to Female Participant 1, </w:t>
+      </w:r>
+      <w:r>
+        <w:t>etc.</w:t>
+      </w:r>
+      <w:r>
+        <w:t>; therefore, 44*46</w:t>
+      </w:r>
+      <w:r>
+        <w:t>).</w:t>
+      </w:r>
+      <w:r>
+        <w:t xml:space="preserve"> </w:t>
+      </w:r>
+      <w:r>
+        <w:t>The complete scripts and data set can be found at:</w:t>
+      </w:r>
+      <w:r>
+        <w:t xml:space="preserve"> https://osf.io/5qw67/</w:t>
+      </w:r>
+      <w:r>
+        <w:t>.</w:t>
+      </w:r>
+    </w:p>
+    <w:p>
+      <w:pPr>
+        <w:spacing w:line="480" w:lineRule="auto"/>
+        <w:outlineLvl w:val="0"/>
+        <w:rPr>
+          <w:b/>
+        </w:rPr>
+      </w:pPr>
+      <w:r>
+        <w:rPr>
+          <w:b/>
+        </w:rPr>
         <w:lastRenderedPageBreak/>
-        <w:t xml:space="preserve">was then performed, which created a matrix of concepts by documents with values in this matrix representing the relationship of each concept to a document. </w:t>
-      </w:r>
-      <w:r>
-        <w:t xml:space="preserve">Cosine values between each male-female participant combination were calculated, and therefore, the final dependent variable dataset included </w:t>
-      </w:r>
-      <w:r>
-        <w:t>2024</w:t>
-      </w:r>
-      <w:r>
-        <w:t xml:space="preserve"> </w:t>
-      </w:r>
-      <w:r>
-        <w:t>cosine values (</w:t>
-      </w:r>
-      <w:r>
-        <w:t>e.g</w:t>
-      </w:r>
-      <w:r>
-        <w:t xml:space="preserve">., </w:t>
-      </w:r>
-      <w:r>
-        <w:t xml:space="preserve">Male Participant 1 to Female Participant 1, </w:t>
-      </w:r>
-      <w:r>
-        <w:t>etc.</w:t>
-      </w:r>
-      <w:r>
-        <w:t>; therefore, 44*46</w:t>
-      </w:r>
-      <w:r>
-        <w:t>).</w:t>
-      </w:r>
-      <w:r>
-        <w:t xml:space="preserve"> </w:t>
-      </w:r>
-      <w:r>
-        <w:t>The complete scripts and data set can be found at:</w:t>
-      </w:r>
-      <w:r>
-        <w:t xml:space="preserve"> https://osf.io/5qw67/</w:t>
-      </w:r>
-      <w:r>
-        <w:t>.</w:t>
+        <w:t>Data Screening</w:t>
       </w:r>
     </w:p>
     <w:p>
       <w:pPr>
         <w:spacing w:line="480" w:lineRule="auto"/>
         <w:outlineLvl w:val="0"/>
-        <w:rPr>
-          <w:b/>
-        </w:rPr>
-      </w:pPr>
-      <w:r>
-        <w:rPr>
-          <w:b/>
-        </w:rPr>
-        <w:t>Data Screening</w:t>
-      </w:r>
-    </w:p>
-    <w:p>
-      <w:pPr>
-        <w:spacing w:line="480" w:lineRule="auto"/>
-        <w:outlineLvl w:val="0"/>
       </w:pPr>
       <w:r>
         <w:tab/>
@@ -2327,23 +2610,7 @@
         <w:t xml:space="preserve"> subtraction</w:t>
       </w:r>
       <w:r>
-        <w:t>, we took an absolute value to normalize the order effects of subtraction on our personality measure. Next, the data were analyzed for assumptions of parametric regression. Mahalanobis distance was calculated on the cosine scores and personality responses (</w:t>
-      </w:r>
-      <w:proofErr w:type="spellStart"/>
-      <w:r>
-        <w:t>Tabachnick</w:t>
-      </w:r>
-      <w:proofErr w:type="spellEnd"/>
-      <w:r>
-        <w:t xml:space="preserve"> &amp; </w:t>
-      </w:r>
-      <w:proofErr w:type="spellStart"/>
-      <w:r>
-        <w:t>Fidell</w:t>
-      </w:r>
-      <w:proofErr w:type="spellEnd"/>
-      <w:r>
-        <w:t xml:space="preserve">, 2012). </w:t>
+        <w:t xml:space="preserve">, we took an absolute value to normalize the order effects of subtraction on our personality measure. Next, the data were analyzed for assumptions of parametric regression. Mahalanobis distance was calculated on the cosine scores and personality responses (Tabachnick &amp; Fidell, 2012). </w:t>
       </w:r>
       <w:r>
         <w:t>Six</w:t>
@@ -2521,7 +2788,6 @@
         <w:t xml:space="preserve">personality </w:t>
       </w:r>
       <w:r>
-        <w:lastRenderedPageBreak/>
         <w:t>scores in means</w:t>
       </w:r>
       <w:r>
@@ -2541,15 +2807,7 @@
         <w:t>s</w:t>
       </w:r>
       <w:r>
-        <w:t xml:space="preserve"> (</w:t>
-      </w:r>
-      <w:proofErr w:type="spellStart"/>
-      <w:r>
-        <w:t>Lakens</w:t>
-      </w:r>
-      <w:proofErr w:type="spellEnd"/>
-      <w:r>
-        <w:t>, 2013) across both males and females.</w:t>
+        <w:t xml:space="preserve"> (Lakens, 2013) across both males and females.</w:t>
       </w:r>
     </w:p>
     <w:p>
@@ -2588,7 +2846,11 @@
         <w:t>Male Participant 1</w:t>
       </w:r>
       <w:r>
-        <w:t xml:space="preserve"> being represented in the data multiple times across female participants)</w:t>
+        <w:t xml:space="preserve"> being </w:t>
+      </w:r>
+      <w:r>
+        <w:lastRenderedPageBreak/>
+        <w:t>represented in the data multiple times across female participants)</w:t>
       </w:r>
       <w:r>
         <w:t>.</w:t>
@@ -2747,15 +3009,7 @@
         <w:t xml:space="preserve"> a chi-square difference test where each model is compared to the previous model to determine how adding random slopes or predictors improves the model</w:t>
       </w:r>
       <w:r>
-        <w:t xml:space="preserve">; however, in order to determine the best-fit for our data, we utilized the </w:t>
-      </w:r>
-      <w:proofErr w:type="spellStart"/>
-      <w:r>
-        <w:t>Aikake</w:t>
-      </w:r>
-      <w:proofErr w:type="spellEnd"/>
-      <w:r>
-        <w:t xml:space="preserve"> Information Criterion</w:t>
+        <w:t>; however, in order to determine the best-fit for our data, we utilized the Aikake Information Criterion</w:t>
       </w:r>
       <w:r>
         <w:t xml:space="preserve"> (AIC).</w:t>
@@ -2826,7 +3080,6 @@
         <w:t xml:space="preserve"> of similarities in thematic cosines across romantic writing. With negative slopes, this </w:t>
       </w:r>
       <w:r>
-        <w:lastRenderedPageBreak/>
         <w:t xml:space="preserve">finding </w:t>
       </w:r>
       <w:r>
@@ -2909,6 +3162,7 @@
         <w:rPr>
           <w:b/>
         </w:rPr>
+        <w:lastRenderedPageBreak/>
         <w:t>Discussion</w:t>
       </w:r>
     </w:p>
@@ -2995,15 +3249,7 @@
         <w:t xml:space="preserve"> </w:t>
       </w:r>
       <w:r>
-        <w:t xml:space="preserve">aligns with existing findings by </w:t>
-      </w:r>
-      <w:proofErr w:type="spellStart"/>
-      <w:r>
-        <w:t>Botwin</w:t>
-      </w:r>
-      <w:proofErr w:type="spellEnd"/>
-      <w:r>
-        <w:t xml:space="preserve"> et al. (1997)</w:t>
+        <w:t>aligns with existing findings by Botwin et al. (1997)</w:t>
       </w:r>
       <w:r>
         <w:t xml:space="preserve">, who suggested that </w:t>
@@ -3033,13 +3279,8 @@
         <w:t xml:space="preserve">finding </w:t>
       </w:r>
       <w:r>
-        <w:t xml:space="preserve">suggests that further research in mate preference and personality may uncover a similar relationship of agreeableness to mate preference as in </w:t>
-      </w:r>
-      <w:proofErr w:type="spellStart"/>
-      <w:r>
-        <w:t>Botwin</w:t>
-      </w:r>
-      <w:proofErr w:type="spellEnd"/>
+        <w:t>suggests that further research in mate preference and personality may uncover a similar relationship of agreeableness to mate preference as in Botwin</w:t>
+      </w:r>
       <w:r>
         <w:t xml:space="preserve"> et al.’</w:t>
       </w:r>
@@ -3059,23 +3300,7 @@
         <w:t xml:space="preserve">shown to be </w:t>
       </w:r>
       <w:r>
-        <w:t>an adaptable tool, with applications in areas such as medical research (</w:t>
-      </w:r>
-      <w:proofErr w:type="spellStart"/>
-      <w:r>
-        <w:t>Gefes</w:t>
-      </w:r>
-      <w:proofErr w:type="spellEnd"/>
-      <w:r>
-        <w:t xml:space="preserve"> et al., 2018), personality (</w:t>
-      </w:r>
-      <w:proofErr w:type="spellStart"/>
-      <w:r>
-        <w:t>Kwantes</w:t>
-      </w:r>
-      <w:proofErr w:type="spellEnd"/>
-      <w:r>
-        <w:t xml:space="preserve"> et al., 2016), and education (Williams, 2006). However, this research suggests that LSA may provide new insight on the exact relationship of personality and mate preference. In the literature, most</w:t>
+        <w:t>an adaptable tool, with applications in areas such as medical research (Gefes et al., 2018), personality (Kwantes et al., 2016), and education (Williams, 2006). However, this research suggests that LSA may provide new insight on the exact relationship of personality and mate preference. In the literature, most</w:t>
       </w:r>
       <w:r>
         <w:t xml:space="preserve"> </w:t>
@@ -3111,426 +3336,430 @@
         <w:t>), and usually measure these variable on a Likert-style scale</w:t>
       </w:r>
       <w:r>
-        <w:t xml:space="preserve"> (Buss, 1989; Castro et al., </w:t>
+        <w:t xml:space="preserve"> (Buss, 1989; Castro et al., 2012)</w:t>
+      </w:r>
+      <w:r>
+        <w:t>. This method of analysis has several benefits, including</w:t>
+      </w:r>
+      <w:r>
+        <w:t>:</w:t>
+      </w:r>
+      <w:r>
+        <w:t xml:space="preserve"> </w:t>
+      </w:r>
+      <w:r>
+        <w:t>generalizability of results f</w:t>
+      </w:r>
+      <w:r>
+        <w:t>rom study-to-study</w:t>
+      </w:r>
+      <w:r>
+        <w:t xml:space="preserve">, ease of drawing meaningful conclusions from data, and simplification of replicability. </w:t>
+      </w:r>
+      <w:ins w:id="80" w:author="Marshall, Caleb Z" w:date="2019-10-25T10:34:00Z">
+        <w:r>
+          <w:t xml:space="preserve">However, it also suffers from similar drawbacks to survey data. For example, in our study, our sample was largely white </w:t>
+        </w:r>
+        <w:r>
+          <w:t xml:space="preserve">and under the age of twenty. Naturally, this represents a </w:t>
+        </w:r>
+        <w:r>
+          <w:lastRenderedPageBreak/>
+          <w:t xml:space="preserve">challenge in generalizing our research to the larger </w:t>
+        </w:r>
+      </w:ins>
+      <w:ins w:id="81" w:author="Marshall, Caleb Z" w:date="2019-10-25T10:36:00Z">
+        <w:r>
+          <w:t xml:space="preserve">population. </w:t>
+        </w:r>
+      </w:ins>
+      <w:r>
+        <w:t xml:space="preserve">What, then, justifies the future use of </w:t>
+      </w:r>
+      <w:r>
+        <w:t>written measurements and LSA?</w:t>
+      </w:r>
+    </w:p>
+    <w:p>
+      <w:pPr>
+        <w:spacing w:line="480" w:lineRule="auto"/>
+      </w:pPr>
+      <w:r>
+        <w:tab/>
+      </w:r>
+      <w:r>
+        <w:t xml:space="preserve">In the context of </w:t>
+      </w:r>
+      <w:r>
+        <w:t xml:space="preserve">examining personality and </w:t>
+      </w:r>
+      <w:r>
+        <w:t xml:space="preserve">mate preference, </w:t>
+      </w:r>
+      <w:r>
+        <w:t xml:space="preserve">written measurement has many strengths. </w:t>
+      </w:r>
+      <w:r>
+        <w:t>W</w:t>
+      </w:r>
+      <w:r>
+        <w:t>ritten prompts</w:t>
+      </w:r>
+      <w:r>
+        <w:t xml:space="preserve"> allow</w:t>
+      </w:r>
+      <w:r>
+        <w:t xml:space="preserve"> participants to respond </w:t>
+      </w:r>
+      <w:r>
+        <w:t xml:space="preserve">in a unique way </w:t>
+      </w:r>
+      <w:r>
+        <w:t>before any d</w:t>
+      </w:r>
+      <w:r>
+        <w:t xml:space="preserve">ata transformation takes place. </w:t>
+      </w:r>
+      <w:r>
+        <w:t>For any single item on a Likert</w:t>
+      </w:r>
+      <w:r>
+        <w:t>-style survey, there will always be identical responses</w:t>
+      </w:r>
+      <w:r>
+        <w:t>. With written measurements, we see the exact opposite: barring experimental error, no two participants will ever</w:t>
+      </w:r>
+      <w:r>
+        <w:t xml:space="preserve"> contribute an identical writing sample</w:t>
+      </w:r>
+      <w:r>
+        <w:t xml:space="preserve">. </w:t>
+      </w:r>
+      <w:r>
+        <w:t xml:space="preserve">While we did not examine the effects of individual differences in this study, this </w:t>
+      </w:r>
+      <w:r>
+        <w:t xml:space="preserve">area </w:t>
+      </w:r>
+      <w:r>
+        <w:t>would be a reasonable next-step in research.</w:t>
+      </w:r>
+      <w:r>
+        <w:t xml:space="preserve"> </w:t>
+      </w:r>
+    </w:p>
+    <w:p>
+      <w:pPr>
+        <w:spacing w:line="480" w:lineRule="auto"/>
+        <w:ind w:firstLine="720"/>
+      </w:pPr>
+      <w:r>
+        <w:t>While LSA is a valuable tool in many areas of research, it also</w:t>
+      </w:r>
+      <w:r>
+        <w:t xml:space="preserve"> presents several challenges, both theoretical and pragmatic. Foremost is the interpretability of results</w:t>
+      </w:r>
+      <w:r>
+        <w:t>. Often when</w:t>
+      </w:r>
+      <w:r>
+        <w:t xml:space="preserve"> working with ordinal measurements, such as age (measured in years) or Likert-scales, descriptive statistics of a sample are easily interpreted and explained. </w:t>
+      </w:r>
+      <w:r>
+        <w:t>That does not mean a specific sample’s mean is the correct or ideal measurement of central tendency.</w:t>
+      </w:r>
+      <w:r>
+        <w:t xml:space="preserve"> However, </w:t>
+      </w:r>
+      <w:r>
+        <w:t>it is easier to</w:t>
+      </w:r>
+      <w:r>
+        <w:t xml:space="preserve"> understa</w:t>
+      </w:r>
+      <w:r>
+        <w:t xml:space="preserve">nd a statement such as, </w:t>
+      </w:r>
+      <w:r>
+        <w:t>“Our sample had a mean age of 23 with a standard deviation of 2.5 yea</w:t>
+      </w:r>
+      <w:r>
+        <w:t xml:space="preserve">rs,” than one like, “Our sample had a mean thematic cosine of .35 with a standard deviation of .25.” </w:t>
+      </w:r>
+      <w:r>
+        <w:t>Superficially, t</w:t>
+      </w:r>
+      <w:r>
+        <w:t xml:space="preserve">hematic cosines </w:t>
+      </w:r>
+      <w:r>
+        <w:t xml:space="preserve">may be </w:t>
+      </w:r>
+      <w:r>
+        <w:t xml:space="preserve">more difficult to interpret than a standard correlation, such as Pearson’s </w:t>
+      </w:r>
+      <w:r>
+        <w:rPr>
+          <w:i/>
+        </w:rPr>
+        <w:t>r</w:t>
+      </w:r>
+      <w:r>
+        <w:t xml:space="preserve"> (1896). This</w:t>
+      </w:r>
+      <w:r>
+        <w:t xml:space="preserve"> difficulty</w:t>
+      </w:r>
+      <w:r>
+        <w:t xml:space="preserve"> is because, while </w:t>
+      </w:r>
+      <w:r>
+        <w:t xml:space="preserve">thematic </w:t>
+      </w:r>
+      <w:r>
+        <w:t xml:space="preserve">cosines and correlations both measure similarity, </w:t>
+      </w:r>
+      <w:r>
+        <w:t xml:space="preserve">there are no traditional </w:t>
+      </w:r>
+      <w:r>
+        <w:t xml:space="preserve">small, medium, or large score-markers for thematic cosines. </w:t>
+      </w:r>
+      <w:r>
+        <w:t xml:space="preserve">However, the direction and magnitude interpretations for correlations and cosines are the same. </w:t>
+      </w:r>
+    </w:p>
+    <w:p>
+      <w:pPr>
+        <w:spacing w:line="480" w:lineRule="auto"/>
+        <w:ind w:firstLine="720"/>
+      </w:pPr>
+      <w:r>
+        <w:t>In this study,</w:t>
+      </w:r>
+      <w:r>
+        <w:t xml:space="preserve"> t</w:t>
+      </w:r>
+      <w:r>
+        <w:t>h</w:t>
+      </w:r>
+      <w:r>
+        <w:t>ematic cosines</w:t>
+      </w:r>
+      <w:r>
+        <w:t xml:space="preserve"> derived through LSA</w:t>
+      </w:r>
+      <w:r>
+        <w:t xml:space="preserve"> </w:t>
+      </w:r>
+      <w:r>
+        <w:t>provide a</w:t>
+      </w:r>
+      <w:r>
+        <w:t xml:space="preserve"> co</w:t>
+      </w:r>
+      <w:r>
+        <w:t>ntinuous measurement of mate preference</w:t>
+      </w:r>
+      <w:r>
+        <w:t xml:space="preserve"> </w:t>
+      </w:r>
+      <w:r>
+        <w:t xml:space="preserve">which were utilized to model the hypothesized effect of personality on mate </w:t>
       </w:r>
       <w:r>
         <w:lastRenderedPageBreak/>
-        <w:t>2012)</w:t>
-      </w:r>
-      <w:r>
-        <w:t xml:space="preserve">. This method of analysis has several benefits, </w:t>
-      </w:r>
-      <w:proofErr w:type="gramStart"/>
-      <w:r>
-        <w:t>including</w:t>
-      </w:r>
-      <w:r>
-        <w:t>:</w:t>
-      </w:r>
-      <w:proofErr w:type="gramEnd"/>
+        <w:t>preference</w:t>
+      </w:r>
+      <w:r>
+        <w:t xml:space="preserve">. </w:t>
+      </w:r>
+      <w:r>
+        <w:t xml:space="preserve">In this context, having a continuous variable </w:t>
+      </w:r>
+      <w:r>
+        <w:t>is incredibly valuable</w:t>
+      </w:r>
+      <w:r>
+        <w:t>. C</w:t>
+      </w:r>
+      <w:r>
+        <w:t>ontinu</w:t>
+      </w:r>
+      <w:r>
+        <w:t xml:space="preserve">ous measures usually </w:t>
+      </w:r>
+      <w:r>
+        <w:t xml:space="preserve">lead to a </w:t>
+      </w:r>
+      <w:r>
+        <w:t>broader understanding of variance in a sample</w:t>
+      </w:r>
+      <w:r>
+        <w:t xml:space="preserve"> while avoiding common</w:t>
+      </w:r>
+      <w:r>
+        <w:t xml:space="preserve"> statistical problems associated with ordinal measur</w:t>
+      </w:r>
+      <w:r>
+        <w:t>ements</w:t>
+      </w:r>
+      <w:r>
+        <w:t>. For example, smaller Likert-style data (e.g. where responses range from 1 to 5) are more susceptible to Typ</w:t>
+      </w:r>
+      <w:r>
+        <w:t xml:space="preserve">e I and Type II errors </w:t>
+      </w:r>
+      <w:r>
+        <w:t xml:space="preserve">in </w:t>
+      </w:r>
+      <w:r>
+        <w:t>parametric statistical test</w:t>
+      </w:r>
+      <w:r>
+        <w:t>s</w:t>
+      </w:r>
+      <w:r>
+        <w:t xml:space="preserve"> (Gregoire &amp; Driver, 1987)</w:t>
+      </w:r>
+      <w:r>
+        <w:t xml:space="preserve"> as opposed to a continuous measurement</w:t>
+      </w:r>
+      <w:r>
+        <w:t>. Variable selection</w:t>
+      </w:r>
+      <w:r>
+        <w:t xml:space="preserve"> is a complicated issue, with many professional psychologists disagreeing on the use of Likert-style data in parametric statistical</w:t>
+      </w:r>
+      <w:r>
+        <w:t xml:space="preserve"> tests (see Rasmussen [1987] for a </w:t>
+      </w:r>
+      <w:r>
+        <w:t>contrasting</w:t>
+      </w:r>
+      <w:r>
+        <w:t xml:space="preserve"> opinion to Gregoire </w:t>
+      </w:r>
+      <w:r>
+        <w:t xml:space="preserve">and </w:t>
+      </w:r>
+      <w:r>
+        <w:t>Driver [1987]).</w:t>
+      </w:r>
       <w:r>
         <w:t xml:space="preserve"> </w:t>
       </w:r>
-      <w:r>
-        <w:t>generalizability of results f</w:t>
-      </w:r>
-      <w:r>
-        <w:t>rom study-to-study</w:t>
-      </w:r>
-      <w:r>
-        <w:t xml:space="preserve">, ease of drawing meaningful conclusions from data, and simplification of replicability. What, then, justifies the future use of </w:t>
-      </w:r>
-      <w:r>
-        <w:t>written measurements and LSA?</w:t>
-      </w:r>
-    </w:p>
-    <w:p>
-      <w:pPr>
-        <w:spacing w:line="480" w:lineRule="auto"/>
-      </w:pPr>
-      <w:r>
-        <w:tab/>
-      </w:r>
-      <w:r>
-        <w:t xml:space="preserve">In the context of </w:t>
-      </w:r>
-      <w:r>
-        <w:t xml:space="preserve">examining personality and </w:t>
-      </w:r>
-      <w:r>
-        <w:t xml:space="preserve">mate preference, </w:t>
-      </w:r>
-      <w:r>
-        <w:t xml:space="preserve">written measurement has many strengths. </w:t>
-      </w:r>
-      <w:r>
-        <w:t>W</w:t>
-      </w:r>
-      <w:r>
-        <w:t>ritten prompts</w:t>
-      </w:r>
-      <w:r>
-        <w:t xml:space="preserve"> allow</w:t>
-      </w:r>
-      <w:r>
-        <w:t xml:space="preserve"> participants to respond </w:t>
-      </w:r>
-      <w:r>
-        <w:t xml:space="preserve">in a unique way </w:t>
-      </w:r>
-      <w:r>
-        <w:t>before any d</w:t>
-      </w:r>
-      <w:r>
-        <w:t xml:space="preserve">ata transformation takes place. </w:t>
-      </w:r>
-      <w:r>
-        <w:t>For any single item on a Likert</w:t>
-      </w:r>
-      <w:r>
-        <w:t>-style survey, there will always be identical responses</w:t>
-      </w:r>
-      <w:r>
-        <w:t>. With written measurements, we see the exact opposite: barring experimental error, no two participants will ever</w:t>
-      </w:r>
-      <w:r>
-        <w:t xml:space="preserve"> contribute an identical writing sample</w:t>
+    </w:p>
+    <w:p>
+      <w:pPr>
+        <w:spacing w:line="480" w:lineRule="auto"/>
+        <w:ind w:firstLine="720"/>
+      </w:pPr>
+      <w:r>
+        <w:t>Rather than replacing survey methods,</w:t>
+      </w:r>
+      <w:r>
+        <w:t xml:space="preserve"> we see Latent Semantic Analysis as</w:t>
+      </w:r>
+      <w:r>
+        <w:t xml:space="preserve"> a </w:t>
+      </w:r>
+      <w:r>
+        <w:t xml:space="preserve">complementary </w:t>
+      </w:r>
+      <w:r>
+        <w:t>tool in modelling mate preference</w:t>
       </w:r>
       <w:r>
         <w:t xml:space="preserve">. </w:t>
       </w:r>
       <w:r>
-        <w:t xml:space="preserve">While we did not examine the effects of individual differences in this study, this </w:t>
-      </w:r>
-      <w:r>
-        <w:t xml:space="preserve">area </w:t>
-      </w:r>
-      <w:r>
-        <w:t>would be a reasonable next-step in research.</w:t>
+        <w:t>Moreover, in situations where ordinal data is either statistically inappropriate or cumbersome, Latent Semantic Analysis provides</w:t>
+      </w:r>
+      <w:r>
+        <w:t xml:space="preserve"> a broad and </w:t>
+      </w:r>
+      <w:r>
+        <w:t xml:space="preserve">continuous measure for parametric statistical tests. </w:t>
+      </w:r>
+      <w:r>
+        <w:t>This motivated our usage of a multilevel model</w:t>
+      </w:r>
+      <w:r>
+        <w:t xml:space="preserve"> analysis</w:t>
+      </w:r>
+      <w:r>
+        <w:t>, and creates potential tools for future research</w:t>
+      </w:r>
+      <w:r>
+        <w:t xml:space="preserve"> beyond the initial findings of Buss (1989) and Botwin et al. (1999)</w:t>
+      </w:r>
+      <w:r>
+        <w:t>. Thus, in future studies on mate preference, when the hypothesis assumes an underlying continuous population distribution, LSA represents a useful method of modelling this distribution</w:t>
+      </w:r>
+      <w:r>
+        <w:t>.</w:t>
+      </w:r>
+    </w:p>
+    <w:p>
+      <w:pPr>
+        <w:spacing w:line="480" w:lineRule="auto"/>
+        <w:ind w:firstLine="720"/>
+      </w:pPr>
+      <w:r>
+        <w:t xml:space="preserve">Of course, in an ideal situation, every hypothesis would be measured with several unique and contrasting measures. </w:t>
+      </w:r>
+      <w:r>
+        <w:t>Since we ourselves only utilized Latent Semantic Analysis in this study, and did not present any complementary surveys, we naturally understand that resources and time are usually limited. Fortunately,</w:t>
+      </w:r>
+      <w:r>
+        <w:t xml:space="preserve"> Latent Semantic Analysis is relatively time-a</w:t>
+      </w:r>
+      <w:r>
+        <w:t xml:space="preserve">nd-cost effective and </w:t>
+      </w:r>
+      <w:r>
+        <w:t xml:space="preserve">can be executed using the </w:t>
+      </w:r>
+      <w:r>
+        <w:rPr>
+          <w:i/>
+        </w:rPr>
+        <w:t>lsa</w:t>
+      </w:r>
+      <w:r>
+        <w:t xml:space="preserve"> package</w:t>
       </w:r>
       <w:r>
         <w:t xml:space="preserve"> </w:t>
       </w:r>
-    </w:p>
-    <w:p>
-      <w:pPr>
-        <w:spacing w:line="480" w:lineRule="auto"/>
-        <w:ind w:firstLine="720"/>
-      </w:pPr>
-      <w:r>
-        <w:t>While LSA is a valuable tool in many areas of research, it also</w:t>
-      </w:r>
-      <w:r>
-        <w:t xml:space="preserve"> presents several challenges, both theoretical and pragmatic. Foremost is the interpretability of results</w:t>
-      </w:r>
-      <w:r>
-        <w:t>. Often when</w:t>
-      </w:r>
-      <w:r>
-        <w:t xml:space="preserve"> working with ordinal measurements, such as age (measured in years) or Likert-scales, descriptive statistics of a sample are easily interpreted and explained. </w:t>
-      </w:r>
-      <w:r>
-        <w:t>That does not mean a specific sample’s mean is the correct or ideal measurement of central tendency.</w:t>
-      </w:r>
-      <w:r>
-        <w:t xml:space="preserve"> However, </w:t>
-      </w:r>
-      <w:r>
-        <w:t>it is easier to</w:t>
-      </w:r>
-      <w:r>
-        <w:t xml:space="preserve"> understa</w:t>
-      </w:r>
-      <w:r>
-        <w:t xml:space="preserve">nd a statement such as, </w:t>
-      </w:r>
-      <w:r>
-        <w:t>“Our sample had a mean age of 23 with a standard deviation of 2.5 yea</w:t>
-      </w:r>
-      <w:r>
-        <w:t xml:space="preserve">rs,” than one like, “Our sample had a mean thematic cosine of .35 with a standard deviation of .25.” </w:t>
-      </w:r>
-      <w:r>
-        <w:t>Superficially, t</w:t>
-      </w:r>
-      <w:r>
-        <w:t xml:space="preserve">hematic cosines </w:t>
-      </w:r>
-      <w:r>
-        <w:t xml:space="preserve">may be </w:t>
-      </w:r>
-      <w:r>
-        <w:t xml:space="preserve">more difficult to interpret than a standard correlation, such as Pearson’s </w:t>
+      <w:r>
+        <w:t>(Wild, 2015)</w:t>
+      </w:r>
+      <w:r>
+        <w:t xml:space="preserve"> in </w:t>
       </w:r>
       <w:r>
         <w:rPr>
           <w:i/>
         </w:rPr>
-        <w:t>r</w:t>
-      </w:r>
-      <w:r>
-        <w:t xml:space="preserve"> (1896). This</w:t>
-      </w:r>
-      <w:r>
-        <w:t xml:space="preserve"> difficulty</w:t>
-      </w:r>
-      <w:r>
-        <w:t xml:space="preserve"> is because, while </w:t>
-      </w:r>
-      <w:r>
-        <w:t xml:space="preserve">thematic </w:t>
-      </w:r>
-      <w:r>
-        <w:t xml:space="preserve">cosines and correlations both measure similarity, </w:t>
-      </w:r>
-      <w:r>
-        <w:t xml:space="preserve">there are no traditional </w:t>
-      </w:r>
-      <w:r>
-        <w:t xml:space="preserve">small, medium, or large score-markers for thematic cosines. </w:t>
-      </w:r>
-      <w:r>
-        <w:t xml:space="preserve">However, the direction and magnitude interpretations for correlations and cosines are the same. </w:t>
-      </w:r>
-    </w:p>
-    <w:p>
-      <w:pPr>
-        <w:spacing w:line="480" w:lineRule="auto"/>
-        <w:ind w:firstLine="720"/>
-      </w:pPr>
+        <w:t>R</w:t>
+      </w:r>
+      <w:r>
+        <w:t xml:space="preserve">. For those interested in trying Latent Semantic Analysis for their next project (or just for fun), feel free to download our scripts and data utilized in this study from our OSF page: </w:t>
+      </w:r>
+      <w:r>
+        <w:t>https://osf.io/5qw67/</w:t>
+      </w:r>
+      <w:r>
+        <w:t>.</w:t>
+      </w:r>
+      <w:r>
+        <w:t xml:space="preserve"> In conclusion, </w:t>
+      </w:r>
       <w:r>
         <w:lastRenderedPageBreak/>
-        <w:t>In this study,</w:t>
-      </w:r>
-      <w:r>
-        <w:t xml:space="preserve"> t</w:t>
-      </w:r>
-      <w:r>
-        <w:t>h</w:t>
-      </w:r>
-      <w:r>
-        <w:t>ematic cosines</w:t>
-      </w:r>
-      <w:r>
-        <w:t xml:space="preserve"> derived through LSA</w:t>
-      </w:r>
-      <w:r>
-        <w:t xml:space="preserve"> </w:t>
-      </w:r>
-      <w:r>
-        <w:t>provide a</w:t>
-      </w:r>
-      <w:r>
-        <w:t xml:space="preserve"> co</w:t>
-      </w:r>
-      <w:r>
-        <w:t>ntinuous measurement of mate preference</w:t>
-      </w:r>
-      <w:r>
-        <w:t xml:space="preserve"> </w:t>
-      </w:r>
-      <w:r>
-        <w:t>which were utilized to model the hypothesized effect of personality on mate preference</w:t>
-      </w:r>
-      <w:r>
-        <w:t xml:space="preserve">. </w:t>
-      </w:r>
-      <w:r>
-        <w:t xml:space="preserve">In this context, having a continuous variable </w:t>
-      </w:r>
-      <w:r>
-        <w:t>is incredibly valuable</w:t>
-      </w:r>
-      <w:r>
-        <w:t>. C</w:t>
-      </w:r>
-      <w:r>
-        <w:t>ontinu</w:t>
-      </w:r>
-      <w:r>
-        <w:t xml:space="preserve">ous measures usually </w:t>
-      </w:r>
-      <w:r>
-        <w:t xml:space="preserve">lead to a </w:t>
-      </w:r>
-      <w:r>
-        <w:t>broader understanding of variance in a sample</w:t>
-      </w:r>
-      <w:r>
-        <w:t xml:space="preserve"> while avoiding common</w:t>
-      </w:r>
-      <w:r>
-        <w:t xml:space="preserve"> statistical problems associated with ordinal measur</w:t>
-      </w:r>
-      <w:r>
-        <w:t>ements</w:t>
-      </w:r>
-      <w:r>
-        <w:t>. For example, smaller Likert-style data (e.g. where responses range from 1 to 5) are more susceptible to Typ</w:t>
-      </w:r>
-      <w:r>
-        <w:t xml:space="preserve">e I and Type II errors </w:t>
-      </w:r>
-      <w:r>
-        <w:t xml:space="preserve">in </w:t>
-      </w:r>
-      <w:r>
-        <w:t>parametric statistical test</w:t>
-      </w:r>
-      <w:r>
-        <w:t>s</w:t>
-      </w:r>
-      <w:r>
-        <w:t xml:space="preserve"> (Gregoire &amp; Driver, 1987)</w:t>
-      </w:r>
-      <w:r>
-        <w:t xml:space="preserve"> as opposed to a continuous measurement</w:t>
-      </w:r>
-      <w:r>
-        <w:t>. Variable selection</w:t>
-      </w:r>
-      <w:r>
-        <w:t xml:space="preserve"> is a complicated issue, with many professional psychologists disagreeing on the use of Likert-style data in parametric statistical</w:t>
-      </w:r>
-      <w:r>
-        <w:t xml:space="preserve"> tests (see Rasmussen [1987] for a </w:t>
-      </w:r>
-      <w:r>
-        <w:t>contrasting</w:t>
-      </w:r>
-      <w:r>
-        <w:t xml:space="preserve"> opinion to Gregoire </w:t>
-      </w:r>
-      <w:r>
-        <w:t xml:space="preserve">and </w:t>
-      </w:r>
-      <w:r>
-        <w:t>Driver [1987]).</w:t>
-      </w:r>
-      <w:r>
-        <w:t xml:space="preserve"> </w:t>
-      </w:r>
-    </w:p>
-    <w:p>
-      <w:pPr>
-        <w:spacing w:line="480" w:lineRule="auto"/>
-        <w:ind w:firstLine="720"/>
-      </w:pPr>
-      <w:r>
-        <w:t>Rather than replacing survey methods,</w:t>
-      </w:r>
-      <w:r>
-        <w:t xml:space="preserve"> we see Latent Semantic Analysis as</w:t>
-      </w:r>
-      <w:r>
-        <w:t xml:space="preserve"> a </w:t>
-      </w:r>
-      <w:r>
-        <w:t xml:space="preserve">complementary </w:t>
-      </w:r>
-      <w:r>
-        <w:t>tool in modelling mate preference</w:t>
-      </w:r>
-      <w:r>
-        <w:t xml:space="preserve">. </w:t>
-      </w:r>
-      <w:r>
-        <w:t>Moreover, in situations where ordinal data is either statistically inappropriate or cumbersome, Latent Semantic Analysis provides</w:t>
-      </w:r>
-      <w:r>
-        <w:t xml:space="preserve"> a broad and </w:t>
-      </w:r>
-      <w:r>
-        <w:t xml:space="preserve">continuous measure for parametric statistical tests. </w:t>
-      </w:r>
-      <w:r>
-        <w:t>This motivated our usage of a multilevel model</w:t>
-      </w:r>
-      <w:r>
-        <w:t xml:space="preserve"> analysis</w:t>
-      </w:r>
-      <w:r>
-        <w:t>, and creates potential tools for future research</w:t>
-      </w:r>
-      <w:r>
-        <w:t xml:space="preserve"> beyond the initial findings of Buss (1989) and </w:t>
-      </w:r>
-      <w:proofErr w:type="spellStart"/>
-      <w:r>
-        <w:t>Botwin</w:t>
-      </w:r>
-      <w:proofErr w:type="spellEnd"/>
-      <w:r>
-        <w:t xml:space="preserve"> et al. (1999)</w:t>
-      </w:r>
-      <w:r>
-        <w:t>. Thus, in future studies on mate preference, when the hypothesis assumes an underlying continuous population distribution, LSA represents a useful method of modelling this distribution</w:t>
-      </w:r>
-      <w:r>
-        <w:t>.</w:t>
-      </w:r>
-    </w:p>
-    <w:p>
-      <w:pPr>
-        <w:spacing w:line="480" w:lineRule="auto"/>
-        <w:ind w:firstLine="720"/>
-      </w:pPr>
-      <w:r>
-        <w:t xml:space="preserve">Of course, in an ideal situation, every hypothesis would be measured with several unique and contrasting measures. </w:t>
-      </w:r>
-      <w:r>
-        <w:t>Since we ourselves only utilized Latent Semantic Analysis in this study, and did not present any complementary surveys, we naturally understand that resources and time are usually limited. Fortunately,</w:t>
-      </w:r>
-      <w:r>
-        <w:t xml:space="preserve"> Latent Semantic Analysis is relatively time-a</w:t>
-      </w:r>
-      <w:r>
-        <w:t xml:space="preserve">nd-cost effective and </w:t>
-      </w:r>
-      <w:r>
-        <w:t xml:space="preserve">can be executed using the </w:t>
-      </w:r>
-      <w:proofErr w:type="spellStart"/>
-      <w:r>
-        <w:rPr>
-          <w:i/>
-        </w:rPr>
-        <w:t>lsa</w:t>
-      </w:r>
-      <w:proofErr w:type="spellEnd"/>
-      <w:r>
-        <w:t xml:space="preserve"> package</w:t>
-      </w:r>
-      <w:r>
-        <w:t xml:space="preserve"> </w:t>
-      </w:r>
-      <w:r>
-        <w:t>(Wild, 2015)</w:t>
-      </w:r>
-      <w:r>
-        <w:t xml:space="preserve"> in </w:t>
-      </w:r>
-      <w:r>
-        <w:rPr>
-          <w:i/>
-        </w:rPr>
-        <w:t>R</w:t>
-      </w:r>
-      <w:r>
-        <w:t xml:space="preserve">. For those interested in </w:t>
-      </w:r>
-      <w:r>
-        <w:lastRenderedPageBreak/>
-        <w:t xml:space="preserve">trying Latent Semantic Analysis for their next project (or just for fun), feel free to download our scripts and data utilized in this study from our OSF page: </w:t>
-      </w:r>
-      <w:r>
-        <w:t>https://osf.io/5qw67/</w:t>
-      </w:r>
-      <w:r>
-        <w:t>.</w:t>
-      </w:r>
-      <w:r>
-        <w:t xml:space="preserve"> In conclusion, we look forward to seeing the unique insight Latent Semantic Analysis can provide in many diverse research areas, both in Evolutionary Psychology specifically, and throughout </w:t>
+        <w:t xml:space="preserve">we look forward to seeing the unique insight Latent Semantic Analysis can provide in many diverse research areas, both in Evolutionary Psychology specifically, and throughout </w:t>
       </w:r>
       <w:r>
         <w:t>all</w:t>
@@ -3581,13 +3810,8 @@
         <w:spacing w:line="480" w:lineRule="auto"/>
         <w:ind w:left="450" w:hanging="450"/>
       </w:pPr>
-      <w:proofErr w:type="spellStart"/>
-      <w:r>
-        <w:t>Botwin</w:t>
-      </w:r>
-      <w:proofErr w:type="spellEnd"/>
-      <w:r>
-        <w:t>, M.D., Buss, D.M.,</w:t>
+      <w:r>
+        <w:t>Botwin, M.D., Buss, D.M.,</w:t>
       </w:r>
       <w:r>
         <w:t xml:space="preserve"> &amp;</w:t>
@@ -3802,15 +4026,7 @@
         <w:ind w:left="450" w:hanging="450"/>
       </w:pPr>
       <w:r>
-        <w:t>Gefen, D., Miller, J., Armstrong, J. K., Cornelius, F. H., Robertson, N., Smith-</w:t>
-      </w:r>
-      <w:proofErr w:type="spellStart"/>
-      <w:r>
-        <w:t>Mclallen</w:t>
-      </w:r>
-      <w:proofErr w:type="spellEnd"/>
-      <w:r>
-        <w:t xml:space="preserve">, A., &amp; Taylor, J. A. (2018). Identifying patterns in medical records through latent semantic analysis. </w:t>
+        <w:t xml:space="preserve">Gefen, D., Miller, J., Armstrong, J. K., Cornelius, F. H., Robertson, N., Smith-Mclallen, A., &amp; Taylor, J. A. (2018). Identifying patterns in medical records through latent semantic analysis. </w:t>
       </w:r>
       <w:r>
         <w:rPr>
@@ -3860,13 +4076,8 @@
         <w:spacing w:line="480" w:lineRule="auto"/>
         <w:ind w:left="450" w:hanging="450"/>
       </w:pPr>
-      <w:proofErr w:type="spellStart"/>
-      <w:r>
-        <w:t>Haufe</w:t>
-      </w:r>
-      <w:proofErr w:type="spellEnd"/>
-      <w:r>
-        <w:t xml:space="preserve">, C. (2008). Sexual selection and mate choice in evolutionary psychology. </w:t>
+      <w:r>
+        <w:t xml:space="preserve">Haufe, C. (2008). Sexual selection and mate choice in evolutionary psychology. </w:t>
       </w:r>
       <w:r>
         <w:rPr>
@@ -3889,62 +4100,12 @@
           <w:rFonts w:eastAsia="Times"/>
         </w:rPr>
       </w:pPr>
-      <w:proofErr w:type="spellStart"/>
       <w:r>
         <w:rPr>
           <w:rFonts w:eastAsia="Times"/>
         </w:rPr>
         <w:lastRenderedPageBreak/>
-        <w:t>Kwantes</w:t>
-      </w:r>
-      <w:proofErr w:type="spellEnd"/>
-      <w:r>
-        <w:rPr>
-          <w:rFonts w:eastAsia="Times"/>
-        </w:rPr>
-        <w:t xml:space="preserve">, P. J., </w:t>
-      </w:r>
-      <w:proofErr w:type="spellStart"/>
-      <w:r>
-        <w:rPr>
-          <w:rFonts w:eastAsia="Times"/>
-        </w:rPr>
-        <w:t>Derbentseva</w:t>
-      </w:r>
-      <w:proofErr w:type="spellEnd"/>
-      <w:r>
-        <w:rPr>
-          <w:rFonts w:eastAsia="Times"/>
-        </w:rPr>
-        <w:t xml:space="preserve">, N., Lam, Q., </w:t>
-      </w:r>
-      <w:proofErr w:type="spellStart"/>
-      <w:r>
-        <w:rPr>
-          <w:rFonts w:eastAsia="Times"/>
-        </w:rPr>
-        <w:t>Vartanian</w:t>
-      </w:r>
-      <w:proofErr w:type="spellEnd"/>
-      <w:r>
-        <w:rPr>
-          <w:rFonts w:eastAsia="Times"/>
-        </w:rPr>
-        <w:t xml:space="preserve">, O., &amp; </w:t>
-      </w:r>
-      <w:proofErr w:type="spellStart"/>
-      <w:r>
-        <w:rPr>
-          <w:rFonts w:eastAsia="Times"/>
-        </w:rPr>
-        <w:t>Marmurek</w:t>
-      </w:r>
-      <w:proofErr w:type="spellEnd"/>
-      <w:r>
-        <w:rPr>
-          <w:rFonts w:eastAsia="Times"/>
-        </w:rPr>
-        <w:t xml:space="preserve">, H. H. C. (2016). Assessing the Big Five personality traits with latent semantic analysis. </w:t>
+        <w:t xml:space="preserve">Kwantes, P. J., Derbentseva, N., Lam, Q., Vartanian, O., &amp; Marmurek, H. H. C. (2016). Assessing the Big Five personality traits with latent semantic analysis. </w:t>
       </w:r>
       <w:r>
         <w:rPr>
@@ -3996,19 +4157,11 @@
           <w:rFonts w:eastAsia="Times"/>
         </w:rPr>
       </w:pPr>
-      <w:proofErr w:type="spellStart"/>
       <w:r>
         <w:rPr>
           <w:rFonts w:eastAsia="Times"/>
         </w:rPr>
-        <w:t>Lakens</w:t>
-      </w:r>
-      <w:proofErr w:type="spellEnd"/>
-      <w:r>
-        <w:rPr>
-          <w:rFonts w:eastAsia="Times"/>
-        </w:rPr>
-        <w:t xml:space="preserve">, D. (2013). Calculating and reporting effect sizes to facilitate cumulative science: a practical primer for t-tests and ANOVAs. </w:t>
+        <w:t xml:space="preserve">Lakens, D. (2013). Calculating and reporting effect sizes to facilitate cumulative science: a practical primer for t-tests and ANOVAs. </w:t>
       </w:r>
       <w:r>
         <w:rPr>
@@ -4032,33 +4185,11 @@
           <w:rFonts w:eastAsia="Times"/>
         </w:rPr>
       </w:pPr>
-      <w:proofErr w:type="spellStart"/>
       <w:r>
         <w:rPr>
           <w:rFonts w:eastAsia="Times"/>
         </w:rPr>
-        <w:t>Landuaer</w:t>
-      </w:r>
-      <w:proofErr w:type="spellEnd"/>
-      <w:r>
-        <w:rPr>
-          <w:rFonts w:eastAsia="Times"/>
-        </w:rPr>
-        <w:t xml:space="preserve">, T.K., &amp; </w:t>
-      </w:r>
-      <w:proofErr w:type="spellStart"/>
-      <w:r>
-        <w:rPr>
-          <w:rFonts w:eastAsia="Times"/>
-        </w:rPr>
-        <w:t>Dumais</w:t>
-      </w:r>
-      <w:proofErr w:type="spellEnd"/>
-      <w:r>
-        <w:rPr>
-          <w:rFonts w:eastAsia="Times"/>
-        </w:rPr>
-        <w:t xml:space="preserve">, S.T. (1997). A solution to Plato's problem: The latent semantic analysis theory of acquisition, induction, and representation of knowledge. </w:t>
+        <w:t xml:space="preserve">Landuaer, T.K., &amp; Dumais, S.T. (1997). A solution to Plato's problem: The latent semantic analysis theory of acquisition, induction, and representation of knowledge. </w:t>
       </w:r>
       <w:r>
         <w:rPr>
@@ -4083,45 +4214,23 @@
           <w:rFonts w:eastAsia="Times"/>
         </w:rPr>
       </w:pPr>
-      <w:proofErr w:type="spellStart"/>
       <w:r>
         <w:rPr>
           <w:rFonts w:eastAsia="Times"/>
         </w:rPr>
-        <w:t>Landauer</w:t>
-      </w:r>
-      <w:proofErr w:type="spellEnd"/>
+        <w:t>Landauer, T. K., Folt</w:t>
+      </w:r>
       <w:r>
         <w:rPr>
           <w:rFonts w:eastAsia="Times"/>
         </w:rPr>
-        <w:t>, T. K., Folt</w:t>
+        <w:t>z</w:t>
       </w:r>
       <w:r>
         <w:rPr>
           <w:rFonts w:eastAsia="Times"/>
         </w:rPr>
-        <w:t>z</w:t>
-      </w:r>
-      <w:r>
-        <w:rPr>
-          <w:rFonts w:eastAsia="Times"/>
-        </w:rPr>
-        <w:t xml:space="preserve">, P. W., &amp; </w:t>
-      </w:r>
-      <w:proofErr w:type="spellStart"/>
-      <w:r>
-        <w:rPr>
-          <w:rFonts w:eastAsia="Times"/>
-        </w:rPr>
-        <w:t>Laham</w:t>
-      </w:r>
-      <w:proofErr w:type="spellEnd"/>
-      <w:r>
-        <w:rPr>
-          <w:rFonts w:eastAsia="Times"/>
-        </w:rPr>
-        <w:t xml:space="preserve">, D. (1998). An introduction to latent semantic analysis. </w:t>
+        <w:t xml:space="preserve">, P. W., &amp; Laham, D. (1998). An introduction to latent semantic analysis. </w:t>
       </w:r>
       <w:r>
         <w:rPr>
@@ -4221,13 +4330,8 @@
         <w:spacing w:line="480" w:lineRule="auto"/>
         <w:ind w:left="540" w:hanging="540"/>
       </w:pPr>
-      <w:proofErr w:type="spellStart"/>
-      <w:r>
-        <w:t>Morizot</w:t>
-      </w:r>
-      <w:proofErr w:type="spellEnd"/>
-      <w:r>
-        <w:t xml:space="preserve">, J. (2014). Construct validity of adolescents’ self-reported big five personality traits: Importance of conceptual breadth and initial validation of a short measure. </w:t>
+      <w:r>
+        <w:t xml:space="preserve">Morizot, J. (2014). Construct validity of adolescents’ self-reported big five personality traits: Importance of conceptual breadth and initial validation of a short measure. </w:t>
       </w:r>
       <w:r>
         <w:rPr>
@@ -4313,13 +4417,8 @@
       <w:pPr>
         <w:spacing w:line="480" w:lineRule="auto"/>
       </w:pPr>
-      <w:proofErr w:type="spellStart"/>
-      <w:r>
-        <w:t>Rajaraman</w:t>
-      </w:r>
-      <w:proofErr w:type="spellEnd"/>
-      <w:r>
-        <w:t xml:space="preserve">, A., &amp; Ullman, J. D. (2011). </w:t>
+      <w:r>
+        <w:t xml:space="preserve">Rajaraman, A., &amp; Ullman, J. D. (2011). </w:t>
       </w:r>
       <w:r>
         <w:rPr>
@@ -4394,7 +4493,6 @@
         <w:spacing w:line="480" w:lineRule="auto"/>
         <w:ind w:left="540" w:hanging="540"/>
       </w:pPr>
-      <w:proofErr w:type="spellStart"/>
       <w:r>
         <w:t>Tab</w:t>
       </w:r>
@@ -4402,19 +4500,7 @@
         <w:t>a</w:t>
       </w:r>
       <w:r>
-        <w:t>chnick</w:t>
-      </w:r>
-      <w:proofErr w:type="spellEnd"/>
-      <w:r>
-        <w:t xml:space="preserve">, B.G., &amp; </w:t>
-      </w:r>
-      <w:proofErr w:type="spellStart"/>
-      <w:r>
-        <w:t>Fidell</w:t>
-      </w:r>
-      <w:proofErr w:type="spellEnd"/>
-      <w:r>
-        <w:t>, L.S. (20</w:t>
+        <w:t>chnick, B.G., &amp; Fidell, L.S. (20</w:t>
       </w:r>
       <w:r>
         <w:t>12)</w:t>
@@ -4444,13 +4530,8 @@
         <w:spacing w:line="480" w:lineRule="auto"/>
         <w:ind w:left="540" w:hanging="540"/>
       </w:pPr>
-      <w:proofErr w:type="spellStart"/>
-      <w:r>
-        <w:t>Tausczik</w:t>
-      </w:r>
-      <w:proofErr w:type="spellEnd"/>
-      <w:r>
-        <w:t xml:space="preserve">, Y. R., &amp; Pennebaker, J. W. (2010). The psychological meaning of words: LIWC and computerized text analysis methods. </w:t>
+      <w:r>
+        <w:t xml:space="preserve">Tausczik, Y. R., &amp; Pennebaker, J. W. (2010). The psychological meaning of words: LIWC and computerized text analysis methods. </w:t>
       </w:r>
       <w:r>
         <w:rPr>
@@ -4531,15 +4612,7 @@
         <w:ind w:left="540" w:hanging="540"/>
       </w:pPr>
       <w:r>
-        <w:t xml:space="preserve">Thornhill, R., &amp; </w:t>
-      </w:r>
-      <w:proofErr w:type="spellStart"/>
-      <w:r>
-        <w:t>Gangestad</w:t>
-      </w:r>
-      <w:proofErr w:type="spellEnd"/>
-      <w:r>
-        <w:t xml:space="preserve">, S.W. (1994). Human fluctuating asymmetry and sexual behavior. </w:t>
+        <w:t xml:space="preserve">Thornhill, R., &amp; Gangestad, S.W. (1994). Human fluctuating asymmetry and sexual behavior. </w:t>
       </w:r>
       <w:r>
         <w:rPr>
@@ -4633,15 +4706,7 @@
         <w:ind w:left="540" w:hanging="540"/>
       </w:pPr>
       <w:r>
-        <w:t xml:space="preserve">Wild, F. (2015). </w:t>
-      </w:r>
-      <w:proofErr w:type="spellStart"/>
-      <w:r>
-        <w:t>lsa</w:t>
-      </w:r>
-      <w:proofErr w:type="spellEnd"/>
-      <w:r>
-        <w:t>: Latent Semantic Analysis. R package, version 0.73.1</w:t>
+        <w:t>Wild, F. (2015). lsa: Latent Semantic Analysis. R package, version 0.73.1</w:t>
       </w:r>
       <w:r>
         <w:t>.</w:t>
@@ -4657,15 +4722,7 @@
         <w:ind w:left="540" w:hanging="540"/>
       </w:pPr>
       <w:r>
-        <w:t xml:space="preserve">Williams, R. (2006). The power of </w:t>
-      </w:r>
-      <w:proofErr w:type="spellStart"/>
-      <w:r>
-        <w:t>normalised</w:t>
-      </w:r>
-      <w:proofErr w:type="spellEnd"/>
-      <w:r>
-        <w:t xml:space="preserve"> word vectors for automatically grading essays. </w:t>
+        <w:t xml:space="preserve">Williams, R. (2006). The power of normalised word vectors for automatically grading essays. </w:t>
       </w:r>
       <w:r>
         <w:rPr>
@@ -4835,7 +4892,6 @@
                 <w:vertAlign w:val="subscript"/>
               </w:rPr>
             </w:pPr>
-            <w:proofErr w:type="spellStart"/>
             <w:r>
               <w:rPr>
                 <w:i/>
@@ -4852,7 +4908,6 @@
               </w:rPr>
               <w:t>Female</w:t>
             </w:r>
-            <w:proofErr w:type="spellEnd"/>
           </w:p>
         </w:tc>
         <w:tc>
@@ -4878,7 +4933,6 @@
                 <w:szCs w:val="24"/>
               </w:rPr>
             </w:pPr>
-            <w:proofErr w:type="spellStart"/>
             <w:r>
               <w:rPr>
                 <w:i/>
@@ -4895,7 +4949,6 @@
               </w:rPr>
               <w:t>Female</w:t>
             </w:r>
-            <w:proofErr w:type="spellEnd"/>
           </w:p>
         </w:tc>
         <w:tc>
@@ -4923,7 +4976,6 @@
                 <w:vertAlign w:val="subscript"/>
               </w:rPr>
             </w:pPr>
-            <w:proofErr w:type="spellStart"/>
             <w:r>
               <w:rPr>
                 <w:i/>
@@ -4940,7 +4992,6 @@
               </w:rPr>
               <w:t>Male</w:t>
             </w:r>
-            <w:proofErr w:type="spellEnd"/>
           </w:p>
         </w:tc>
         <w:tc>
@@ -4967,7 +5018,6 @@
                 <w:szCs w:val="24"/>
               </w:rPr>
             </w:pPr>
-            <w:proofErr w:type="spellStart"/>
             <w:r>
               <w:rPr>
                 <w:i/>
@@ -4984,7 +5034,6 @@
               </w:rPr>
               <w:t>Male</w:t>
             </w:r>
-            <w:proofErr w:type="spellEnd"/>
             <w:r>
               <w:rPr>
                 <w:i/>
@@ -8720,7 +8769,6 @@
         <w:t xml:space="preserve"> = 1979.</w:t>
       </w:r>
     </w:p>
-    <w:bookmarkEnd w:id="0"/>
     <w:p/>
     <w:sectPr>
       <w:headerReference w:type="even" r:id="rId9"/>
@@ -8737,7 +8785,7 @@
 </file>
 
 <file path=word/endnotes.xml><?xml version="1.0" encoding="utf-8"?>
-<w:endnotes xmlns:wpc="http://schemas.microsoft.com/office/word/2010/wordprocessingCanvas" xmlns:cx="http://schemas.microsoft.com/office/drawing/2014/chartex" xmlns:cx1="http://schemas.microsoft.com/office/drawing/2015/9/8/chartex" xmlns:cx2="http://schemas.microsoft.com/office/drawing/2015/10/21/chartex" xmlns:cx3="http://schemas.microsoft.com/office/drawing/2016/5/9/chartex" xmlns:cx4="http://schemas.microsoft.com/office/drawing/2016/5/10/chartex" xmlns:cx5="http://schemas.microsoft.com/office/drawing/2016/5/11/chartex" xmlns:cx6="http://schemas.microsoft.com/office/drawing/2016/5/12/chartex" xmlns:cx7="http://schemas.microsoft.com/office/drawing/2016/5/13/chartex" xmlns:cx8="http://schemas.microsoft.com/office/drawing/2016/5/14/chartex" xmlns:mc="http://schemas.openxmlformats.org/markup-compatibility/2006" xmlns:aink="http://schemas.microsoft.com/office/drawing/2016/ink" xmlns:am3d="http://schemas.microsoft.com/office/drawing/2017/model3d" xmlns:o="urn:schemas-microsoft-com:office:office" xmlns:r="http://schemas.openxmlformats.org/officeDocument/2006/relationships" xmlns:m="http://schemas.openxmlformats.org/officeDocument/2006/math" xmlns:v="urn:schemas-microsoft-com:vml" xmlns:wp14="http://schemas.microsoft.com/office/word/2010/wordprocessingDrawing" xmlns:wp="http://schemas.openxmlformats.org/drawingml/2006/wordprocessingDrawing" xmlns:w10="urn:schemas-microsoft-com:office:word" xmlns:w="http://schemas.openxmlformats.org/wordprocessingml/2006/main" xmlns:w14="http://schemas.microsoft.com/office/word/2010/wordml" xmlns:w15="http://schemas.microsoft.com/office/word/2012/wordml" xmlns:w16cid="http://schemas.microsoft.com/office/word/2016/wordml/cid" xmlns:w16se="http://schemas.microsoft.com/office/word/2015/wordml/symex" xmlns:wpg="http://schemas.microsoft.com/office/word/2010/wordprocessingGroup" xmlns:wpi="http://schemas.microsoft.com/office/word/2010/wordprocessingInk" xmlns:wne="http://schemas.microsoft.com/office/word/2006/wordml" xmlns:wps="http://schemas.microsoft.com/office/word/2010/wordprocessingShape" mc:Ignorable="w14 w15 w16se w16cid wp14">
+<w:endnotes xmlns:wpc="http://schemas.microsoft.com/office/word/2010/wordprocessingCanvas" xmlns:mo="http://schemas.microsoft.com/office/mac/office/2008/main" xmlns:mc="http://schemas.openxmlformats.org/markup-compatibility/2006" xmlns:mv="urn:schemas-microsoft-com:mac:vml" xmlns:o="urn:schemas-microsoft-com:office:office" xmlns:r="http://schemas.openxmlformats.org/officeDocument/2006/relationships" xmlns:m="http://schemas.openxmlformats.org/officeDocument/2006/math" xmlns:v="urn:schemas-microsoft-com:vml" xmlns:wp14="http://schemas.microsoft.com/office/word/2010/wordprocessingDrawing" xmlns:wp="http://schemas.openxmlformats.org/drawingml/2006/wordprocessingDrawing" xmlns:w10="urn:schemas-microsoft-com:office:word" xmlns:w="http://schemas.openxmlformats.org/wordprocessingml/2006/main" xmlns:w14="http://schemas.microsoft.com/office/word/2010/wordml" xmlns:w15="http://schemas.microsoft.com/office/word/2012/wordml" xmlns:wpg="http://schemas.microsoft.com/office/word/2010/wordprocessingGroup" xmlns:wpi="http://schemas.microsoft.com/office/word/2010/wordprocessingInk" xmlns:wne="http://schemas.microsoft.com/office/word/2006/wordml" xmlns:wps="http://schemas.microsoft.com/office/word/2010/wordprocessingShape" mc:Ignorable="w14 w15 wp14">
   <w:endnote w:type="separator" w:id="-1">
     <w:p>
       <w:r>
@@ -8756,7 +8804,7 @@
 </file>
 
 <file path=word/footnotes.xml><?xml version="1.0" encoding="utf-8"?>
-<w:footnotes xmlns:wpc="http://schemas.microsoft.com/office/word/2010/wordprocessingCanvas" xmlns:cx="http://schemas.microsoft.com/office/drawing/2014/chartex" xmlns:cx1="http://schemas.microsoft.com/office/drawing/2015/9/8/chartex" xmlns:cx2="http://schemas.microsoft.com/office/drawing/2015/10/21/chartex" xmlns:cx3="http://schemas.microsoft.com/office/drawing/2016/5/9/chartex" xmlns:cx4="http://schemas.microsoft.com/office/drawing/2016/5/10/chartex" xmlns:cx5="http://schemas.microsoft.com/office/drawing/2016/5/11/chartex" xmlns:cx6="http://schemas.microsoft.com/office/drawing/2016/5/12/chartex" xmlns:cx7="http://schemas.microsoft.com/office/drawing/2016/5/13/chartex" xmlns:cx8="http://schemas.microsoft.com/office/drawing/2016/5/14/chartex" xmlns:mc="http://schemas.openxmlformats.org/markup-compatibility/2006" xmlns:aink="http://schemas.microsoft.com/office/drawing/2016/ink" xmlns:am3d="http://schemas.microsoft.com/office/drawing/2017/model3d" xmlns:o="urn:schemas-microsoft-com:office:office" xmlns:r="http://schemas.openxmlformats.org/officeDocument/2006/relationships" xmlns:m="http://schemas.openxmlformats.org/officeDocument/2006/math" xmlns:v="urn:schemas-microsoft-com:vml" xmlns:wp14="http://schemas.microsoft.com/office/word/2010/wordprocessingDrawing" xmlns:wp="http://schemas.openxmlformats.org/drawingml/2006/wordprocessingDrawing" xmlns:w10="urn:schemas-microsoft-com:office:word" xmlns:w="http://schemas.openxmlformats.org/wordprocessingml/2006/main" xmlns:w14="http://schemas.microsoft.com/office/word/2010/wordml" xmlns:w15="http://schemas.microsoft.com/office/word/2012/wordml" xmlns:w16cid="http://schemas.microsoft.com/office/word/2016/wordml/cid" xmlns:w16se="http://schemas.microsoft.com/office/word/2015/wordml/symex" xmlns:wpg="http://schemas.microsoft.com/office/word/2010/wordprocessingGroup" xmlns:wpi="http://schemas.microsoft.com/office/word/2010/wordprocessingInk" xmlns:wne="http://schemas.microsoft.com/office/word/2006/wordml" xmlns:wps="http://schemas.microsoft.com/office/word/2010/wordprocessingShape" mc:Ignorable="w14 w15 w16se w16cid wp14">
+<w:footnotes xmlns:wpc="http://schemas.microsoft.com/office/word/2010/wordprocessingCanvas" xmlns:mo="http://schemas.microsoft.com/office/mac/office/2008/main" xmlns:mc="http://schemas.openxmlformats.org/markup-compatibility/2006" xmlns:mv="urn:schemas-microsoft-com:mac:vml" xmlns:o="urn:schemas-microsoft-com:office:office" xmlns:r="http://schemas.openxmlformats.org/officeDocument/2006/relationships" xmlns:m="http://schemas.openxmlformats.org/officeDocument/2006/math" xmlns:v="urn:schemas-microsoft-com:vml" xmlns:wp14="http://schemas.microsoft.com/office/word/2010/wordprocessingDrawing" xmlns:wp="http://schemas.openxmlformats.org/drawingml/2006/wordprocessingDrawing" xmlns:w10="urn:schemas-microsoft-com:office:word" xmlns:w="http://schemas.openxmlformats.org/wordprocessingml/2006/main" xmlns:w14="http://schemas.microsoft.com/office/word/2010/wordml" xmlns:w15="http://schemas.microsoft.com/office/word/2012/wordml" xmlns:wpg="http://schemas.microsoft.com/office/word/2010/wordprocessingGroup" xmlns:wpi="http://schemas.microsoft.com/office/word/2010/wordprocessingInk" xmlns:wne="http://schemas.microsoft.com/office/word/2006/wordml" xmlns:wps="http://schemas.microsoft.com/office/word/2010/wordprocessingShape" mc:Ignorable="w14 w15 wp14">
   <w:footnote w:type="separator" w:id="-1">
     <w:p>
       <w:r>
@@ -8775,7 +8823,7 @@
 </file>
 
 <file path=word/header1.xml><?xml version="1.0" encoding="utf-8"?>
-<w:hdr xmlns:wpc="http://schemas.microsoft.com/office/word/2010/wordprocessingCanvas" xmlns:cx="http://schemas.microsoft.com/office/drawing/2014/chartex" xmlns:cx1="http://schemas.microsoft.com/office/drawing/2015/9/8/chartex" xmlns:cx2="http://schemas.microsoft.com/office/drawing/2015/10/21/chartex" xmlns:cx3="http://schemas.microsoft.com/office/drawing/2016/5/9/chartex" xmlns:cx4="http://schemas.microsoft.com/office/drawing/2016/5/10/chartex" xmlns:cx5="http://schemas.microsoft.com/office/drawing/2016/5/11/chartex" xmlns:cx6="http://schemas.microsoft.com/office/drawing/2016/5/12/chartex" xmlns:cx7="http://schemas.microsoft.com/office/drawing/2016/5/13/chartex" xmlns:cx8="http://schemas.microsoft.com/office/drawing/2016/5/14/chartex" xmlns:mc="http://schemas.openxmlformats.org/markup-compatibility/2006" xmlns:aink="http://schemas.microsoft.com/office/drawing/2016/ink" xmlns:am3d="http://schemas.microsoft.com/office/drawing/2017/model3d" xmlns:o="urn:schemas-microsoft-com:office:office" xmlns:r="http://schemas.openxmlformats.org/officeDocument/2006/relationships" xmlns:m="http://schemas.openxmlformats.org/officeDocument/2006/math" xmlns:v="urn:schemas-microsoft-com:vml" xmlns:wp14="http://schemas.microsoft.com/office/word/2010/wordprocessingDrawing" xmlns:wp="http://schemas.openxmlformats.org/drawingml/2006/wordprocessingDrawing" xmlns:w10="urn:schemas-microsoft-com:office:word" xmlns:w="http://schemas.openxmlformats.org/wordprocessingml/2006/main" xmlns:w14="http://schemas.microsoft.com/office/word/2010/wordml" xmlns:w15="http://schemas.microsoft.com/office/word/2012/wordml" xmlns:w16cid="http://schemas.microsoft.com/office/word/2016/wordml/cid" xmlns:w16se="http://schemas.microsoft.com/office/word/2015/wordml/symex" xmlns:wpg="http://schemas.microsoft.com/office/word/2010/wordprocessingGroup" xmlns:wpi="http://schemas.microsoft.com/office/word/2010/wordprocessingInk" xmlns:wne="http://schemas.microsoft.com/office/word/2006/wordml" xmlns:wps="http://schemas.microsoft.com/office/word/2010/wordprocessingShape" mc:Ignorable="w14 w15 w16se w16cid wp14">
+<w:hdr xmlns:wpc="http://schemas.microsoft.com/office/word/2010/wordprocessingCanvas" xmlns:mo="http://schemas.microsoft.com/office/mac/office/2008/main" xmlns:mc="http://schemas.openxmlformats.org/markup-compatibility/2006" xmlns:mv="urn:schemas-microsoft-com:mac:vml" xmlns:o="urn:schemas-microsoft-com:office:office" xmlns:r="http://schemas.openxmlformats.org/officeDocument/2006/relationships" xmlns:m="http://schemas.openxmlformats.org/officeDocument/2006/math" xmlns:v="urn:schemas-microsoft-com:vml" xmlns:wp14="http://schemas.microsoft.com/office/word/2010/wordprocessingDrawing" xmlns:wp="http://schemas.openxmlformats.org/drawingml/2006/wordprocessingDrawing" xmlns:w10="urn:schemas-microsoft-com:office:word" xmlns:w="http://schemas.openxmlformats.org/wordprocessingml/2006/main" xmlns:w14="http://schemas.microsoft.com/office/word/2010/wordml" xmlns:w15="http://schemas.microsoft.com/office/word/2012/wordml" xmlns:wpg="http://schemas.microsoft.com/office/word/2010/wordprocessingGroup" xmlns:wpi="http://schemas.microsoft.com/office/word/2010/wordprocessingInk" xmlns:wne="http://schemas.microsoft.com/office/word/2006/wordml" xmlns:wps="http://schemas.microsoft.com/office/word/2010/wordprocessingShape" mc:Ignorable="w14 w15 wp14">
   <w:p>
     <w:pPr>
       <w:pStyle w:val="Header"/>
@@ -8813,7 +8861,7 @@
 </file>
 
 <file path=word/header2.xml><?xml version="1.0" encoding="utf-8"?>
-<w:hdr xmlns:wpc="http://schemas.microsoft.com/office/word/2010/wordprocessingCanvas" xmlns:cx="http://schemas.microsoft.com/office/drawing/2014/chartex" xmlns:cx1="http://schemas.microsoft.com/office/drawing/2015/9/8/chartex" xmlns:cx2="http://schemas.microsoft.com/office/drawing/2015/10/21/chartex" xmlns:cx3="http://schemas.microsoft.com/office/drawing/2016/5/9/chartex" xmlns:cx4="http://schemas.microsoft.com/office/drawing/2016/5/10/chartex" xmlns:cx5="http://schemas.microsoft.com/office/drawing/2016/5/11/chartex" xmlns:cx6="http://schemas.microsoft.com/office/drawing/2016/5/12/chartex" xmlns:cx7="http://schemas.microsoft.com/office/drawing/2016/5/13/chartex" xmlns:cx8="http://schemas.microsoft.com/office/drawing/2016/5/14/chartex" xmlns:mc="http://schemas.openxmlformats.org/markup-compatibility/2006" xmlns:aink="http://schemas.microsoft.com/office/drawing/2016/ink" xmlns:am3d="http://schemas.microsoft.com/office/drawing/2017/model3d" xmlns:o="urn:schemas-microsoft-com:office:office" xmlns:r="http://schemas.openxmlformats.org/officeDocument/2006/relationships" xmlns:m="http://schemas.openxmlformats.org/officeDocument/2006/math" xmlns:v="urn:schemas-microsoft-com:vml" xmlns:wp14="http://schemas.microsoft.com/office/word/2010/wordprocessingDrawing" xmlns:wp="http://schemas.openxmlformats.org/drawingml/2006/wordprocessingDrawing" xmlns:w10="urn:schemas-microsoft-com:office:word" xmlns:w="http://schemas.openxmlformats.org/wordprocessingml/2006/main" xmlns:w14="http://schemas.microsoft.com/office/word/2010/wordml" xmlns:w15="http://schemas.microsoft.com/office/word/2012/wordml" xmlns:w16cid="http://schemas.microsoft.com/office/word/2016/wordml/cid" xmlns:w16se="http://schemas.microsoft.com/office/word/2015/wordml/symex" xmlns:wpg="http://schemas.microsoft.com/office/word/2010/wordprocessingGroup" xmlns:wpi="http://schemas.microsoft.com/office/word/2010/wordprocessingInk" xmlns:wne="http://schemas.microsoft.com/office/word/2006/wordml" xmlns:wps="http://schemas.microsoft.com/office/word/2010/wordprocessingShape" mc:Ignorable="w14 w15 w16se w16cid wp14">
+<w:hdr xmlns:wpc="http://schemas.microsoft.com/office/word/2010/wordprocessingCanvas" xmlns:mo="http://schemas.microsoft.com/office/mac/office/2008/main" xmlns:mc="http://schemas.openxmlformats.org/markup-compatibility/2006" xmlns:mv="urn:schemas-microsoft-com:mac:vml" xmlns:o="urn:schemas-microsoft-com:office:office" xmlns:r="http://schemas.openxmlformats.org/officeDocument/2006/relationships" xmlns:m="http://schemas.openxmlformats.org/officeDocument/2006/math" xmlns:v="urn:schemas-microsoft-com:vml" xmlns:wp14="http://schemas.microsoft.com/office/word/2010/wordprocessingDrawing" xmlns:wp="http://schemas.openxmlformats.org/drawingml/2006/wordprocessingDrawing" xmlns:w10="urn:schemas-microsoft-com:office:word" xmlns:w="http://schemas.openxmlformats.org/wordprocessingml/2006/main" xmlns:w14="http://schemas.microsoft.com/office/word/2010/wordml" xmlns:w15="http://schemas.microsoft.com/office/word/2012/wordml" xmlns:wpg="http://schemas.microsoft.com/office/word/2010/wordprocessingGroup" xmlns:wpi="http://schemas.microsoft.com/office/word/2010/wordprocessingInk" xmlns:wne="http://schemas.microsoft.com/office/word/2006/wordml" xmlns:wps="http://schemas.microsoft.com/office/word/2010/wordprocessingShape" mc:Ignorable="w14 w15 wp14">
   <w:p>
     <w:pPr>
       <w:pStyle w:val="Header"/>
@@ -8869,7 +8917,7 @@
         <w:rStyle w:val="PageNumber"/>
         <w:noProof/>
       </w:rPr>
-      <w:t>9</w:t>
+      <w:t>10</w:t>
     </w:r>
     <w:r>
       <w:rPr>
@@ -8888,7 +8936,7 @@
 </file>
 
 <file path=word/header3.xml><?xml version="1.0" encoding="utf-8"?>
-<w:hdr xmlns:wpc="http://schemas.microsoft.com/office/word/2010/wordprocessingCanvas" xmlns:cx="http://schemas.microsoft.com/office/drawing/2014/chartex" xmlns:cx1="http://schemas.microsoft.com/office/drawing/2015/9/8/chartex" xmlns:cx2="http://schemas.microsoft.com/office/drawing/2015/10/21/chartex" xmlns:cx3="http://schemas.microsoft.com/office/drawing/2016/5/9/chartex" xmlns:cx4="http://schemas.microsoft.com/office/drawing/2016/5/10/chartex" xmlns:cx5="http://schemas.microsoft.com/office/drawing/2016/5/11/chartex" xmlns:cx6="http://schemas.microsoft.com/office/drawing/2016/5/12/chartex" xmlns:cx7="http://schemas.microsoft.com/office/drawing/2016/5/13/chartex" xmlns:cx8="http://schemas.microsoft.com/office/drawing/2016/5/14/chartex" xmlns:mc="http://schemas.openxmlformats.org/markup-compatibility/2006" xmlns:aink="http://schemas.microsoft.com/office/drawing/2016/ink" xmlns:am3d="http://schemas.microsoft.com/office/drawing/2017/model3d" xmlns:o="urn:schemas-microsoft-com:office:office" xmlns:r="http://schemas.openxmlformats.org/officeDocument/2006/relationships" xmlns:m="http://schemas.openxmlformats.org/officeDocument/2006/math" xmlns:v="urn:schemas-microsoft-com:vml" xmlns:wp14="http://schemas.microsoft.com/office/word/2010/wordprocessingDrawing" xmlns:wp="http://schemas.openxmlformats.org/drawingml/2006/wordprocessingDrawing" xmlns:w10="urn:schemas-microsoft-com:office:word" xmlns:w="http://schemas.openxmlformats.org/wordprocessingml/2006/main" xmlns:w14="http://schemas.microsoft.com/office/word/2010/wordml" xmlns:w15="http://schemas.microsoft.com/office/word/2012/wordml" xmlns:w16cid="http://schemas.microsoft.com/office/word/2016/wordml/cid" xmlns:w16se="http://schemas.microsoft.com/office/word/2015/wordml/symex" xmlns:wpg="http://schemas.microsoft.com/office/word/2010/wordprocessingGroup" xmlns:wpi="http://schemas.microsoft.com/office/word/2010/wordprocessingInk" xmlns:wne="http://schemas.microsoft.com/office/word/2006/wordml" xmlns:wps="http://schemas.microsoft.com/office/word/2010/wordprocessingShape" mc:Ignorable="w14 w15 w16se w16cid wp14">
+<w:hdr xmlns:wpc="http://schemas.microsoft.com/office/word/2010/wordprocessingCanvas" xmlns:mo="http://schemas.microsoft.com/office/mac/office/2008/main" xmlns:mc="http://schemas.openxmlformats.org/markup-compatibility/2006" xmlns:mv="urn:schemas-microsoft-com:mac:vml" xmlns:o="urn:schemas-microsoft-com:office:office" xmlns:r="http://schemas.openxmlformats.org/officeDocument/2006/relationships" xmlns:m="http://schemas.openxmlformats.org/officeDocument/2006/math" xmlns:v="urn:schemas-microsoft-com:vml" xmlns:wp14="http://schemas.microsoft.com/office/word/2010/wordprocessingDrawing" xmlns:wp="http://schemas.openxmlformats.org/drawingml/2006/wordprocessingDrawing" xmlns:w10="urn:schemas-microsoft-com:office:word" xmlns:w="http://schemas.openxmlformats.org/wordprocessingml/2006/main" xmlns:w14="http://schemas.microsoft.com/office/word/2010/wordml" xmlns:w15="http://schemas.microsoft.com/office/word/2012/wordml" xmlns:wpg="http://schemas.microsoft.com/office/word/2010/wordprocessingGroup" xmlns:wpi="http://schemas.microsoft.com/office/word/2010/wordprocessingInk" xmlns:wne="http://schemas.microsoft.com/office/word/2006/wordml" xmlns:wps="http://schemas.microsoft.com/office/word/2010/wordprocessingShape" mc:Ignorable="w14 w15 wp14">
   <w:p>
     <w:pPr>
       <w:pStyle w:val="Header"/>
@@ -8951,7 +8999,7 @@
 </file>
 
 <file path=word/styles.xml><?xml version="1.0" encoding="utf-8"?>
-<w:styles xmlns:mc="http://schemas.openxmlformats.org/markup-compatibility/2006" xmlns:r="http://schemas.openxmlformats.org/officeDocument/2006/relationships" xmlns:w="http://schemas.openxmlformats.org/wordprocessingml/2006/main" xmlns:w14="http://schemas.microsoft.com/office/word/2010/wordml" xmlns:w15="http://schemas.microsoft.com/office/word/2012/wordml" xmlns:w16cid="http://schemas.microsoft.com/office/word/2016/wordml/cid" xmlns:w16se="http://schemas.microsoft.com/office/word/2015/wordml/symex" mc:Ignorable="w14 w15 w16se w16cid">
+<w:styles xmlns:mc="http://schemas.openxmlformats.org/markup-compatibility/2006" xmlns:r="http://schemas.openxmlformats.org/officeDocument/2006/relationships" xmlns:w="http://schemas.openxmlformats.org/wordprocessingml/2006/main" xmlns:w14="http://schemas.microsoft.com/office/word/2010/wordml" xmlns:w15="http://schemas.microsoft.com/office/word/2012/wordml" mc:Ignorable="w14 w15">
   <w:docDefaults>
     <w:rPrDefault>
       <w:rPr>
@@ -8963,7 +9011,7 @@
     </w:rPrDefault>
     <w:pPrDefault/>
   </w:docDefaults>
-  <w:latentStyles w:defLockedState="0" w:defUIPriority="99" w:defSemiHidden="0" w:defUnhideWhenUsed="0" w:defQFormat="0" w:count="376">
+  <w:latentStyles w:defLockedState="0" w:defUIPriority="99" w:defSemiHidden="0" w:defUnhideWhenUsed="0" w:defQFormat="0" w:count="382">
     <w:lsdException w:name="Normal" w:uiPriority="0" w:qFormat="1"/>
     <w:lsdException w:name="heading 1" w:uiPriority="9" w:qFormat="1"/>
     <w:lsdException w:name="heading 2" w:semiHidden="1" w:uiPriority="9" w:unhideWhenUsed="1" w:qFormat="1"/>
@@ -9466,6 +9514,7 @@
     <w:uiPriority w:val="39"/>
     <w:rsid w:val="00F178A5"/>
     <w:tblPr>
+      <w:tblInd w:w="0" w:type="dxa"/>
       <w:tblBorders>
         <w:top w:val="single" w:sz="4" w:space="0" w:color="auto"/>
         <w:left w:val="single" w:sz="4" w:space="0" w:color="auto"/>
@@ -9474,6 +9523,12 @@
         <w:insideH w:val="single" w:sz="4" w:space="0" w:color="auto"/>
         <w:insideV w:val="single" w:sz="4" w:space="0" w:color="auto"/>
       </w:tblBorders>
+      <w:tblCellMar>
+        <w:top w:w="0" w:type="dxa"/>
+        <w:left w:w="108" w:type="dxa"/>
+        <w:bottom w:w="0" w:type="dxa"/>
+        <w:right w:w="108" w:type="dxa"/>
+      </w:tblCellMar>
     </w:tblPr>
   </w:style>
   <w:style w:type="character" w:styleId="CommentReference">
@@ -9586,6 +9641,7 @@
       <w:szCs w:val="22"/>
     </w:rPr>
     <w:tblPr>
+      <w:tblInd w:w="0" w:type="dxa"/>
       <w:tblBorders>
         <w:top w:val="single" w:sz="4" w:space="0" w:color="auto"/>
         <w:left w:val="single" w:sz="4" w:space="0" w:color="auto"/>
@@ -9594,6 +9650,12 @@
         <w:insideH w:val="single" w:sz="4" w:space="0" w:color="auto"/>
         <w:insideV w:val="single" w:sz="4" w:space="0" w:color="auto"/>
       </w:tblBorders>
+      <w:tblCellMar>
+        <w:top w:w="0" w:type="dxa"/>
+        <w:left w:w="108" w:type="dxa"/>
+        <w:bottom w:w="0" w:type="dxa"/>
+        <w:right w:w="108" w:type="dxa"/>
+      </w:tblCellMar>
     </w:tblPr>
   </w:style>
   <w:style w:type="character" w:customStyle="1" w:styleId="Heading1Char">
@@ -9886,7 +9948,7 @@
 </file>
 
 <file path=customXml/itemProps1.xml><?xml version="1.0" encoding="utf-8"?>
-<ds:datastoreItem xmlns:ds="http://schemas.openxmlformats.org/officeDocument/2006/customXml" ds:itemID="{7D67DBC6-8A78-6B4C-BA2E-3A9920CF49E3}">
+<ds:datastoreItem xmlns:ds="http://schemas.openxmlformats.org/officeDocument/2006/customXml" ds:itemID="{C3746BA1-8C46-7F47-9157-C3248B819220}">
   <ds:schemaRefs>
     <ds:schemaRef ds:uri="http://schemas.openxmlformats.org/officeDocument/2006/bibliography"/>
   </ds:schemaRefs>

</xml_diff>

<commit_message>
Highlighting Changes for final submissions
Hi Erin! Just highlighted the changes I made so that the editors would be able to see them more clearly. Best!
</commit_message>
<xml_diff>
--- a/Caleb Distinction/Mate Preference SUB.docx
+++ b/Caleb Distinction/Mate Preference SUB.docx
@@ -1002,129 +1002,279 @@
       </w:pPr>
       <w:ins w:id="3" w:author="Marshall, Caleb Z" w:date="2019-10-25T09:54:00Z">
         <w:r>
+          <w:rPr>
+            <w:highlight w:val="yellow"/>
+            <w:rPrChange w:id="4" w:author="Marshall, Caleb Z" w:date="2019-10-29T18:09:00Z">
+              <w:rPr/>
+            </w:rPrChange>
+          </w:rPr>
           <w:lastRenderedPageBreak/>
           <w:t>The</w:t>
         </w:r>
       </w:ins>
-      <w:ins w:id="4" w:author="Marshall, Caleb Z" w:date="2019-10-25T09:49:00Z">
+      <w:ins w:id="5" w:author="Marshall, Caleb Z" w:date="2019-10-25T09:49:00Z">
         <w:r>
+          <w:rPr>
+            <w:highlight w:val="yellow"/>
+            <w:rPrChange w:id="6" w:author="Marshall, Caleb Z" w:date="2019-10-29T18:09:00Z">
+              <w:rPr/>
+            </w:rPrChange>
+          </w:rPr>
           <w:t xml:space="preserve"> </w:t>
         </w:r>
       </w:ins>
-      <w:ins w:id="5" w:author="Marshall, Caleb Z" w:date="2019-10-25T09:48:00Z">
+      <w:ins w:id="7" w:author="Marshall, Caleb Z" w:date="2019-10-25T09:48:00Z">
         <w:r>
+          <w:rPr>
+            <w:highlight w:val="yellow"/>
+            <w:rPrChange w:id="8" w:author="Marshall, Caleb Z" w:date="2019-10-29T18:09:00Z">
+              <w:rPr/>
+            </w:rPrChange>
+          </w:rPr>
           <w:t xml:space="preserve">Five Factor Model </w:t>
         </w:r>
       </w:ins>
-      <w:ins w:id="6" w:author="Marshall, Caleb Z" w:date="2019-10-25T09:51:00Z">
+      <w:ins w:id="9" w:author="Marshall, Caleb Z" w:date="2019-10-25T09:51:00Z">
         <w:r>
+          <w:rPr>
+            <w:highlight w:val="yellow"/>
+            <w:rPrChange w:id="10" w:author="Marshall, Caleb Z" w:date="2019-10-29T18:09:00Z">
+              <w:rPr/>
+            </w:rPrChange>
+          </w:rPr>
           <w:t>mo</w:t>
         </w:r>
         <w:r>
+          <w:rPr>
+            <w:highlight w:val="yellow"/>
+            <w:rPrChange w:id="11" w:author="Marshall, Caleb Z" w:date="2019-10-29T18:09:00Z">
+              <w:rPr/>
+            </w:rPrChange>
+          </w:rPr>
           <w:t xml:space="preserve">del is designed to answer how </w:t>
         </w:r>
       </w:ins>
-      <w:ins w:id="7" w:author="Marshall, Caleb Z" w:date="2019-10-25T09:50:00Z">
+      <w:ins w:id="12" w:author="Marshall, Caleb Z" w:date="2019-10-25T09:50:00Z">
         <w:r>
+          <w:rPr>
+            <w:highlight w:val="yellow"/>
+            <w:rPrChange w:id="13" w:author="Marshall, Caleb Z" w:date="2019-10-29T18:09:00Z">
+              <w:rPr/>
+            </w:rPrChange>
+          </w:rPr>
           <w:t xml:space="preserve">attitudes, emotions, social relationships, </w:t>
         </w:r>
       </w:ins>
-      <w:ins w:id="8" w:author="Marshall, Caleb Z" w:date="2019-10-25T09:51:00Z">
+      <w:ins w:id="14" w:author="Marshall, Caleb Z" w:date="2019-10-25T09:51:00Z">
         <w:r>
+          <w:rPr>
+            <w:highlight w:val="yellow"/>
+            <w:rPrChange w:id="15" w:author="Marshall, Caleb Z" w:date="2019-10-29T18:09:00Z">
+              <w:rPr/>
+            </w:rPrChange>
+          </w:rPr>
           <w:t xml:space="preserve">motivation, and responses to experience vary between individuals (McCrae &amp; John, 1992). </w:t>
         </w:r>
       </w:ins>
-      <w:ins w:id="9" w:author="Marshall, Caleb Z" w:date="2019-10-25T09:53:00Z">
+      <w:ins w:id="16" w:author="Marshall, Caleb Z" w:date="2019-10-25T09:53:00Z">
         <w:r>
+          <w:rPr>
+            <w:highlight w:val="yellow"/>
+            <w:rPrChange w:id="17" w:author="Marshall, Caleb Z" w:date="2019-10-29T18:09:00Z">
+              <w:rPr/>
+            </w:rPrChange>
+          </w:rPr>
           <w:t xml:space="preserve">Viewed as a quantitative measure for individual difference in </w:t>
         </w:r>
       </w:ins>
-      <w:ins w:id="10" w:author="Marshall, Caleb Z" w:date="2019-10-25T09:54:00Z">
+      <w:ins w:id="18" w:author="Marshall, Caleb Z" w:date="2019-10-25T09:54:00Z">
         <w:r>
+          <w:rPr>
+            <w:highlight w:val="yellow"/>
+            <w:rPrChange w:id="19" w:author="Marshall, Caleb Z" w:date="2019-10-29T18:09:00Z">
+              <w:rPr/>
+            </w:rPrChange>
+          </w:rPr>
           <w:t>personality</w:t>
         </w:r>
       </w:ins>
-      <w:ins w:id="11" w:author="Marshall, Caleb Z" w:date="2019-10-25T09:53:00Z">
+      <w:ins w:id="20" w:author="Marshall, Caleb Z" w:date="2019-10-25T09:53:00Z">
         <w:r>
+          <w:rPr>
+            <w:highlight w:val="yellow"/>
+            <w:rPrChange w:id="21" w:author="Marshall, Caleb Z" w:date="2019-10-29T18:09:00Z">
+              <w:rPr/>
+            </w:rPrChange>
+          </w:rPr>
           <w:t>,</w:t>
         </w:r>
       </w:ins>
-      <w:ins w:id="12" w:author="Marshall, Caleb Z" w:date="2019-10-25T09:54:00Z">
+      <w:ins w:id="22" w:author="Marshall, Caleb Z" w:date="2019-10-25T09:54:00Z">
         <w:r>
+          <w:rPr>
+            <w:highlight w:val="yellow"/>
+            <w:rPrChange w:id="23" w:author="Marshall, Caleb Z" w:date="2019-10-29T18:09:00Z">
+              <w:rPr/>
+            </w:rPrChange>
+          </w:rPr>
           <w:t xml:space="preserve"> </w:t>
         </w:r>
       </w:ins>
-      <w:ins w:id="13" w:author="Marshall, Caleb Z" w:date="2019-10-25T09:51:00Z">
+      <w:ins w:id="24" w:author="Marshall, Caleb Z" w:date="2019-10-25T09:51:00Z">
         <w:r>
+          <w:rPr>
+            <w:highlight w:val="yellow"/>
+            <w:rPrChange w:id="25" w:author="Marshall, Caleb Z" w:date="2019-10-29T18:09:00Z">
+              <w:rPr/>
+            </w:rPrChange>
+          </w:rPr>
           <w:t>Five Factor Analysis</w:t>
         </w:r>
       </w:ins>
-      <w:ins w:id="14" w:author="Marshall, Caleb Z" w:date="2019-10-25T09:54:00Z">
+      <w:ins w:id="26" w:author="Marshall, Caleb Z" w:date="2019-10-25T09:54:00Z">
         <w:r>
+          <w:rPr>
+            <w:highlight w:val="yellow"/>
+            <w:rPrChange w:id="27" w:author="Marshall, Caleb Z" w:date="2019-10-29T18:09:00Z">
+              <w:rPr/>
+            </w:rPrChange>
+          </w:rPr>
           <w:t xml:space="preserve"> tries to establish a global, if somewhat superficial, understanding of how an individual</w:t>
         </w:r>
       </w:ins>
-      <w:ins w:id="15" w:author="Marshall, Caleb Z" w:date="2019-10-25T09:56:00Z">
+      <w:ins w:id="28" w:author="Marshall, Caleb Z" w:date="2019-10-25T09:56:00Z">
         <w:r>
+          <w:rPr>
+            <w:highlight w:val="yellow"/>
+            <w:rPrChange w:id="29" w:author="Marshall, Caleb Z" w:date="2019-10-29T18:09:00Z">
+              <w:rPr/>
+            </w:rPrChange>
+          </w:rPr>
           <w:t>’s personality is unique, when compared to the larger population. McCrae and John agree that the Five Factor Model is not the most delicate or complete measure of an individual</w:t>
         </w:r>
       </w:ins>
-      <w:ins w:id="16" w:author="Marshall, Caleb Z" w:date="2019-10-25T09:57:00Z">
+      <w:ins w:id="30" w:author="Marshall, Caleb Z" w:date="2019-10-25T09:57:00Z">
         <w:r>
+          <w:rPr>
+            <w:highlight w:val="yellow"/>
+            <w:rPrChange w:id="31" w:author="Marshall, Caleb Z" w:date="2019-10-29T18:09:00Z">
+              <w:rPr/>
+            </w:rPrChange>
+          </w:rPr>
           <w:t xml:space="preserve">’s personality. However, </w:t>
         </w:r>
       </w:ins>
-      <w:ins w:id="17" w:author="Marshall, Caleb Z" w:date="2019-10-25T09:58:00Z">
+      <w:ins w:id="32" w:author="Marshall, Caleb Z" w:date="2019-10-25T09:58:00Z">
         <w:r>
+          <w:rPr>
+            <w:highlight w:val="yellow"/>
+            <w:rPrChange w:id="33" w:author="Marshall, Caleb Z" w:date="2019-10-29T18:09:00Z">
+              <w:rPr/>
+            </w:rPrChange>
+          </w:rPr>
           <w:t>for personality research, which relies on measuring differences in personality in a large sample, Five Factor Analysis provides an understandable method of explaining these differences. Also,</w:t>
         </w:r>
       </w:ins>
-      <w:ins w:id="18" w:author="Marshall, Caleb Z" w:date="2019-10-25T10:00:00Z">
+      <w:ins w:id="34" w:author="Marshall, Caleb Z" w:date="2019-10-25T10:00:00Z">
         <w:r>
+          <w:rPr>
+            <w:highlight w:val="yellow"/>
+            <w:rPrChange w:id="35" w:author="Marshall, Caleb Z" w:date="2019-10-29T18:09:00Z">
+              <w:rPr/>
+            </w:rPrChange>
+          </w:rPr>
           <w:t xml:space="preserve"> these differences are quantifiable through scales </w:t>
         </w:r>
       </w:ins>
-      <w:ins w:id="19" w:author="Marshall, Caleb Z" w:date="2019-10-25T10:01:00Z">
+      <w:ins w:id="36" w:author="Marshall, Caleb Z" w:date="2019-10-25T10:01:00Z">
         <w:r>
+          <w:rPr>
+            <w:highlight w:val="yellow"/>
+            <w:rPrChange w:id="37" w:author="Marshall, Caleb Z" w:date="2019-10-29T18:09:00Z">
+              <w:rPr/>
+            </w:rPrChange>
+          </w:rPr>
           <w:t>and</w:t>
         </w:r>
       </w:ins>
-      <w:ins w:id="20" w:author="Marshall, Caleb Z" w:date="2019-10-25T10:00:00Z">
+      <w:ins w:id="38" w:author="Marshall, Caleb Z" w:date="2019-10-25T10:00:00Z">
         <w:r>
+          <w:rPr>
+            <w:highlight w:val="yellow"/>
+            <w:rPrChange w:id="39" w:author="Marshall, Caleb Z" w:date="2019-10-29T18:09:00Z">
+              <w:rPr/>
+            </w:rPrChange>
+          </w:rPr>
           <w:t xml:space="preserve"> a lexical database of terms associated to each factor. Even more, these scales have been tested across multiple demographics (age, gender, nationality, etc.)</w:t>
         </w:r>
       </w:ins>
-      <w:ins w:id="21" w:author="Marshall, Caleb Z" w:date="2019-10-25T10:01:00Z">
+      <w:ins w:id="40" w:author="Marshall, Caleb Z" w:date="2019-10-25T10:01:00Z">
         <w:r>
+          <w:rPr>
+            <w:highlight w:val="yellow"/>
+            <w:rPrChange w:id="41" w:author="Marshall, Caleb Z" w:date="2019-10-29T18:09:00Z">
+              <w:rPr/>
+            </w:rPrChange>
+          </w:rPr>
           <w:t>, and indeed were originally developed by examining personality research in the 1960’s and 1970</w:t>
         </w:r>
       </w:ins>
-      <w:ins w:id="22" w:author="Marshall, Caleb Z" w:date="2019-10-25T10:02:00Z">
+      <w:ins w:id="42" w:author="Marshall, Caleb Z" w:date="2019-10-25T10:02:00Z">
         <w:r>
+          <w:rPr>
+            <w:highlight w:val="yellow"/>
+            <w:rPrChange w:id="43" w:author="Marshall, Caleb Z" w:date="2019-10-29T18:09:00Z">
+              <w:rPr/>
+            </w:rPrChange>
+          </w:rPr>
           <w:t xml:space="preserve">’s across these same demographics. We suggest the interested reader read McCrae and John’s (1992) survey article of Five Factor Analysis, which is heavily cited in this and the </w:t>
         </w:r>
       </w:ins>
-      <w:ins w:id="23" w:author="Marshall, Caleb Z" w:date="2019-10-25T10:03:00Z">
+      <w:ins w:id="44" w:author="Marshall, Caleb Z" w:date="2019-10-25T10:03:00Z">
         <w:r>
+          <w:rPr>
+            <w:highlight w:val="yellow"/>
+            <w:rPrChange w:id="45" w:author="Marshall, Caleb Z" w:date="2019-10-29T18:09:00Z">
+              <w:rPr/>
+            </w:rPrChange>
+          </w:rPr>
           <w:t>preceding</w:t>
         </w:r>
       </w:ins>
-      <w:ins w:id="24" w:author="Marshall, Caleb Z" w:date="2019-10-25T10:02:00Z">
+      <w:ins w:id="46" w:author="Marshall, Caleb Z" w:date="2019-10-25T10:02:00Z">
         <w:r>
+          <w:rPr>
+            <w:highlight w:val="yellow"/>
+            <w:rPrChange w:id="47" w:author="Marshall, Caleb Z" w:date="2019-10-29T18:09:00Z">
+              <w:rPr/>
+            </w:rPrChange>
+          </w:rPr>
           <w:t xml:space="preserve"> paragraph</w:t>
         </w:r>
       </w:ins>
-      <w:ins w:id="25" w:author="Marshall, Caleb Z" w:date="2019-10-25T10:03:00Z">
+      <w:ins w:id="48" w:author="Marshall, Caleb Z" w:date="2019-10-25T10:03:00Z">
         <w:r>
+          <w:rPr>
+            <w:highlight w:val="yellow"/>
+            <w:rPrChange w:id="49" w:author="Marshall, Caleb Z" w:date="2019-10-29T18:09:00Z">
+              <w:rPr/>
+            </w:rPrChange>
+          </w:rPr>
           <w:t>s</w:t>
         </w:r>
       </w:ins>
-      <w:ins w:id="26" w:author="Marshall, Caleb Z" w:date="2019-10-25T10:02:00Z">
+      <w:ins w:id="50" w:author="Marshall, Caleb Z" w:date="2019-10-25T10:02:00Z">
         <w:r>
+          <w:rPr>
+            <w:highlight w:val="yellow"/>
+            <w:rPrChange w:id="51" w:author="Marshall, Caleb Z" w:date="2019-10-29T18:09:00Z">
+              <w:rPr/>
+            </w:rPrChange>
+          </w:rPr>
           <w:t>.</w:t>
         </w:r>
       </w:ins>
-      <w:del w:id="27" w:author="Marshall, Caleb Z" w:date="2019-10-25T09:48:00Z">
+      <w:del w:id="52" w:author="Marshall, Caleb Z" w:date="2019-10-25T09:48:00Z">
         <w:r>
           <w:delText xml:space="preserve"> </w:delText>
         </w:r>
@@ -1328,7 +1478,7 @@
         <w:spacing w:line="480" w:lineRule="auto"/>
         <w:ind w:firstLine="720"/>
         <w:rPr>
-          <w:ins w:id="28" w:author="Marshall, Caleb Z" w:date="2019-10-25T10:03:00Z"/>
+          <w:ins w:id="53" w:author="Marshall, Caleb Z" w:date="2019-10-25T10:03:00Z"/>
         </w:rPr>
       </w:pPr>
       <w:r>
@@ -1407,18 +1557,18 @@
         <w:spacing w:line="480" w:lineRule="auto"/>
         <w:rPr>
           <w:b/>
-          <w:rPrChange w:id="29" w:author="Marshall, Caleb Z" w:date="2019-10-25T10:04:00Z">
+          <w:rPrChange w:id="54" w:author="Marshall, Caleb Z" w:date="2019-10-25T10:04:00Z">
             <w:rPr/>
           </w:rPrChange>
         </w:rPr>
-        <w:pPrChange w:id="30" w:author="Marshall, Caleb Z" w:date="2019-10-25T10:03:00Z">
+        <w:pPrChange w:id="55" w:author="Marshall, Caleb Z" w:date="2019-10-25T10:03:00Z">
           <w:pPr>
             <w:spacing w:line="480" w:lineRule="auto"/>
             <w:ind w:firstLine="720"/>
           </w:pPr>
         </w:pPrChange>
       </w:pPr>
-      <w:ins w:id="31" w:author="Marshall, Caleb Z" w:date="2019-10-25T10:04:00Z">
+      <w:ins w:id="56" w:author="Marshall, Caleb Z" w:date="2019-10-25T10:04:00Z">
         <w:r>
           <w:rPr>
             <w:b/>
@@ -1432,7 +1582,7 @@
         <w:spacing w:line="480" w:lineRule="auto"/>
         <w:ind w:firstLine="720"/>
         <w:rPr>
-          <w:ins w:id="32" w:author="Marshall, Caleb Z" w:date="2019-10-25T10:07:00Z"/>
+          <w:ins w:id="57" w:author="Marshall, Caleb Z" w:date="2019-10-25T10:07:00Z"/>
         </w:rPr>
       </w:pPr>
       <w:r>
@@ -1498,7 +1648,7 @@
         <w:spacing w:line="480" w:lineRule="auto"/>
         <w:ind w:firstLine="720"/>
         <w:rPr>
-          <w:ins w:id="33" w:author="Marshall, Caleb Z" w:date="2019-10-25T10:08:00Z"/>
+          <w:ins w:id="58" w:author="Marshall, Caleb Z" w:date="2019-10-25T10:08:00Z"/>
         </w:rPr>
       </w:pPr>
       <w:r>
@@ -1513,17 +1663,17 @@
       <w:r>
         <w:t xml:space="preserve">inct documents, ranging from a handful to hundreds-of-thousands of individual texts. </w:t>
       </w:r>
-      <w:del w:id="34" w:author="Marshall, Caleb Z" w:date="2019-10-25T10:08:00Z">
+      <w:del w:id="59" w:author="Marshall, Caleb Z" w:date="2019-10-25T10:08:00Z">
         <w:r>
           <w:delText>This</w:delText>
         </w:r>
       </w:del>
-      <w:del w:id="35" w:author="Marshall, Caleb Z" w:date="2019-10-25T10:07:00Z">
+      <w:del w:id="60" w:author="Marshall, Caleb Z" w:date="2019-10-25T10:07:00Z">
         <w:r>
           <w:delText xml:space="preserve"> parameterization</w:delText>
         </w:r>
       </w:del>
-      <w:del w:id="36" w:author="Marshall, Caleb Z" w:date="2019-10-25T10:08:00Z">
+      <w:del w:id="61" w:author="Marshall, Caleb Z" w:date="2019-10-25T10:08:00Z">
         <w:r>
           <w:delText xml:space="preserve"> allows the research</w:delText>
         </w:r>
@@ -1531,7 +1681,7 @@
           <w:delText>er to</w:delText>
         </w:r>
       </w:del>
-      <w:ins w:id="37" w:author="Marshall, Caleb Z" w:date="2019-10-25T10:08:00Z">
+      <w:ins w:id="62" w:author="Marshall, Caleb Z" w:date="2019-10-25T10:08:00Z">
         <w:r>
           <w:t>Researchers then</w:t>
         </w:r>
@@ -1548,12 +1698,12 @@
       <w:r>
         <w:t xml:space="preserve"> </w:t>
       </w:r>
-      <w:ins w:id="38" w:author="Marshall, Caleb Z" w:date="2019-10-25T10:08:00Z">
+      <w:ins w:id="63" w:author="Marshall, Caleb Z" w:date="2019-10-25T10:08:00Z">
         <w:r>
           <w:t>Based on this word co-occurrence, each</w:t>
         </w:r>
       </w:ins>
-      <w:del w:id="39" w:author="Marshall, Caleb Z" w:date="2019-10-25T10:08:00Z">
+      <w:del w:id="64" w:author="Marshall, Caleb Z" w:date="2019-10-25T10:08:00Z">
         <w:r>
           <w:delText>Each</w:delText>
         </w:r>
@@ -1595,85 +1745,193 @@
         <w:spacing w:line="480" w:lineRule="auto"/>
         <w:ind w:firstLine="720"/>
         <w:rPr>
-          <w:ins w:id="40" w:author="Marshall, Caleb Z" w:date="2019-10-25T10:27:00Z"/>
-        </w:rPr>
-      </w:pPr>
-      <w:ins w:id="41" w:author="Marshall, Caleb Z" w:date="2019-10-25T10:08:00Z">
+          <w:ins w:id="65" w:author="Marshall, Caleb Z" w:date="2019-10-25T10:27:00Z"/>
+          <w:highlight w:val="yellow"/>
+          <w:rPrChange w:id="66" w:author="Marshall, Caleb Z" w:date="2019-10-29T18:09:00Z">
+            <w:rPr>
+              <w:ins w:id="67" w:author="Marshall, Caleb Z" w:date="2019-10-25T10:27:00Z"/>
+            </w:rPr>
+          </w:rPrChange>
+        </w:rPr>
+      </w:pPr>
+      <w:ins w:id="68" w:author="Marshall, Caleb Z" w:date="2019-10-25T10:08:00Z">
         <w:r>
+          <w:rPr>
+            <w:highlight w:val="yellow"/>
+            <w:rPrChange w:id="69" w:author="Marshall, Caleb Z" w:date="2019-10-29T18:09:00Z">
+              <w:rPr/>
+            </w:rPrChange>
+          </w:rPr>
           <w:t>Intuitively, we can think of LSA</w:t>
         </w:r>
       </w:ins>
-      <w:ins w:id="42" w:author="Marshall, Caleb Z" w:date="2019-10-25T10:09:00Z">
+      <w:ins w:id="70" w:author="Marshall, Caleb Z" w:date="2019-10-25T10:09:00Z">
         <w:r>
+          <w:rPr>
+            <w:highlight w:val="yellow"/>
+            <w:rPrChange w:id="71" w:author="Marshall, Caleb Z" w:date="2019-10-29T18:09:00Z">
+              <w:rPr/>
+            </w:rPrChange>
+          </w:rPr>
           <w:t xml:space="preserve"> as a social media network for documents. Think about a group of close friends on Facebook: many of their experiences, language, and references will be </w:t>
         </w:r>
       </w:ins>
-      <w:ins w:id="43" w:author="Marshall, Caleb Z" w:date="2019-10-25T10:10:00Z">
+      <w:ins w:id="72" w:author="Marshall, Caleb Z" w:date="2019-10-25T10:10:00Z">
         <w:r>
+          <w:rPr>
+            <w:highlight w:val="yellow"/>
+            <w:rPrChange w:id="73" w:author="Marshall, Caleb Z" w:date="2019-10-29T18:09:00Z">
+              <w:rPr/>
+            </w:rPrChange>
+          </w:rPr>
           <w:t>similar</w:t>
         </w:r>
       </w:ins>
-      <w:ins w:id="44" w:author="Marshall, Caleb Z" w:date="2019-10-25T10:09:00Z">
+      <w:ins w:id="74" w:author="Marshall, Caleb Z" w:date="2019-10-25T10:09:00Z">
         <w:r>
+          <w:rPr>
+            <w:highlight w:val="yellow"/>
+            <w:rPrChange w:id="75" w:author="Marshall, Caleb Z" w:date="2019-10-29T18:09:00Z">
+              <w:rPr/>
+            </w:rPrChange>
+          </w:rPr>
           <w:t>. If we then view this group of friends as a smaller portion of a larger social network</w:t>
         </w:r>
       </w:ins>
-      <w:ins w:id="45" w:author="Marshall, Caleb Z" w:date="2019-10-25T10:11:00Z">
+      <w:ins w:id="76" w:author="Marshall, Caleb Z" w:date="2019-10-25T10:11:00Z">
         <w:r>
+          <w:rPr>
+            <w:highlight w:val="yellow"/>
+            <w:rPrChange w:id="77" w:author="Marshall, Caleb Z" w:date="2019-10-29T18:09:00Z">
+              <w:rPr/>
+            </w:rPrChange>
+          </w:rPr>
           <w:t xml:space="preserve">, we should be able to notice (at least qualitatively) a higher level of similarity between profiles and posts of our original group of friends when compared to the larger sample. In making these connections, we have established a sort of </w:t>
         </w:r>
       </w:ins>
-      <w:ins w:id="46" w:author="Marshall, Caleb Z" w:date="2019-10-25T10:13:00Z">
+      <w:ins w:id="78" w:author="Marshall, Caleb Z" w:date="2019-10-25T10:13:00Z">
         <w:r>
+          <w:rPr>
+            <w:highlight w:val="yellow"/>
+            <w:rPrChange w:id="79" w:author="Marshall, Caleb Z" w:date="2019-10-29T18:09:00Z">
+              <w:rPr/>
+            </w:rPrChange>
+          </w:rPr>
           <w:t xml:space="preserve">relationship between the members of our social network, </w:t>
         </w:r>
       </w:ins>
-      <w:ins w:id="47" w:author="Marshall, Caleb Z" w:date="2019-10-25T10:14:00Z">
+      <w:ins w:id="80" w:author="Marshall, Caleb Z" w:date="2019-10-25T10:14:00Z">
         <w:r>
+          <w:rPr>
+            <w:highlight w:val="yellow"/>
+            <w:rPrChange w:id="81" w:author="Marshall, Caleb Z" w:date="2019-10-29T18:09:00Z">
+              <w:rPr/>
+            </w:rPrChange>
+          </w:rPr>
           <w:t>which</w:t>
         </w:r>
       </w:ins>
-      <w:ins w:id="48" w:author="Marshall, Caleb Z" w:date="2019-10-25T10:13:00Z">
+      <w:ins w:id="82" w:author="Marshall, Caleb Z" w:date="2019-10-25T10:13:00Z">
         <w:r>
+          <w:rPr>
+            <w:highlight w:val="yellow"/>
+            <w:rPrChange w:id="83" w:author="Marshall, Caleb Z" w:date="2019-10-29T18:09:00Z">
+              <w:rPr/>
+            </w:rPrChange>
+          </w:rPr>
           <w:t xml:space="preserve"> </w:t>
         </w:r>
       </w:ins>
-      <w:ins w:id="49" w:author="Marshall, Caleb Z" w:date="2019-10-25T10:14:00Z">
+      <w:ins w:id="84" w:author="Marshall, Caleb Z" w:date="2019-10-25T10:14:00Z">
         <w:r>
+          <w:rPr>
+            <w:highlight w:val="yellow"/>
+            <w:rPrChange w:id="85" w:author="Marshall, Caleb Z" w:date="2019-10-29T18:09:00Z">
+              <w:rPr/>
+            </w:rPrChange>
+          </w:rPr>
           <w:t>is exactly the sort of structure Latent Semantic Analysis places on a collection of writing samples.</w:t>
         </w:r>
       </w:ins>
-      <w:ins w:id="50" w:author="Marshall, Caleb Z" w:date="2019-10-25T10:27:00Z">
+      <w:ins w:id="86" w:author="Marshall, Caleb Z" w:date="2019-10-25T10:27:00Z">
         <w:r>
+          <w:rPr>
+            <w:highlight w:val="yellow"/>
+            <w:rPrChange w:id="87" w:author="Marshall, Caleb Z" w:date="2019-10-29T18:09:00Z">
+              <w:rPr/>
+            </w:rPrChange>
+          </w:rPr>
           <w:t xml:space="preserve"> </w:t>
         </w:r>
       </w:ins>
-      <w:ins w:id="51" w:author="Marshall, Caleb Z" w:date="2019-10-25T10:14:00Z">
+      <w:ins w:id="88" w:author="Marshall, Caleb Z" w:date="2019-10-25T10:14:00Z">
         <w:r>
+          <w:rPr>
+            <w:highlight w:val="yellow"/>
+            <w:rPrChange w:id="89" w:author="Marshall, Caleb Z" w:date="2019-10-29T18:09:00Z">
+              <w:rPr/>
+            </w:rPrChange>
+          </w:rPr>
           <w:t>Of course, no analogy is perfect, and there is a fair degree of linear algebra invo</w:t>
         </w:r>
         <w:r>
+          <w:rPr>
+            <w:highlight w:val="yellow"/>
+            <w:rPrChange w:id="90" w:author="Marshall, Caleb Z" w:date="2019-10-29T18:09:00Z">
+              <w:rPr/>
+            </w:rPrChange>
+          </w:rPr>
           <w:t>lved in the actual construction of this network</w:t>
         </w:r>
         <w:r>
+          <w:rPr>
+            <w:highlight w:val="yellow"/>
+            <w:rPrChange w:id="91" w:author="Marshall, Caleb Z" w:date="2019-10-29T18:09:00Z">
+              <w:rPr/>
+            </w:rPrChange>
+          </w:rPr>
           <w:t>.</w:t>
         </w:r>
       </w:ins>
-      <w:ins w:id="52" w:author="Marshall, Caleb Z" w:date="2019-10-25T10:15:00Z">
+      <w:ins w:id="92" w:author="Marshall, Caleb Z" w:date="2019-10-25T10:15:00Z">
         <w:r>
+          <w:rPr>
+            <w:highlight w:val="yellow"/>
+            <w:rPrChange w:id="93" w:author="Marshall, Caleb Z" w:date="2019-10-29T18:09:00Z">
+              <w:rPr/>
+            </w:rPrChange>
+          </w:rPr>
           <w:t xml:space="preserve"> Yet, </w:t>
         </w:r>
       </w:ins>
-      <w:ins w:id="53" w:author="Marshall, Caleb Z" w:date="2019-10-25T10:16:00Z">
+      <w:ins w:id="94" w:author="Marshall, Caleb Z" w:date="2019-10-25T10:16:00Z">
         <w:r>
+          <w:rPr>
+            <w:highlight w:val="yellow"/>
+            <w:rPrChange w:id="95" w:author="Marshall, Caleb Z" w:date="2019-10-29T18:09:00Z">
+              <w:rPr/>
+            </w:rPrChange>
+          </w:rPr>
           <w:t xml:space="preserve">underneath the </w:t>
         </w:r>
       </w:ins>
-      <w:ins w:id="54" w:author="Marshall, Caleb Z" w:date="2019-10-25T10:15:00Z">
+      <w:ins w:id="96" w:author="Marshall, Caleb Z" w:date="2019-10-25T10:15:00Z">
         <w:r>
+          <w:rPr>
+            <w:highlight w:val="yellow"/>
+            <w:rPrChange w:id="97" w:author="Marshall, Caleb Z" w:date="2019-10-29T18:09:00Z">
+              <w:rPr/>
+            </w:rPrChange>
+          </w:rPr>
           <w:t>mathematical fanfare, the motivation for Latent Semantic Analysis is simply to quantify the relationship between a set of w</w:t>
         </w:r>
         <w:r>
+          <w:rPr>
+            <w:highlight w:val="yellow"/>
+            <w:rPrChange w:id="98" w:author="Marshall, Caleb Z" w:date="2019-10-29T18:09:00Z">
+              <w:rPr/>
+            </w:rPrChange>
+          </w:rPr>
           <w:t xml:space="preserve">riting samples. </w:t>
         </w:r>
       </w:ins>
@@ -1683,153 +1941,349 @@
         <w:spacing w:line="480" w:lineRule="auto"/>
         <w:ind w:firstLine="720"/>
       </w:pPr>
-      <w:ins w:id="55" w:author="Marshall, Caleb Z" w:date="2019-10-25T15:41:00Z">
+      <w:ins w:id="99" w:author="Marshall, Caleb Z" w:date="2019-10-25T15:41:00Z">
         <w:r>
+          <w:rPr>
+            <w:highlight w:val="yellow"/>
+            <w:rPrChange w:id="100" w:author="Marshall, Caleb Z" w:date="2019-10-29T18:09:00Z">
+              <w:rPr/>
+            </w:rPrChange>
+          </w:rPr>
           <w:t>To construct this measurement</w:t>
         </w:r>
       </w:ins>
-      <w:ins w:id="56" w:author="Marshall, Caleb Z" w:date="2019-10-25T10:15:00Z">
+      <w:ins w:id="101" w:author="Marshall, Caleb Z" w:date="2019-10-25T10:15:00Z">
         <w:r>
+          <w:rPr>
+            <w:highlight w:val="yellow"/>
+            <w:rPrChange w:id="102" w:author="Marshall, Caleb Z" w:date="2019-10-29T18:09:00Z">
+              <w:rPr/>
+            </w:rPrChange>
+          </w:rPr>
           <w:t>,</w:t>
         </w:r>
       </w:ins>
-      <w:ins w:id="57" w:author="Marshall, Caleb Z" w:date="2019-10-25T15:42:00Z">
+      <w:ins w:id="103" w:author="Marshall, Caleb Z" w:date="2019-10-25T15:42:00Z">
         <w:r>
+          <w:rPr>
+            <w:highlight w:val="yellow"/>
+            <w:rPrChange w:id="104" w:author="Marshall, Caleb Z" w:date="2019-10-29T18:09:00Z">
+              <w:rPr/>
+            </w:rPrChange>
+          </w:rPr>
           <w:t xml:space="preserve"> LSA</w:t>
         </w:r>
       </w:ins>
-      <w:ins w:id="58" w:author="Marshall, Caleb Z" w:date="2019-10-25T10:15:00Z">
+      <w:ins w:id="105" w:author="Marshall, Caleb Z" w:date="2019-10-25T10:15:00Z">
         <w:r>
+          <w:rPr>
+            <w:highlight w:val="yellow"/>
+            <w:rPrChange w:id="106" w:author="Marshall, Caleb Z" w:date="2019-10-29T18:09:00Z">
+              <w:rPr/>
+            </w:rPrChange>
+          </w:rPr>
           <w:t xml:space="preserve"> </w:t>
         </w:r>
       </w:ins>
-      <w:ins w:id="59" w:author="Marshall, Caleb Z" w:date="2019-10-25T15:42:00Z">
+      <w:ins w:id="107" w:author="Marshall, Caleb Z" w:date="2019-10-25T15:42:00Z">
         <w:r>
+          <w:rPr>
+            <w:highlight w:val="yellow"/>
+            <w:rPrChange w:id="108" w:author="Marshall, Caleb Z" w:date="2019-10-29T18:09:00Z">
+              <w:rPr/>
+            </w:rPrChange>
+          </w:rPr>
           <w:t xml:space="preserve">first established a base </w:t>
         </w:r>
       </w:ins>
-      <w:ins w:id="60" w:author="Marshall, Caleb Z" w:date="2019-10-25T10:15:00Z">
+      <w:ins w:id="109" w:author="Marshall, Caleb Z" w:date="2019-10-25T10:15:00Z">
         <w:r>
+          <w:rPr>
+            <w:highlight w:val="yellow"/>
+            <w:rPrChange w:id="110" w:author="Marshall, Caleb Z" w:date="2019-10-29T18:09:00Z">
+              <w:rPr/>
+            </w:rPrChange>
+          </w:rPr>
           <w:t>m</w:t>
         </w:r>
       </w:ins>
-      <w:ins w:id="61" w:author="Marshall, Caleb Z" w:date="2019-10-25T10:21:00Z">
+      <w:ins w:id="111" w:author="Marshall, Caleb Z" w:date="2019-10-25T10:21:00Z">
         <w:r>
+          <w:rPr>
+            <w:highlight w:val="yellow"/>
+            <w:rPrChange w:id="112" w:author="Marshall, Caleb Z" w:date="2019-10-29T18:09:00Z">
+              <w:rPr/>
+            </w:rPrChange>
+          </w:rPr>
           <w:t xml:space="preserve">easure </w:t>
         </w:r>
       </w:ins>
-      <w:ins w:id="62" w:author="Marshall, Caleb Z" w:date="2019-10-25T10:15:00Z">
+      <w:ins w:id="113" w:author="Marshall, Caleb Z" w:date="2019-10-25T10:15:00Z">
         <w:r>
+          <w:rPr>
+            <w:highlight w:val="yellow"/>
+            <w:rPrChange w:id="114" w:author="Marshall, Caleb Z" w:date="2019-10-29T18:09:00Z">
+              <w:rPr/>
+            </w:rPrChange>
+          </w:rPr>
           <w:t>of similarity between</w:t>
         </w:r>
         <w:r>
+          <w:rPr>
+            <w:highlight w:val="yellow"/>
+            <w:rPrChange w:id="115" w:author="Marshall, Caleb Z" w:date="2019-10-29T18:09:00Z">
+              <w:rPr/>
+            </w:rPrChange>
+          </w:rPr>
           <w:t xml:space="preserve"> documents, which can then be extrapolated to the entire sample. In Latent Semantic Analysis</w:t>
         </w:r>
       </w:ins>
-      <w:ins w:id="63" w:author="Marshall, Caleb Z" w:date="2019-10-25T10:21:00Z">
+      <w:ins w:id="116" w:author="Marshall, Caleb Z" w:date="2019-10-25T10:21:00Z">
         <w:r>
+          <w:rPr>
+            <w:highlight w:val="yellow"/>
+            <w:rPrChange w:id="117" w:author="Marshall, Caleb Z" w:date="2019-10-29T18:09:00Z">
+              <w:rPr/>
+            </w:rPrChange>
+          </w:rPr>
           <w:t>, is</w:t>
         </w:r>
         <w:r>
+          <w:rPr>
+            <w:highlight w:val="yellow"/>
+            <w:rPrChange w:id="118" w:author="Marshall, Caleb Z" w:date="2019-10-29T18:09:00Z">
+              <w:rPr/>
+            </w:rPrChange>
+          </w:rPr>
           <w:t xml:space="preserve"> word co-occurrence. Word </w:t>
         </w:r>
       </w:ins>
-      <w:ins w:id="64" w:author="Marshall, Caleb Z" w:date="2019-10-25T10:22:00Z">
+      <w:ins w:id="119" w:author="Marshall, Caleb Z" w:date="2019-10-25T10:22:00Z">
         <w:r>
+          <w:rPr>
+            <w:highlight w:val="yellow"/>
+            <w:rPrChange w:id="120" w:author="Marshall, Caleb Z" w:date="2019-10-29T18:09:00Z">
+              <w:rPr/>
+            </w:rPrChange>
+          </w:rPr>
           <w:t xml:space="preserve">occurrence is </w:t>
         </w:r>
       </w:ins>
-      <w:ins w:id="65" w:author="Marshall, Caleb Z" w:date="2019-10-25T10:21:00Z">
+      <w:ins w:id="121" w:author="Marshall, Caleb Z" w:date="2019-10-25T10:21:00Z">
         <w:r>
+          <w:rPr>
+            <w:highlight w:val="yellow"/>
+            <w:rPrChange w:id="122" w:author="Marshall, Caleb Z" w:date="2019-10-29T18:09:00Z">
+              <w:rPr/>
+            </w:rPrChange>
+          </w:rPr>
           <w:t>how often two writing samp</w:t>
         </w:r>
         <w:r>
+          <w:rPr>
+            <w:highlight w:val="yellow"/>
+            <w:rPrChange w:id="123" w:author="Marshall, Caleb Z" w:date="2019-10-29T18:09:00Z">
+              <w:rPr/>
+            </w:rPrChange>
+          </w:rPr>
           <w:t>les share the same word choices.</w:t>
         </w:r>
         <w:r>
+          <w:rPr>
+            <w:highlight w:val="yellow"/>
+            <w:rPrChange w:id="124" w:author="Marshall, Caleb Z" w:date="2019-10-29T18:09:00Z">
+              <w:rPr/>
+            </w:rPrChange>
+          </w:rPr>
           <w:t xml:space="preserve"> </w:t>
         </w:r>
       </w:ins>
-      <w:ins w:id="66" w:author="Marshall, Caleb Z" w:date="2019-10-25T10:23:00Z">
+      <w:ins w:id="125" w:author="Marshall, Caleb Z" w:date="2019-10-25T10:23:00Z">
         <w:r>
+          <w:rPr>
+            <w:highlight w:val="yellow"/>
+            <w:rPrChange w:id="126" w:author="Marshall, Caleb Z" w:date="2019-10-29T18:09:00Z">
+              <w:rPr/>
+            </w:rPrChange>
+          </w:rPr>
           <w:t xml:space="preserve">This measurement is </w:t>
         </w:r>
         <w:r>
+          <w:rPr>
+            <w:highlight w:val="yellow"/>
+            <w:rPrChange w:id="127" w:author="Marshall, Caleb Z" w:date="2019-10-29T18:09:00Z">
+              <w:rPr/>
+            </w:rPrChange>
+          </w:rPr>
           <w:t>encoded into a matrix structure. Each</w:t>
         </w:r>
       </w:ins>
-      <w:ins w:id="67" w:author="Marshall, Caleb Z" w:date="2019-10-25T10:24:00Z">
+      <w:ins w:id="128" w:author="Marshall, Caleb Z" w:date="2019-10-25T10:24:00Z">
         <w:r>
+          <w:rPr>
+            <w:highlight w:val="yellow"/>
+            <w:rPrChange w:id="129" w:author="Marshall, Caleb Z" w:date="2019-10-29T18:09:00Z">
+              <w:rPr/>
+            </w:rPrChange>
+          </w:rPr>
           <w:t xml:space="preserve"> vocabulary word is represented by a row, and each document is </w:t>
         </w:r>
         <w:r>
+          <w:rPr>
+            <w:highlight w:val="yellow"/>
+            <w:rPrChange w:id="130" w:author="Marshall, Caleb Z" w:date="2019-10-29T18:09:00Z">
+              <w:rPr/>
+            </w:rPrChange>
+          </w:rPr>
           <w:t xml:space="preserve">represented by columns. </w:t>
         </w:r>
       </w:ins>
-      <w:ins w:id="68" w:author="Marshall, Caleb Z" w:date="2019-10-25T10:28:00Z">
+      <w:ins w:id="131" w:author="Marshall, Caleb Z" w:date="2019-10-25T10:28:00Z">
         <w:r>
+          <w:rPr>
+            <w:highlight w:val="yellow"/>
+            <w:rPrChange w:id="132" w:author="Marshall, Caleb Z" w:date="2019-10-29T18:09:00Z">
+              <w:rPr/>
+            </w:rPrChange>
+          </w:rPr>
           <w:t xml:space="preserve">Within each cell, the number of </w:t>
         </w:r>
       </w:ins>
-      <w:ins w:id="69" w:author="Marshall, Caleb Z" w:date="2019-10-25T10:29:00Z">
+      <w:ins w:id="133" w:author="Marshall, Caleb Z" w:date="2019-10-25T10:29:00Z">
         <w:r>
+          <w:rPr>
+            <w:highlight w:val="yellow"/>
+            <w:rPrChange w:id="134" w:author="Marshall, Caleb Z" w:date="2019-10-29T18:09:00Z">
+              <w:rPr/>
+            </w:rPrChange>
+          </w:rPr>
           <w:t>occurrences</w:t>
         </w:r>
       </w:ins>
-      <w:ins w:id="70" w:author="Marshall, Caleb Z" w:date="2019-10-25T10:28:00Z">
+      <w:ins w:id="135" w:author="Marshall, Caleb Z" w:date="2019-10-25T10:28:00Z">
         <w:r>
+          <w:rPr>
+            <w:highlight w:val="yellow"/>
+            <w:rPrChange w:id="136" w:author="Marshall, Caleb Z" w:date="2019-10-29T18:09:00Z">
+              <w:rPr/>
+            </w:rPrChange>
+          </w:rPr>
           <w:t xml:space="preserve"> of a given word </w:t>
         </w:r>
       </w:ins>
-      <w:ins w:id="71" w:author="Marshall, Caleb Z" w:date="2019-10-25T10:29:00Z">
+      <w:ins w:id="137" w:author="Marshall, Caleb Z" w:date="2019-10-25T10:29:00Z">
         <w:r>
+          <w:rPr>
+            <w:highlight w:val="yellow"/>
+            <w:rPrChange w:id="138" w:author="Marshall, Caleb Z" w:date="2019-10-29T18:09:00Z">
+              <w:rPr/>
+            </w:rPrChange>
+          </w:rPr>
           <w:t xml:space="preserve">in a specific document is recorded. For example, if the fourth row represents the word “alpine” and document three used the word </w:t>
         </w:r>
       </w:ins>
-      <w:ins w:id="72" w:author="Marshall, Caleb Z" w:date="2019-10-25T10:30:00Z">
+      <w:ins w:id="139" w:author="Marshall, Caleb Z" w:date="2019-10-25T10:30:00Z">
         <w:r>
+          <w:rPr>
+            <w:highlight w:val="yellow"/>
+            <w:rPrChange w:id="140" w:author="Marshall, Caleb Z" w:date="2019-10-29T18:09:00Z">
+              <w:rPr/>
+            </w:rPrChange>
+          </w:rPr>
           <w:t xml:space="preserve">“alpine” seven times, we would expect the third column of the fourth row of our matrix to have a seven as its entry. </w:t>
         </w:r>
       </w:ins>
-      <w:ins w:id="73" w:author="Marshall, Caleb Z" w:date="2019-10-25T10:24:00Z">
+      <w:ins w:id="141" w:author="Marshall, Caleb Z" w:date="2019-10-25T10:24:00Z">
         <w:r>
+          <w:rPr>
+            <w:highlight w:val="yellow"/>
+            <w:rPrChange w:id="142" w:author="Marshall, Caleb Z" w:date="2019-10-29T18:09:00Z">
+              <w:rPr/>
+            </w:rPrChange>
+          </w:rPr>
           <w:t xml:space="preserve">Essentially, barring some linear algebra, these row and column vectors </w:t>
         </w:r>
       </w:ins>
-      <w:ins w:id="74" w:author="Marshall, Caleb Z" w:date="2019-10-25T15:45:00Z">
+      <w:ins w:id="143" w:author="Marshall, Caleb Z" w:date="2019-10-25T15:45:00Z">
         <w:r>
+          <w:rPr>
+            <w:highlight w:val="yellow"/>
+            <w:rPrChange w:id="144" w:author="Marshall, Caleb Z" w:date="2019-10-29T18:09:00Z">
+              <w:rPr/>
+            </w:rPrChange>
+          </w:rPr>
           <w:t xml:space="preserve">are then compared to </w:t>
         </w:r>
         <w:r>
+          <w:rPr>
+            <w:highlight w:val="yellow"/>
+            <w:rPrChange w:id="145" w:author="Marshall, Caleb Z" w:date="2019-10-29T18:09:00Z">
+              <w:rPr/>
+            </w:rPrChange>
+          </w:rPr>
           <w:lastRenderedPageBreak/>
           <w:t xml:space="preserve">construct a </w:t>
         </w:r>
       </w:ins>
-      <w:ins w:id="75" w:author="Marshall, Caleb Z" w:date="2019-10-25T10:26:00Z">
+      <w:ins w:id="146" w:author="Marshall, Caleb Z" w:date="2019-10-25T10:26:00Z">
         <w:r>
+          <w:rPr>
+            <w:highlight w:val="yellow"/>
+            <w:rPrChange w:id="147" w:author="Marshall, Caleb Z" w:date="2019-10-29T18:09:00Z">
+              <w:rPr/>
+            </w:rPrChange>
+          </w:rPr>
           <w:t>thematic cosine. This thematic cosine is then our</w:t>
         </w:r>
         <w:r>
+          <w:rPr>
+            <w:highlight w:val="yellow"/>
+            <w:rPrChange w:id="148" w:author="Marshall, Caleb Z" w:date="2019-10-29T18:09:00Z">
+              <w:rPr/>
+            </w:rPrChange>
+          </w:rPr>
           <w:t xml:space="preserve"> measurement of si</w:t>
         </w:r>
         <w:r>
+          <w:rPr>
+            <w:highlight w:val="yellow"/>
+            <w:rPrChange w:id="149" w:author="Marshall, Caleb Z" w:date="2019-10-29T18:09:00Z">
+              <w:rPr/>
+            </w:rPrChange>
+          </w:rPr>
           <w:t xml:space="preserve">milarity between two documents. Because each document has a column and each word has a row, we see </w:t>
         </w:r>
       </w:ins>
-      <w:bookmarkStart w:id="76" w:name="_GoBack"/>
-      <w:bookmarkEnd w:id="76"/>
-      <w:ins w:id="77" w:author="Marshall, Caleb Z" w:date="2019-10-25T10:31:00Z">
+      <w:ins w:id="150" w:author="Marshall, Caleb Z" w:date="2019-10-25T10:31:00Z">
         <w:r>
+          <w:rPr>
+            <w:highlight w:val="yellow"/>
+            <w:rPrChange w:id="151" w:author="Marshall, Caleb Z" w:date="2019-10-29T18:09:00Z">
+              <w:rPr/>
+            </w:rPrChange>
+          </w:rPr>
           <w:t>that each</w:t>
         </w:r>
       </w:ins>
-      <w:ins w:id="78" w:author="Marshall, Caleb Z" w:date="2019-10-25T10:30:00Z">
+      <w:ins w:id="152" w:author="Marshall, Caleb Z" w:date="2019-10-25T10:30:00Z">
         <w:r>
+          <w:rPr>
+            <w:highlight w:val="yellow"/>
+            <w:rPrChange w:id="153" w:author="Marshall, Caleb Z" w:date="2019-10-29T18:09:00Z">
+              <w:rPr/>
+            </w:rPrChange>
+          </w:rPr>
           <w:t xml:space="preserve"> individual word in each document is accounted for in </w:t>
         </w:r>
       </w:ins>
-      <w:ins w:id="79" w:author="Marshall, Caleb Z" w:date="2019-10-25T10:31:00Z">
+      <w:ins w:id="154" w:author="Marshall, Caleb Z" w:date="2019-10-25T10:31:00Z">
         <w:r>
+          <w:rPr>
+            <w:highlight w:val="yellow"/>
+            <w:rPrChange w:id="155" w:author="Marshall, Caleb Z" w:date="2019-10-29T18:09:00Z">
+              <w:rPr/>
+            </w:rPrChange>
+          </w:rPr>
           <w:t>constructing our thematic cosine.</w:t>
         </w:r>
       </w:ins>
@@ -1934,91 +2388,151 @@
       </w:r>
       <w:r>
         <w:rPr>
-          <w:highlight w:val="yellow"/>
+          <w:rPrChange w:id="156" w:author="Marshall, Caleb Z" w:date="2019-10-29T18:10:00Z">
+            <w:rPr>
+              <w:highlight w:val="yellow"/>
+            </w:rPr>
+          </w:rPrChange>
         </w:rPr>
         <w:t>Here, similarity in writing is defined as a higher thematic cosine score. Since this prompt asked participants to define an ideal romantic situation</w:t>
       </w:r>
       <w:r>
         <w:rPr>
-          <w:highlight w:val="yellow"/>
+          <w:rPrChange w:id="157" w:author="Marshall, Caleb Z" w:date="2019-10-29T18:10:00Z">
+            <w:rPr>
+              <w:highlight w:val="yellow"/>
+            </w:rPr>
+          </w:rPrChange>
         </w:rPr>
         <w:t>,</w:t>
       </w:r>
       <w:r>
         <w:rPr>
-          <w:highlight w:val="yellow"/>
+          <w:rPrChange w:id="158" w:author="Marshall, Caleb Z" w:date="2019-10-29T18:10:00Z">
+            <w:rPr>
+              <w:highlight w:val="yellow"/>
+            </w:rPr>
+          </w:rPrChange>
         </w:rPr>
         <w:t xml:space="preserve"> we posited that </w:t>
       </w:r>
       <w:r>
         <w:rPr>
-          <w:highlight w:val="yellow"/>
+          <w:rPrChange w:id="159" w:author="Marshall, Caleb Z" w:date="2019-10-29T18:10:00Z">
+            <w:rPr>
+              <w:highlight w:val="yellow"/>
+            </w:rPr>
+          </w:rPrChange>
         </w:rPr>
         <w:t xml:space="preserve">the </w:t>
       </w:r>
       <w:r>
         <w:rPr>
-          <w:highlight w:val="yellow"/>
+          <w:rPrChange w:id="160" w:author="Marshall, Caleb Z" w:date="2019-10-29T18:10:00Z">
+            <w:rPr>
+              <w:highlight w:val="yellow"/>
+            </w:rPr>
+          </w:rPrChange>
         </w:rPr>
         <w:t>thematic cosine</w:t>
       </w:r>
       <w:r>
         <w:rPr>
-          <w:highlight w:val="yellow"/>
+          <w:rPrChange w:id="161" w:author="Marshall, Caleb Z" w:date="2019-10-29T18:10:00Z">
+            <w:rPr>
+              <w:highlight w:val="yellow"/>
+            </w:rPr>
+          </w:rPrChange>
         </w:rPr>
         <w:t xml:space="preserve"> between participants would measure similarity in </w:t>
       </w:r>
       <w:r>
         <w:rPr>
-          <w:highlight w:val="yellow"/>
+          <w:rPrChange w:id="162" w:author="Marshall, Caleb Z" w:date="2019-10-29T18:10:00Z">
+            <w:rPr>
+              <w:highlight w:val="yellow"/>
+            </w:rPr>
+          </w:rPrChange>
         </w:rPr>
         <w:t xml:space="preserve">mate preferences. </w:t>
       </w:r>
       <w:r>
         <w:rPr>
-          <w:highlight w:val="yellow"/>
+          <w:rPrChange w:id="163" w:author="Marshall, Caleb Z" w:date="2019-10-29T18:10:00Z">
+            <w:rPr>
+              <w:highlight w:val="yellow"/>
+            </w:rPr>
+          </w:rPrChange>
         </w:rPr>
         <w:t>So, while</w:t>
       </w:r>
       <w:r>
         <w:rPr>
-          <w:highlight w:val="yellow"/>
+          <w:rPrChange w:id="164" w:author="Marshall, Caleb Z" w:date="2019-10-29T18:10:00Z">
+            <w:rPr>
+              <w:highlight w:val="yellow"/>
+            </w:rPr>
+          </w:rPrChange>
         </w:rPr>
         <w:t xml:space="preserve"> we did not directly ask participants whether they favored certain traits (i.e.</w:t>
       </w:r>
       <w:r>
         <w:rPr>
-          <w:highlight w:val="yellow"/>
+          <w:rPrChange w:id="165" w:author="Marshall, Caleb Z" w:date="2019-10-29T18:10:00Z">
+            <w:rPr>
+              <w:highlight w:val="yellow"/>
+            </w:rPr>
+          </w:rPrChange>
         </w:rPr>
         <w:t>,</w:t>
       </w:r>
       <w:r>
         <w:rPr>
-          <w:highlight w:val="yellow"/>
+          <w:rPrChange w:id="166" w:author="Marshall, Caleb Z" w:date="2019-10-29T18:10:00Z">
+            <w:rPr>
+              <w:highlight w:val="yellow"/>
+            </w:rPr>
+          </w:rPrChange>
         </w:rPr>
         <w:t xml:space="preserve"> intelligence, physical fitness, etc.), we did measure their mate preferences in a romantic scenario (i.e</w:t>
       </w:r>
       <w:r>
         <w:rPr>
-          <w:highlight w:val="yellow"/>
+          <w:rPrChange w:id="167" w:author="Marshall, Caleb Z" w:date="2019-10-29T18:10:00Z">
+            <w:rPr>
+              <w:highlight w:val="yellow"/>
+            </w:rPr>
+          </w:rPrChange>
         </w:rPr>
         <w:t>,</w:t>
       </w:r>
       <w:r>
         <w:rPr>
-          <w:highlight w:val="yellow"/>
+          <w:rPrChange w:id="168" w:author="Marshall, Caleb Z" w:date="2019-10-29T18:10:00Z">
+            <w:rPr>
+              <w:highlight w:val="yellow"/>
+            </w:rPr>
+          </w:rPrChange>
         </w:rPr>
         <w:t>. a first date).</w:t>
       </w:r>
       <w:r>
         <w:rPr>
-          <w:highlight w:val="yellow"/>
+          <w:rPrChange w:id="169" w:author="Marshall, Caleb Z" w:date="2019-10-29T18:10:00Z">
+            <w:rPr>
+              <w:highlight w:val="yellow"/>
+            </w:rPr>
+          </w:rPrChange>
         </w:rPr>
         <w:t xml:space="preserve"> </w:t>
       </w:r>
       <w:r>
         <w:rPr>
-          <w:highlight w:val="yellow"/>
+          <w:rPrChange w:id="170" w:author="Marshall, Caleb Z" w:date="2019-10-29T18:10:00Z">
+            <w:rPr>
+              <w:highlight w:val="yellow"/>
+            </w:rPr>
+          </w:rPrChange>
         </w:rPr>
         <w:t>Having calculated thematic cosines and personality difference scores, we then</w:t>
       </w:r>
@@ -3356,21 +3870,94 @@
       <w:r>
         <w:t xml:space="preserve">, ease of drawing meaningful conclusions from data, and simplification of replicability. </w:t>
       </w:r>
-      <w:ins w:id="80" w:author="Marshall, Caleb Z" w:date="2019-10-25T10:34:00Z">
+      <w:ins w:id="171" w:author="Marshall, Caleb Z" w:date="2019-10-25T10:34:00Z">
         <w:r>
-          <w:t xml:space="preserve">However, it also suffers from similar drawbacks to survey data. For example, in our study, our sample was largely white </w:t>
+          <w:rPr>
+            <w:highlight w:val="yellow"/>
+            <w:rPrChange w:id="172" w:author="Marshall, Caleb Z" w:date="2019-10-29T18:16:00Z">
+              <w:rPr/>
+            </w:rPrChange>
+          </w:rPr>
+          <w:t>However, it also suffers from similar drawbacks to survey data. For example, in our stud</w:t>
         </w:r>
         <w:r>
-          <w:t xml:space="preserve">and under the age of twenty. Naturally, this represents a </w:t>
+          <w:rPr>
+            <w:highlight w:val="yellow"/>
+            <w:rPrChange w:id="173" w:author="Marshall, Caleb Z" w:date="2019-10-29T18:16:00Z">
+              <w:rPr/>
+            </w:rPrChange>
+          </w:rPr>
+          <w:t xml:space="preserve">y, our sample was largely white, </w:t>
+        </w:r>
+      </w:ins>
+      <w:ins w:id="174" w:author="Marshall, Caleb Z" w:date="2019-10-29T18:15:00Z">
+        <w:r>
+          <w:rPr>
+            <w:highlight w:val="yellow"/>
+            <w:rPrChange w:id="175" w:author="Marshall, Caleb Z" w:date="2019-10-29T18:16:00Z">
+              <w:rPr/>
+            </w:rPrChange>
+          </w:rPr>
+          <w:t xml:space="preserve">from the age of eighteen to </w:t>
+        </w:r>
+      </w:ins>
+      <w:ins w:id="176" w:author="Marshall, Caleb Z" w:date="2019-10-25T10:34:00Z">
+        <w:r>
+          <w:rPr>
+            <w:highlight w:val="yellow"/>
+            <w:rPrChange w:id="177" w:author="Marshall, Caleb Z" w:date="2019-10-29T18:16:00Z">
+              <w:rPr/>
+            </w:rPrChange>
+          </w:rPr>
+          <w:t>twenty</w:t>
+        </w:r>
+      </w:ins>
+      <w:ins w:id="178" w:author="Marshall, Caleb Z" w:date="2019-10-29T18:15:00Z">
+        <w:r>
+          <w:rPr>
+            <w:highlight w:val="yellow"/>
+            <w:rPrChange w:id="179" w:author="Marshall, Caleb Z" w:date="2019-10-29T18:16:00Z">
+              <w:rPr/>
+            </w:rPrChange>
+          </w:rPr>
+          <w:t xml:space="preserve">, and undergraduate </w:t>
         </w:r>
         <w:r>
+          <w:rPr>
+            <w:highlight w:val="yellow"/>
+            <w:rPrChange w:id="180" w:author="Marshall, Caleb Z" w:date="2019-10-29T18:16:00Z">
+              <w:rPr/>
+            </w:rPrChange>
+          </w:rPr>
           <w:lastRenderedPageBreak/>
-          <w:t xml:space="preserve">challenge in generalizing our research to the larger </w:t>
+          <w:t>psychology students</w:t>
         </w:r>
       </w:ins>
-      <w:ins w:id="81" w:author="Marshall, Caleb Z" w:date="2019-10-25T10:36:00Z">
+      <w:ins w:id="181" w:author="Marshall, Caleb Z" w:date="2019-10-25T10:34:00Z">
         <w:r>
-          <w:t xml:space="preserve">population. </w:t>
+          <w:rPr>
+            <w:highlight w:val="yellow"/>
+            <w:rPrChange w:id="182" w:author="Marshall, Caleb Z" w:date="2019-10-29T18:16:00Z">
+              <w:rPr/>
+            </w:rPrChange>
+          </w:rPr>
+          <w:t xml:space="preserve">. Naturally, this represents a challenge in generalizing our research to the larger </w:t>
+        </w:r>
+      </w:ins>
+      <w:ins w:id="183" w:author="Marshall, Caleb Z" w:date="2019-10-25T10:36:00Z">
+        <w:r>
+          <w:rPr>
+            <w:highlight w:val="yellow"/>
+            <w:rPrChange w:id="184" w:author="Marshall, Caleb Z" w:date="2019-10-29T18:16:00Z">
+              <w:rPr/>
+            </w:rPrChange>
+          </w:rPr>
+          <w:t>population.</w:t>
+        </w:r>
+        <w:bookmarkStart w:id="185" w:name="_GoBack"/>
+        <w:bookmarkEnd w:id="185"/>
+        <w:r>
+          <w:t xml:space="preserve"> </w:t>
         </w:r>
       </w:ins>
       <w:r>
@@ -8917,7 +9504,7 @@
         <w:rStyle w:val="PageNumber"/>
         <w:noProof/>
       </w:rPr>
-      <w:t>10</w:t>
+      <w:t>2</w:t>
     </w:r>
     <w:r>
       <w:rPr>
@@ -9948,7 +10535,7 @@
 </file>
 
 <file path=customXml/itemProps1.xml><?xml version="1.0" encoding="utf-8"?>
-<ds:datastoreItem xmlns:ds="http://schemas.openxmlformats.org/officeDocument/2006/customXml" ds:itemID="{C3746BA1-8C46-7F47-9157-C3248B819220}">
+<ds:datastoreItem xmlns:ds="http://schemas.openxmlformats.org/officeDocument/2006/customXml" ds:itemID="{9256A5C0-0B5D-E449-AC72-F292438F1C19}">
   <ds:schemaRefs>
     <ds:schemaRef ds:uri="http://schemas.openxmlformats.org/officeDocument/2006/bibliography"/>
   </ds:schemaRefs>

</xml_diff>